<commit_message>
Analisis bivariado y multivariado
</commit_message>
<xml_diff>
--- a/Documentos/Proyecto2-LCJ-DocumentoFinal.docx
+++ b/Documentos/Proyecto2-LCJ-DocumentoFinal.docx
@@ -1,6 +1,6 @@
 
 <file path=word/document.xml><?xml version="1.0" encoding="utf-8"?>
-<w:document xmlns:wpc="http://schemas.microsoft.com/office/word/2010/wordprocessingCanvas" xmlns:cx="http://schemas.microsoft.com/office/drawing/2014/chartex" xmlns:cx1="http://schemas.microsoft.com/office/drawing/2015/9/8/chartex" xmlns:cx2="http://schemas.microsoft.com/office/drawing/2015/10/21/chartex" xmlns:cx3="http://schemas.microsoft.com/office/drawing/2016/5/9/chartex" xmlns:cx4="http://schemas.microsoft.com/office/drawing/2016/5/10/chartex" xmlns:cx5="http://schemas.microsoft.com/office/drawing/2016/5/11/chartex" xmlns:cx6="http://schemas.microsoft.com/office/drawing/2016/5/12/chartex" xmlns:cx7="http://schemas.microsoft.com/office/drawing/2016/5/13/chartex" xmlns:cx8="http://schemas.microsoft.com/office/drawing/2016/5/14/chartex" xmlns:mc="http://schemas.openxmlformats.org/markup-compatibility/2006" xmlns:aink="http://schemas.microsoft.com/office/drawing/2016/ink" xmlns:am3d="http://schemas.microsoft.com/office/drawing/2017/model3d" xmlns:o="urn:schemas-microsoft-com:office:office" xmlns:oel="http://schemas.microsoft.com/office/2019/extlst" xmlns:r="http://schemas.openxmlformats.org/officeDocument/2006/relationships" xmlns:m="http://schemas.openxmlformats.org/officeDocument/2006/math" xmlns:v="urn:schemas-microsoft-com:vml" xmlns:wp14="http://schemas.microsoft.com/office/word/2010/wordprocessingDrawing" xmlns:wp="http://schemas.openxmlformats.org/drawingml/2006/wordprocessingDrawing" xmlns:w10="urn:schemas-microsoft-com:office:word" xmlns:w="http://schemas.openxmlformats.org/wordprocessingml/2006/main" xmlns:w14="http://schemas.microsoft.com/office/word/2010/wordml" xmlns:w15="http://schemas.microsoft.com/office/word/2012/wordml" xmlns:w16cex="http://schemas.microsoft.com/office/word/2018/wordml/cex" xmlns:w16cid="http://schemas.microsoft.com/office/word/2016/wordml/cid" xmlns:w16="http://schemas.microsoft.com/office/word/2018/wordml" xmlns:w16du="http://schemas.microsoft.com/office/word/2023/wordml/word16du" xmlns:w16sdtdh="http://schemas.microsoft.com/office/word/2020/wordml/sdtdatahash" xmlns:w16sdtfl="http://schemas.microsoft.com/office/word/2024/wordml/sdtformatlock" xmlns:w16se="http://schemas.microsoft.com/office/word/2015/wordml/symex" xmlns:wpg="http://schemas.microsoft.com/office/word/2010/wordprocessingGroup" xmlns:wpi="http://schemas.microsoft.com/office/word/2010/wordprocessingInk" xmlns:wne="http://schemas.microsoft.com/office/word/2006/wordml" xmlns:wps="http://schemas.microsoft.com/office/word/2010/wordprocessingShape" mc:Ignorable="w14 w15 w16se w16cid w16 w16cex w16sdtdh w16sdtfl w16du wp14">
+<w:document xmlns:wpc="http://schemas.microsoft.com/office/word/2010/wordprocessingCanvas" xmlns:cx="http://schemas.microsoft.com/office/drawing/2014/chartex" xmlns:cx1="http://schemas.microsoft.com/office/drawing/2015/9/8/chartex" xmlns:cx2="http://schemas.microsoft.com/office/drawing/2015/10/21/chartex" xmlns:cx3="http://schemas.microsoft.com/office/drawing/2016/5/9/chartex" xmlns:cx4="http://schemas.microsoft.com/office/drawing/2016/5/10/chartex" xmlns:cx5="http://schemas.microsoft.com/office/drawing/2016/5/11/chartex" xmlns:cx6="http://schemas.microsoft.com/office/drawing/2016/5/12/chartex" xmlns:cx7="http://schemas.microsoft.com/office/drawing/2016/5/13/chartex" xmlns:cx8="http://schemas.microsoft.com/office/drawing/2016/5/14/chartex" xmlns:mc="http://schemas.openxmlformats.org/markup-compatibility/2006" xmlns:aink="http://schemas.microsoft.com/office/drawing/2016/ink" xmlns:am3d="http://schemas.microsoft.com/office/drawing/2017/model3d" xmlns:o="urn:schemas-microsoft-com:office:office" xmlns:r="http://schemas.openxmlformats.org/officeDocument/2006/relationships" xmlns:m="http://schemas.openxmlformats.org/officeDocument/2006/math" xmlns:v="urn:schemas-microsoft-com:vml" xmlns:wp14="http://schemas.microsoft.com/office/word/2010/wordprocessingDrawing" xmlns:wp="http://schemas.openxmlformats.org/drawingml/2006/wordprocessingDrawing" xmlns:w10="urn:schemas-microsoft-com:office:word" xmlns:w="http://schemas.openxmlformats.org/wordprocessingml/2006/main" xmlns:w14="http://schemas.microsoft.com/office/word/2010/wordml" xmlns:w15="http://schemas.microsoft.com/office/word/2012/wordml" xmlns:w16cex="http://schemas.microsoft.com/office/word/2018/wordml/cex" xmlns:w16cid="http://schemas.microsoft.com/office/word/2016/wordml/cid" xmlns:w16="http://schemas.microsoft.com/office/word/2018/wordml" xmlns:w16sdtdh="http://schemas.microsoft.com/office/word/2020/wordml/sdtdatahash" xmlns:w16se="http://schemas.microsoft.com/office/word/2015/wordml/symex" xmlns:wpg="http://schemas.microsoft.com/office/word/2010/wordprocessingGroup" xmlns:wpi="http://schemas.microsoft.com/office/word/2010/wordprocessingInk" xmlns:wne="http://schemas.microsoft.com/office/word/2006/wordml" xmlns:wps="http://schemas.microsoft.com/office/word/2010/wordprocessingShape" mc:Ignorable="w14 w15 w16se w16cid w16 w16cex w16sdtdh wp14">
   <w:body>
     <w:p>
       <w:bookmarkStart w:id="0" w:name="_Hlk212917006"/>
@@ -9,12 +9,12 @@
     <w:p/>
     <w:p>
       <w:pPr>
-        <w:pStyle w:val="NoSpacing"/>
-      </w:pPr>
-    </w:p>
-    <w:p>
-      <w:pPr>
-        <w:pStyle w:val="NoSpacing"/>
+        <w:pStyle w:val="Sinespaciado"/>
+      </w:pPr>
+    </w:p>
+    <w:p>
+      <w:pPr>
+        <w:pStyle w:val="Sinespaciado"/>
       </w:pPr>
       <w:r>
         <w:t>Exploración y visualización de datos para lo socioeconómico</w:t>
@@ -22,7 +22,7 @@
     </w:p>
     <w:p>
       <w:pPr>
-        <w:pStyle w:val="NoSpacing"/>
+        <w:pStyle w:val="Sinespaciado"/>
       </w:pPr>
       <w:r>
         <w:t>Miguel Andrés Garzón</w:t>
@@ -34,7 +34,7 @@
     <w:p/>
     <w:tbl>
       <w:tblPr>
-        <w:tblStyle w:val="TableGrid"/>
+        <w:tblStyle w:val="Tablaconcuadrcula"/>
         <w:tblW w:w="8828" w:type="dxa"/>
         <w:tblInd w:w="722" w:type="dxa"/>
         <w:tblLook w:val="04A0" w:firstRow="1" w:lastRow="0" w:firstColumn="1" w:lastColumn="0" w:noHBand="0" w:noVBand="1"/>
@@ -59,7 +59,7 @@
             </w:pPr>
             <w:r>
               <w:rPr>
-                <w:rStyle w:val="IntenseEmphasis"/>
+                <w:rStyle w:val="nfasisintenso"/>
                 <w:sz w:val="24"/>
                 <w:szCs w:val="24"/>
               </w:rPr>
@@ -67,7 +67,7 @@
             </w:r>
             <w:r>
               <w:rPr>
-                <w:rStyle w:val="IntenseEmphasis"/>
+                <w:rStyle w:val="nfasisintenso"/>
                 <w:b w:val="0"/>
                 <w:bCs w:val="0"/>
                 <w:sz w:val="24"/>
@@ -77,7 +77,7 @@
             </w:r>
             <w:r>
               <w:rPr>
-                <w:rStyle w:val="FootnoteReference"/>
+                <w:rStyle w:val="Refdenotaalpie"/>
                 <w:b/>
                 <w:bCs/>
               </w:rPr>
@@ -93,7 +93,7 @@
     <w:p/>
     <w:p>
       <w:pPr>
-        <w:pStyle w:val="NoSpacing"/>
+        <w:pStyle w:val="Sinespaciado"/>
         <w:spacing w:beforeAutospacing="0" w:afterAutospacing="0"/>
         <w:rPr>
           <w:b/>
@@ -110,11 +110,19 @@
     </w:p>
     <w:p>
       <w:pPr>
-        <w:pStyle w:val="NoSpacing"/>
+        <w:pStyle w:val="Sinespaciado"/>
         <w:spacing w:beforeAutospacing="0" w:afterAutospacing="0"/>
       </w:pPr>
       <w:r>
-        <w:t xml:space="preserve">Laura Sarif Rivera </w:t>
+        <w:t xml:space="preserve">Laura </w:t>
+      </w:r>
+      <w:proofErr w:type="spellStart"/>
+      <w:r>
+        <w:t>Sarif</w:t>
+      </w:r>
+      <w:proofErr w:type="spellEnd"/>
+      <w:r>
+        <w:t xml:space="preserve"> Rivera </w:t>
       </w:r>
       <w:r>
         <w:t>Sanabria</w:t>
@@ -122,7 +130,7 @@
     </w:p>
     <w:p>
       <w:pPr>
-        <w:pStyle w:val="NoSpacing"/>
+        <w:pStyle w:val="Sinespaciado"/>
         <w:spacing w:beforeAutospacing="0" w:afterAutospacing="0"/>
       </w:pPr>
       <w:r>
@@ -134,7 +142,7 @@
     </w:p>
     <w:p>
       <w:pPr>
-        <w:pStyle w:val="NoSpacing"/>
+        <w:pStyle w:val="Sinespaciado"/>
         <w:spacing w:beforeAutospacing="0" w:afterAutospacing="0"/>
       </w:pPr>
       <w:r>
@@ -254,8 +262,13 @@
         </w:numPr>
         <w:jc w:val="left"/>
       </w:pPr>
-      <w:r>
-        <w:t>Cronograma:</w:t>
+      <w:proofErr w:type="spellStart"/>
+      <w:r>
+        <w:t>Cronograma</w:t>
+      </w:r>
+      <w:proofErr w:type="spellEnd"/>
+      <w:r>
+        <w:t>:</w:t>
       </w:r>
     </w:p>
     <w:p>
@@ -514,7 +527,43 @@
           <w:lang w:val="es-CO"/>
         </w:rPr>
         <w:lastRenderedPageBreak/>
-        <w:t>Código reproducible (Stata, R, Python o Power Query):</w:t>
+        <w:t xml:space="preserve">Código reproducible (Stata, R, Python o </w:t>
+      </w:r>
+      <w:proofErr w:type="spellStart"/>
+      <w:r>
+        <w:rPr>
+          <w:b/>
+          <w:bCs/>
+          <w:lang w:val="es-CO"/>
+        </w:rPr>
+        <w:t>Power</w:t>
+      </w:r>
+      <w:proofErr w:type="spellEnd"/>
+      <w:r>
+        <w:rPr>
+          <w:b/>
+          <w:bCs/>
+          <w:lang w:val="es-CO"/>
+        </w:rPr>
+        <w:t xml:space="preserve"> </w:t>
+      </w:r>
+      <w:proofErr w:type="spellStart"/>
+      <w:r>
+        <w:rPr>
+          <w:b/>
+          <w:bCs/>
+          <w:lang w:val="es-CO"/>
+        </w:rPr>
+        <w:t>Query</w:t>
+      </w:r>
+      <w:proofErr w:type="spellEnd"/>
+      <w:r>
+        <w:rPr>
+          <w:b/>
+          <w:bCs/>
+          <w:lang w:val="es-CO"/>
+        </w:rPr>
+        <w:t>):</w:t>
       </w:r>
       <w:r>
         <w:rPr>
@@ -541,7 +590,25 @@
           <w:bCs/>
           <w:lang w:val="es-CO"/>
         </w:rPr>
-        <w:t>Modelo de datos (Power BI o código):</w:t>
+        <w:t>Modelo de datos (</w:t>
+      </w:r>
+      <w:proofErr w:type="spellStart"/>
+      <w:r>
+        <w:rPr>
+          <w:b/>
+          <w:bCs/>
+          <w:lang w:val="es-CO"/>
+        </w:rPr>
+        <w:t>Power</w:t>
+      </w:r>
+      <w:proofErr w:type="spellEnd"/>
+      <w:r>
+        <w:rPr>
+          <w:b/>
+          <w:bCs/>
+          <w:lang w:val="es-CO"/>
+        </w:rPr>
+        <w:t xml:space="preserve"> BI o código):</w:t>
       </w:r>
       <w:r>
         <w:rPr>
@@ -568,12 +635,30 @@
           <w:bCs/>
           <w:lang w:val="es-CO"/>
         </w:rPr>
-        <w:t>Visualización interactiva (archivo .pbix o similar):</w:t>
-      </w:r>
-      <w:r>
-        <w:rPr>
+        <w:t>Visualización interactiva (archivo .</w:t>
+      </w:r>
+      <w:proofErr w:type="spellStart"/>
+      <w:r>
+        <w:rPr>
+          <w:b/>
+          <w:bCs/>
           <w:lang w:val="es-CO"/>
         </w:rPr>
+        <w:t>pbix</w:t>
+      </w:r>
+      <w:proofErr w:type="spellEnd"/>
+      <w:r>
+        <w:rPr>
+          <w:b/>
+          <w:bCs/>
+          <w:lang w:val="es-CO"/>
+        </w:rPr>
+        <w:t xml:space="preserve"> o similar):</w:t>
+      </w:r>
+      <w:r>
+        <w:rPr>
+          <w:lang w:val="es-CO"/>
+        </w:rPr>
         <w:t xml:space="preserve"> Que permita explorar los resultados más relevantes del análisis, mostrar comparaciones o relaciones clave.</w:t>
       </w:r>
     </w:p>
@@ -584,7 +669,7 @@
     </w:p>
     <w:p>
       <w:pPr>
-        <w:pStyle w:val="Heading1"/>
+        <w:pStyle w:val="Ttulo1"/>
         <w:spacing w:before="0" w:after="160" w:line="259" w:lineRule="auto"/>
         <w:jc w:val="left"/>
       </w:pPr>
@@ -600,7 +685,7 @@
       <w:commentRangeEnd w:id="2"/>
       <w:r>
         <w:rPr>
-          <w:rStyle w:val="CommentReference"/>
+          <w:rStyle w:val="Refdecomentario"/>
           <w:b w:val="0"/>
           <w:bCs w:val="0"/>
         </w:rPr>
@@ -624,25 +709,46 @@
         <w:spacing w:before="0" w:beforeAutospacing="0" w:after="160" w:afterAutospacing="0" w:line="259" w:lineRule="auto"/>
         <w:jc w:val="left"/>
       </w:pPr>
+      <w:commentRangeStart w:id="3"/>
       <w:r>
         <w:t>¿</w:t>
       </w:r>
       <w:r>
-        <w:t>Existe una asociación positiva entre la frecuencia de consumo de bebidas azucaradas (X) y la prevalencia de diagnóstico de enfermedades crónicas (Y)</w:t>
+        <w:t xml:space="preserve"> </w:t>
+      </w:r>
+      <w:r>
+        <w:t>Existe una asociación positiva entre el consumo de bebidas azucaradas y la probabilidad de presentar un diagnóstico de enfermedad crónica en los últimos 12 meses</w:t>
       </w:r>
       <w:r>
         <w:t>?</w:t>
       </w:r>
-    </w:p>
-    <w:p>
-      <w:r>
-        <w:t>La preocupación por el efecto del consumo de bebidas azucaradas sobre la salud pública se ha consolidado gracias a la documentación en la literatura internacional. La literatura epidemiológica señala que la ingesta habitual de estas bebidas se asocia con un mayor riesgo de síndrome metabólico, aumento de peso, caries dentales, diabetes tipo 2 y enfermedades cardiovasculares</w:t>
+      <w:commentRangeEnd w:id="3"/>
+      <w:r>
+        <w:rPr>
+          <w:rStyle w:val="Refdecomentario"/>
+        </w:rPr>
+        <w:commentReference w:id="3"/>
+      </w:r>
+    </w:p>
+    <w:p>
+      <w:r>
+        <w:t xml:space="preserve">La preocupación por el efecto del consumo de bebidas azucaradas sobre la salud pública se ha consolidado gracias a </w:t>
+      </w:r>
+      <w:r>
+        <w:t>investigación publicada</w:t>
+      </w:r>
+      <w:r>
+        <w:t xml:space="preserve"> en la literatura internacional. La literatura epidemiológica señala que la ingesta habitual de estas bebidas se asocia con un mayor riesgo de síndrome metabólico, aumento de peso, caries dentales, diabetes tipo 2 y enfermedades cardiovasculares</w:t>
+      </w:r>
+      <w:r>
+        <w:t xml:space="preserve"> como hipertensión arterial crónica</w:t>
       </w:r>
       <w:sdt>
         <w:sdtPr>
           <w:id w:val="-485863095"/>
           <w:citation/>
         </w:sdtPr>
+        <w:sdtEndPr/>
         <w:sdtContent>
           <w:r>
             <w:fldChar w:fldCharType="begin"/>
@@ -672,6 +778,7 @@
           <w:id w:val="1530063700"/>
           <w:citation/>
         </w:sdtPr>
+        <w:sdtEndPr/>
         <w:sdtContent>
           <w:r>
             <w:fldChar w:fldCharType="begin"/>
@@ -702,15 +809,52 @@
         <w:spacing w:before="0" w:beforeAutospacing="0" w:after="160" w:afterAutospacing="0"/>
       </w:pPr>
       <w:r>
-        <w:t xml:space="preserve">Asimismo, la evidencia global muestra un impacto considerable del consumo de bebidas azucaradas en la aparición de enfermedades crónicas no transmisibles. Un estudio desarrollado por la Escuela de Ciencias y Políticas de Nutrición Gerald J. y Dorothy R. Friedman de la Universidad de Tufts y publicado en </w:t>
-      </w:r>
+        <w:t xml:space="preserve">Asimismo, la evidencia global muestra un impacto considerable del consumo de bebidas azucaradas en la aparición de enfermedades crónicas no transmisibles. Un estudio desarrollado por la Escuela de Ciencias y Políticas de Nutrición </w:t>
+      </w:r>
+      <w:commentRangeStart w:id="4"/>
+      <w:r>
+        <w:t xml:space="preserve">Gerald J. y </w:t>
+      </w:r>
+      <w:proofErr w:type="spellStart"/>
+      <w:r>
+        <w:t>Dorothy</w:t>
+      </w:r>
+      <w:proofErr w:type="spellEnd"/>
+      <w:r>
+        <w:t xml:space="preserve"> R. Friedman de la Universidad de </w:t>
+      </w:r>
+      <w:proofErr w:type="spellStart"/>
+      <w:r>
+        <w:t>Tufts</w:t>
+      </w:r>
+      <w:proofErr w:type="spellEnd"/>
+      <w:r>
+        <w:t xml:space="preserve"> y publicado en </w:t>
+      </w:r>
+      <w:proofErr w:type="spellStart"/>
       <w:r>
         <w:rPr>
           <w:rFonts w:eastAsiaTheme="majorEastAsia"/>
           <w:i/>
           <w:iCs/>
         </w:rPr>
-        <w:t>Nature Medicine</w:t>
+        <w:t>Nature</w:t>
+      </w:r>
+      <w:proofErr w:type="spellEnd"/>
+      <w:r>
+        <w:rPr>
+          <w:rFonts w:eastAsiaTheme="majorEastAsia"/>
+          <w:i/>
+          <w:iCs/>
+        </w:rPr>
+        <w:t xml:space="preserve"> Medicine</w:t>
+      </w:r>
+      <w:commentRangeEnd w:id="4"/>
+      <w:r>
+        <w:rPr>
+          <w:rStyle w:val="Refdecomentario"/>
+        </w:rPr>
+        <w:commentReference w:id="4"/>
       </w:r>
       <w:r>
         <w:t xml:space="preserve"> estima que la ingesta regular de estas bebidas se asocia cada año con millones de nuevos casos de diabetes tipo 2 y con un número igualmente significativo de enfermedades cardiovasculares en el mundo. Este mismo estudio destaca que, en países como Colombia, </w:t>
@@ -719,7 +863,31 @@
         <w:t xml:space="preserve">hasta el 48% </w:t>
       </w:r>
       <w:r>
-        <w:t>de los nuevos diagnósticos de diabetes podría estar vinculada al consumo de bebidas azucaradas</w:t>
+        <w:t xml:space="preserve">de </w:t>
+      </w:r>
+      <w:r>
+        <w:t>los casos incidentes</w:t>
+      </w:r>
+      <w:r>
+        <w:t xml:space="preserve"> de diabetes podría</w:t>
+      </w:r>
+      <w:r>
+        <w:t>n</w:t>
+      </w:r>
+      <w:r>
+        <w:t xml:space="preserve"> estar </w:t>
+      </w:r>
+      <w:r>
+        <w:t>relacionados</w:t>
+      </w:r>
+      <w:r>
+        <w:t xml:space="preserve"> </w:t>
+      </w:r>
+      <w:r>
+        <w:t>con el</w:t>
+      </w:r>
+      <w:r>
+        <w:t xml:space="preserve"> consumo de bebidas azucaradas</w:t>
       </w:r>
       <w:r>
         <w:t>.</w:t>
@@ -729,11 +897,34 @@
       <w:pPr>
         <w:spacing w:before="0" w:beforeAutospacing="0" w:after="160" w:afterAutospacing="0"/>
       </w:pPr>
-      <w:r>
-        <w:t>En Colombia, la introducción en 2023 de un impuesto a las bebidas azucaradas constituyó un paso importante dentro de las estrategias orientadas a reducir la carga de enfermedades crónicas y a desincentivar su consumo. No obstante, la implementación de este tipo de medidas no garantiza por sí sola una disminución uniforme en todos los grupos poblacionales ni permite identificar con claridad cuáles segmentos presentan mayores niveles de exposición o podrían beneficiarse de intervenciones adicionales.</w:t>
-      </w:r>
-    </w:p>
-    <w:p>
+      <w:commentRangeStart w:id="5"/>
+      <w:r>
+        <w:t>En Colombia, la introducción en 2023 de un impuesto a las bebidas azucaradas constituyó un paso importante dentro de las estrategias orientadas a reducir la carga de enfermedades crónicas y a desincentivar su consumo.</w:t>
+      </w:r>
+      <w:commentRangeEnd w:id="5"/>
+      <w:r>
+        <w:rPr>
+          <w:rStyle w:val="Refdecomentario"/>
+        </w:rPr>
+        <w:commentReference w:id="5"/>
+      </w:r>
+      <w:r>
+        <w:t xml:space="preserve"> No obstante, la implementación de este tipo de medidas no garantiza por sí sola una disminución</w:t>
+      </w:r>
+      <w:r>
+        <w:t xml:space="preserve"> del consumo</w:t>
+      </w:r>
+      <w:r>
+        <w:t xml:space="preserve"> uniforme en todos los grupos poblacionales ni permite identificar con claridad cuáles segmentos presentan mayores niveles de exposición o podrían beneficiarse de intervenciones adicionales.</w:t>
+      </w:r>
+      <w:r>
+        <w:t xml:space="preserve"> </w:t>
+      </w:r>
+    </w:p>
+    <w:p>
+      <w:pPr>
+        <w:spacing w:before="0" w:beforeAutospacing="0" w:after="160" w:afterAutospacing="0"/>
+      </w:pPr>
       <w:r>
         <w:t>A partir de</w:t>
       </w:r>
@@ -744,13 +935,27 @@
         <w:t>es posible aproximarse</w:t>
       </w:r>
       <w:r>
-        <w:t xml:space="preserve"> al panorama nacional. Según </w:t>
+        <w:t xml:space="preserve"> al panorama nacional. </w:t>
+      </w:r>
+      <w:commentRangeStart w:id="6"/>
+      <w:r>
+        <w:t xml:space="preserve">Según </w:t>
       </w:r>
       <w:r>
         <w:t>las</w:t>
       </w:r>
       <w:r>
-        <w:t xml:space="preserve"> estimaciones, el 63,98 % de la población consume bebidas azucaradas, mientras que cerca del 15 % reporta haber sido diagnosticado con alguna enfermedad crónica. Estos datos sitúan el consumo de bebidas azucaradas como un hábito generalizado que coexiste con un porcentaje considerable de población con enfermedades crónicas.</w:t>
+        <w:t xml:space="preserve"> estimaciones, el 63,98 % de la población consume bebidas azucaradas, mientras que cerca del 15 % reporta haber sido diagnosticado con alguna enfermedad crónica. </w:t>
+      </w:r>
+      <w:commentRangeEnd w:id="6"/>
+      <w:r>
+        <w:rPr>
+          <w:rStyle w:val="Refdecomentario"/>
+        </w:rPr>
+        <w:commentReference w:id="6"/>
+      </w:r>
+      <w:r>
+        <w:t>Estos datos sitúan el consumo de bebidas azucaradas como un hábito generalizado que coexiste con un porcentaje considerable de población con enfermedades crónicas.</w:t>
       </w:r>
     </w:p>
     <w:p>
@@ -771,10 +976,7 @@
         <w:t xml:space="preserve">presentan una mayor coincidencia entre consumo y presencia de enfermedades, </w:t>
       </w:r>
       <w:r>
-        <w:t>y explorar variaciones en el riesgo dentro de la población adulta del país.</w:t>
-      </w:r>
-      <w:r>
-        <w:t xml:space="preserve"> </w:t>
+        <w:t xml:space="preserve">y explorar variaciones en el riesgo dentro de la población adulta del país. </w:t>
       </w:r>
     </w:p>
     <w:p>
@@ -782,7 +984,25 @@
         <w:spacing w:before="0" w:beforeAutospacing="0" w:after="160" w:afterAutospacing="0"/>
       </w:pPr>
       <w:r>
-        <w:t>En el centro de esta aproximación se encuentran dos variables fundamentales. La variable dependiente corresponde a la presencia reportada de alguna enfermedad crónica y la variable independiente refleja la frecuencia con la que las personas consumen bebidas azucaradas. El análisis se realiza a nivel nacional y bajo un diseño transversal, de modo que su propósito no es explicar mecanismos causales, sino evaluar de forma descriptiva si los datos colombianos muestran patrones que se alinean con la evidencia internacional que plantea una posible relación positiva entre estos comportamientos y condiciones de salud.</w:t>
+        <w:t xml:space="preserve">En el centro de esta aproximación se encuentran dos variables fundamentales. La variable dependiente corresponde a la presencia reportada de alguna enfermedad crónica y la variable independiente </w:t>
+      </w:r>
+      <w:r>
+        <w:t xml:space="preserve">que </w:t>
+      </w:r>
+      <w:r>
+        <w:t>refleja la frecuencia con la que las personas consumen bebidas azucaradas</w:t>
+      </w:r>
+      <w:r>
+        <w:t xml:space="preserve"> en la semana</w:t>
+      </w:r>
+      <w:r>
+        <w:t xml:space="preserve">. El análisis se realiza a nivel nacional y bajo un diseño transversal, de modo que su propósito no es explicar mecanismos causales, sino evaluar de forma descriptiva si los datos colombianos muestran patrones que se alinean con la evidencia internacional que plantea una posible relación </w:t>
+      </w:r>
+      <w:r>
+        <w:t>de asociación</w:t>
+      </w:r>
+      <w:r>
+        <w:t xml:space="preserve"> entre estos comportamientos y condiciones de salud.</w:t>
       </w:r>
     </w:p>
     <w:p>
@@ -850,9 +1070,9 @@
     </w:p>
     <w:p>
       <w:pPr>
-        <w:pStyle w:val="Heading1"/>
-      </w:pPr>
-      <w:commentRangeStart w:id="3"/>
+        <w:pStyle w:val="Ttulo1"/>
+      </w:pPr>
+      <w:commentRangeStart w:id="7"/>
       <w:r>
         <w:lastRenderedPageBreak/>
         <w:t xml:space="preserve">Parte 2: </w:t>
@@ -860,19 +1080,19 @@
       <w:r>
         <w:t>EDA y modelamiento de datos</w:t>
       </w:r>
-      <w:commentRangeEnd w:id="3"/>
-      <w:r>
-        <w:rPr>
-          <w:rStyle w:val="CommentReference"/>
+      <w:commentRangeEnd w:id="7"/>
+      <w:r>
+        <w:rPr>
+          <w:rStyle w:val="Refdecomentario"/>
           <w:b w:val="0"/>
           <w:bCs w:val="0"/>
         </w:rPr>
-        <w:commentReference w:id="3"/>
-      </w:r>
-    </w:p>
-    <w:p>
-      <w:pPr>
-        <w:pStyle w:val="ListParagraph"/>
+        <w:commentReference w:id="7"/>
+      </w:r>
+    </w:p>
+    <w:p>
+      <w:pPr>
+        <w:pStyle w:val="Prrafodelista"/>
         <w:numPr>
           <w:ilvl w:val="0"/>
           <w:numId w:val="30"/>
@@ -884,7 +1104,7 @@
       <w:hyperlink r:id="rId15" w:history="1">
         <w:r>
           <w:rPr>
-            <w:rStyle w:val="Hyperlink"/>
+            <w:rStyle w:val="Hipervnculo"/>
           </w:rPr>
           <w:t>https://r-charts.com/es/paletas-colores/</w:t>
         </w:r>
@@ -892,7 +1112,7 @@
     </w:p>
     <w:p>
       <w:pPr>
-        <w:pStyle w:val="ListParagraph"/>
+        <w:pStyle w:val="Prrafodelista"/>
         <w:numPr>
           <w:ilvl w:val="0"/>
           <w:numId w:val="30"/>
@@ -901,33 +1121,115 @@
       <w:r>
         <w:t xml:space="preserve">USAR EL TEMA </w:t>
       </w:r>
+      <w:proofErr w:type="spellStart"/>
       <w:r>
         <w:rPr>
           <w:color w:val="444D56"/>
           <w:sz w:val="26"/>
           <w:szCs w:val="26"/>
         </w:rPr>
-        <w:t>ggthemr(“fresh”) del paquete library(ggthemr) disponible para consulta en la pagina: https://r-charts.com/es/ggplot2/temas/</w:t>
+        <w:t>ggthemr</w:t>
+      </w:r>
+      <w:proofErr w:type="spellEnd"/>
+      <w:r>
+        <w:rPr>
+          <w:color w:val="444D56"/>
+          <w:sz w:val="26"/>
+          <w:szCs w:val="26"/>
+        </w:rPr>
+        <w:t>(“</w:t>
+      </w:r>
+      <w:proofErr w:type="spellStart"/>
+      <w:r>
+        <w:rPr>
+          <w:color w:val="444D56"/>
+          <w:sz w:val="26"/>
+          <w:szCs w:val="26"/>
+        </w:rPr>
+        <w:t>fresh</w:t>
+      </w:r>
+      <w:proofErr w:type="spellEnd"/>
+      <w:r>
+        <w:rPr>
+          <w:color w:val="444D56"/>
+          <w:sz w:val="26"/>
+          <w:szCs w:val="26"/>
+        </w:rPr>
+        <w:t xml:space="preserve">”) del paquete </w:t>
+      </w:r>
+      <w:proofErr w:type="spellStart"/>
+      <w:r>
+        <w:rPr>
+          <w:color w:val="444D56"/>
+          <w:sz w:val="26"/>
+          <w:szCs w:val="26"/>
+        </w:rPr>
+        <w:t>library</w:t>
+      </w:r>
+      <w:proofErr w:type="spellEnd"/>
+      <w:r>
+        <w:rPr>
+          <w:color w:val="444D56"/>
+          <w:sz w:val="26"/>
+          <w:szCs w:val="26"/>
+        </w:rPr>
+        <w:t>(</w:t>
+      </w:r>
+      <w:proofErr w:type="spellStart"/>
+      <w:r>
+        <w:rPr>
+          <w:color w:val="444D56"/>
+          <w:sz w:val="26"/>
+          <w:szCs w:val="26"/>
+        </w:rPr>
+        <w:t>ggthemr</w:t>
+      </w:r>
+      <w:proofErr w:type="spellEnd"/>
+      <w:r>
+        <w:rPr>
+          <w:color w:val="444D56"/>
+          <w:sz w:val="26"/>
+          <w:szCs w:val="26"/>
+        </w:rPr>
+        <w:t xml:space="preserve">) disponible para consulta en la </w:t>
+      </w:r>
+      <w:proofErr w:type="spellStart"/>
+      <w:r>
+        <w:rPr>
+          <w:color w:val="444D56"/>
+          <w:sz w:val="26"/>
+          <w:szCs w:val="26"/>
+        </w:rPr>
+        <w:t>pagina</w:t>
+      </w:r>
+      <w:proofErr w:type="spellEnd"/>
+      <w:r>
+        <w:rPr>
+          <w:color w:val="444D56"/>
+          <w:sz w:val="26"/>
+          <w:szCs w:val="26"/>
+        </w:rPr>
+        <w:t>: https://r-charts.com/es/ggplot2/temas/</w:t>
       </w:r>
     </w:p>
     <w:p/>
     <w:p>
       <w:pPr>
-        <w:pStyle w:val="Heading2"/>
-      </w:pPr>
-      <w:commentRangeStart w:id="4"/>
+        <w:pStyle w:val="Ttulo2"/>
+      </w:pPr>
+      <w:commentRangeStart w:id="8"/>
       <w:r>
         <w:t>Preparación y comprensión inicial de los datos</w:t>
       </w:r>
-      <w:commentRangeEnd w:id="4"/>
-      <w:r>
-        <w:rPr>
-          <w:rStyle w:val="CommentReference"/>
+      <w:commentRangeEnd w:id="8"/>
+      <w:r>
+        <w:rPr>
+          <w:rStyle w:val="Refdecomentario"/>
           <w:rFonts w:eastAsia="Times New Roman"/>
           <w:b w:val="0"/>
           <w:bCs w:val="0"/>
         </w:rPr>
-        <w:commentReference w:id="4"/>
+        <w:commentReference w:id="8"/>
       </w:r>
       <w:r>
         <w:t xml:space="preserve"> (</w:t>
@@ -946,21 +1248,21 @@
     <w:p/>
     <w:p>
       <w:pPr>
-        <w:pStyle w:val="Heading2"/>
-      </w:pPr>
-      <w:commentRangeStart w:id="5"/>
+        <w:pStyle w:val="Ttulo2"/>
+      </w:pPr>
+      <w:commentRangeStart w:id="9"/>
       <w:r>
         <w:t>Análisis univariado sistemático</w:t>
       </w:r>
-      <w:commentRangeEnd w:id="5"/>
-      <w:r>
-        <w:rPr>
-          <w:rStyle w:val="CommentReference"/>
+      <w:commentRangeEnd w:id="9"/>
+      <w:r>
+        <w:rPr>
+          <w:rStyle w:val="Refdecomentario"/>
           <w:rFonts w:eastAsia="Times New Roman"/>
           <w:b w:val="0"/>
           <w:bCs w:val="0"/>
         </w:rPr>
-        <w:commentReference w:id="5"/>
+        <w:commentReference w:id="9"/>
       </w:r>
       <w:r>
         <w:t>(</w:t>
@@ -979,21 +1281,21 @@
     <w:p/>
     <w:p>
       <w:pPr>
-        <w:pStyle w:val="Heading2"/>
-      </w:pPr>
-      <w:commentRangeStart w:id="6"/>
+        <w:pStyle w:val="Ttulo2"/>
+      </w:pPr>
+      <w:commentRangeStart w:id="10"/>
       <w:r>
         <w:t>Análisis bivariado guiado por la pregunta</w:t>
       </w:r>
-      <w:commentRangeEnd w:id="6"/>
-      <w:r>
-        <w:rPr>
-          <w:rStyle w:val="CommentReference"/>
+      <w:commentRangeEnd w:id="10"/>
+      <w:r>
+        <w:rPr>
+          <w:rStyle w:val="Refdecomentario"/>
           <w:rFonts w:eastAsia="Times New Roman"/>
           <w:b w:val="0"/>
           <w:bCs w:val="0"/>
         </w:rPr>
-        <w:commentReference w:id="6"/>
+        <w:commentReference w:id="10"/>
       </w:r>
       <w:r>
         <w:t>(</w:t>
@@ -1012,21 +1314,21 @@
     <w:p/>
     <w:p>
       <w:pPr>
-        <w:pStyle w:val="Heading2"/>
-      </w:pPr>
-      <w:commentRangeStart w:id="7"/>
+        <w:pStyle w:val="Ttulo2"/>
+      </w:pPr>
+      <w:commentRangeStart w:id="11"/>
       <w:r>
         <w:t>Modelamiento de datos para la visualización</w:t>
       </w:r>
-      <w:commentRangeEnd w:id="7"/>
-      <w:r>
-        <w:rPr>
-          <w:rStyle w:val="CommentReference"/>
+      <w:commentRangeEnd w:id="11"/>
+      <w:r>
+        <w:rPr>
+          <w:rStyle w:val="Refdecomentario"/>
           <w:rFonts w:eastAsia="Times New Roman"/>
           <w:b w:val="0"/>
           <w:bCs w:val="0"/>
         </w:rPr>
-        <w:commentReference w:id="7"/>
+        <w:commentReference w:id="11"/>
       </w:r>
     </w:p>
     <w:p/>
@@ -1042,9 +1344,9 @@
     </w:p>
     <w:p>
       <w:pPr>
-        <w:pStyle w:val="Heading1"/>
-      </w:pPr>
-      <w:commentRangeStart w:id="8"/>
+        <w:pStyle w:val="Ttulo1"/>
+      </w:pPr>
+      <w:commentRangeStart w:id="12"/>
       <w:r>
         <w:lastRenderedPageBreak/>
         <w:t xml:space="preserve">Parte 3: </w:t>
@@ -1052,35 +1354,35 @@
       <w:r>
         <w:t>Desarrollo de una visualización sencilla para comunicar los resultados</w:t>
       </w:r>
-      <w:commentRangeEnd w:id="8"/>
-      <w:r>
-        <w:rPr>
-          <w:rStyle w:val="CommentReference"/>
+      <w:commentRangeEnd w:id="12"/>
+      <w:r>
+        <w:rPr>
+          <w:rStyle w:val="Refdecomentario"/>
           <w:b w:val="0"/>
           <w:bCs w:val="0"/>
         </w:rPr>
-        <w:commentReference w:id="8"/>
+        <w:commentReference w:id="12"/>
       </w:r>
     </w:p>
     <w:p/>
     <w:p/>
     <w:p>
       <w:pPr>
-        <w:pStyle w:val="Heading2"/>
-      </w:pPr>
-      <w:commentRangeStart w:id="9"/>
+        <w:pStyle w:val="Ttulo2"/>
+      </w:pPr>
+      <w:commentRangeStart w:id="13"/>
       <w:r>
         <w:t>Definición de preguntas complementarias y su visualización pertinente</w:t>
       </w:r>
-      <w:commentRangeEnd w:id="9"/>
-      <w:r>
-        <w:rPr>
-          <w:rStyle w:val="CommentReference"/>
+      <w:commentRangeEnd w:id="13"/>
+      <w:r>
+        <w:rPr>
+          <w:rStyle w:val="Refdecomentario"/>
           <w:rFonts w:eastAsia="Times New Roman"/>
           <w:b w:val="0"/>
           <w:bCs w:val="0"/>
         </w:rPr>
-        <w:commentReference w:id="9"/>
+        <w:commentReference w:id="13"/>
       </w:r>
     </w:p>
     <w:p/>
@@ -1088,63 +1390,63 @@
     <w:bookmarkEnd w:id="1"/>
     <w:p>
       <w:pPr>
-        <w:pStyle w:val="Heading2"/>
-      </w:pPr>
-      <w:commentRangeStart w:id="10"/>
+        <w:pStyle w:val="Ttulo2"/>
+      </w:pPr>
+      <w:commentRangeStart w:id="14"/>
       <w:r>
         <w:t>Diseño del tablero</w:t>
       </w:r>
-      <w:commentRangeEnd w:id="10"/>
-      <w:r>
-        <w:rPr>
-          <w:rStyle w:val="CommentReference"/>
+      <w:commentRangeEnd w:id="14"/>
+      <w:r>
+        <w:rPr>
+          <w:rStyle w:val="Refdecomentario"/>
           <w:rFonts w:eastAsia="Times New Roman"/>
           <w:b w:val="0"/>
           <w:bCs w:val="0"/>
         </w:rPr>
-        <w:commentReference w:id="10"/>
+        <w:commentReference w:id="14"/>
       </w:r>
     </w:p>
     <w:p/>
     <w:p/>
     <w:p>
       <w:pPr>
-        <w:pStyle w:val="Heading2"/>
-      </w:pPr>
-      <w:commentRangeStart w:id="11"/>
+        <w:pStyle w:val="Ttulo2"/>
+      </w:pPr>
+      <w:commentRangeStart w:id="15"/>
       <w:r>
         <w:t>Narrativa de la visualización</w:t>
       </w:r>
-      <w:commentRangeEnd w:id="11"/>
-      <w:r>
-        <w:rPr>
-          <w:rStyle w:val="CommentReference"/>
+      <w:commentRangeEnd w:id="15"/>
+      <w:r>
+        <w:rPr>
+          <w:rStyle w:val="Refdecomentario"/>
           <w:rFonts w:eastAsia="Times New Roman"/>
           <w:b w:val="0"/>
           <w:bCs w:val="0"/>
         </w:rPr>
-        <w:commentReference w:id="11"/>
+        <w:commentReference w:id="15"/>
       </w:r>
     </w:p>
     <w:p/>
     <w:p/>
     <w:p>
       <w:pPr>
-        <w:pStyle w:val="Heading2"/>
-      </w:pPr>
-      <w:commentRangeStart w:id="12"/>
+        <w:pStyle w:val="Ttulo2"/>
+      </w:pPr>
+      <w:commentRangeStart w:id="16"/>
       <w:r>
         <w:t>Integración con el análisis</w:t>
       </w:r>
-      <w:commentRangeEnd w:id="12"/>
-      <w:r>
-        <w:rPr>
-          <w:rStyle w:val="CommentReference"/>
+      <w:commentRangeEnd w:id="16"/>
+      <w:r>
+        <w:rPr>
+          <w:rStyle w:val="Refdecomentario"/>
           <w:rFonts w:eastAsia="Times New Roman"/>
           <w:b w:val="0"/>
           <w:bCs w:val="0"/>
         </w:rPr>
-        <w:commentReference w:id="12"/>
+        <w:commentReference w:id="16"/>
       </w:r>
     </w:p>
     <w:p>
@@ -1183,7 +1485,7 @@
       <w:sdtContent>
         <w:p>
           <w:pPr>
-            <w:pStyle w:val="Heading1"/>
+            <w:pStyle w:val="Ttulo1"/>
             <w:rPr>
               <w:lang w:val="es-ES"/>
             </w:rPr>
@@ -1200,10 +1502,51 @@
             <w:rPr>
               <w:lang w:val="en-US"/>
             </w:rPr>
-            <w:t xml:space="preserve">Singh GM, Micha R, Khatibzadeh S, Shi P, Lim S, Andrews KG, et al. Global, Regional, and National Consumption of SugarSweetened Beverages, Fruit Juices, and Milk: A Systematic Assessment of Beverage Intake in 187 Countries. </w:t>
+            <w:t xml:space="preserve">Singh GM, Micha R, </w:t>
           </w:r>
+          <w:proofErr w:type="spellStart"/>
           <w:r>
-            <w:t>Plos One. 2015; 10(8): e0124845.</w:t>
+            <w:rPr>
+              <w:lang w:val="en-US"/>
+            </w:rPr>
+            <w:t>Khatibzadeh</w:t>
+          </w:r>
+          <w:proofErr w:type="spellEnd"/>
+          <w:r>
+            <w:rPr>
+              <w:lang w:val="en-US"/>
+            </w:rPr>
+            <w:t xml:space="preserve"> S, Shi P, Lim S, Andrews KG, et al. Global, Regional, and National Consumption of </w:t>
+          </w:r>
+          <w:proofErr w:type="spellStart"/>
+          <w:r>
+            <w:rPr>
+              <w:lang w:val="en-US"/>
+            </w:rPr>
+            <w:t>SugarSweetened</w:t>
+          </w:r>
+          <w:proofErr w:type="spellEnd"/>
+          <w:r>
+            <w:rPr>
+              <w:lang w:val="en-US"/>
+            </w:rPr>
+            <w:t xml:space="preserve"> Beverages, Fruit Juices, and Milk: A Systematic Assessment of Beverage Intake in 187 Countries. </w:t>
+          </w:r>
+          <w:proofErr w:type="spellStart"/>
+          <w:r>
+            <w:t>Plos</w:t>
+          </w:r>
+          <w:proofErr w:type="spellEnd"/>
+          <w:r>
+            <w:t xml:space="preserve"> </w:t>
+          </w:r>
+          <w:proofErr w:type="spellStart"/>
+          <w:r>
+            <w:t>One</w:t>
+          </w:r>
+          <w:proofErr w:type="spellEnd"/>
+          <w:r>
+            <w:t>. 2015; 10(8): e0124845.</w:t>
           </w:r>
         </w:p>
         <w:p>
@@ -1221,10 +1564,11 @@
             <w:id w:val="-573587230"/>
             <w:bibliography/>
           </w:sdtPr>
+          <w:sdtEndPr/>
           <w:sdtContent>
             <w:p>
               <w:pPr>
-                <w:pStyle w:val="Bibliography"/>
+                <w:pStyle w:val="Bibliografa"/>
                 <w:spacing w:before="0" w:beforeAutospacing="0" w:after="0" w:afterAutospacing="0"/>
                 <w:ind w:left="720" w:hanging="720"/>
               </w:pPr>
@@ -1250,7 +1594,7 @@
 </file>
 
 <file path=word/comments.xml><?xml version="1.0" encoding="utf-8"?>
-<w:comments xmlns:wpc="http://schemas.microsoft.com/office/word/2010/wordprocessingCanvas" xmlns:cx="http://schemas.microsoft.com/office/drawing/2014/chartex" xmlns:cx1="http://schemas.microsoft.com/office/drawing/2015/9/8/chartex" xmlns:cx2="http://schemas.microsoft.com/office/drawing/2015/10/21/chartex" xmlns:cx3="http://schemas.microsoft.com/office/drawing/2016/5/9/chartex" xmlns:cx4="http://schemas.microsoft.com/office/drawing/2016/5/10/chartex" xmlns:cx5="http://schemas.microsoft.com/office/drawing/2016/5/11/chartex" xmlns:cx6="http://schemas.microsoft.com/office/drawing/2016/5/12/chartex" xmlns:cx7="http://schemas.microsoft.com/office/drawing/2016/5/13/chartex" xmlns:cx8="http://schemas.microsoft.com/office/drawing/2016/5/14/chartex" xmlns:mc="http://schemas.openxmlformats.org/markup-compatibility/2006" xmlns:aink="http://schemas.microsoft.com/office/drawing/2016/ink" xmlns:am3d="http://schemas.microsoft.com/office/drawing/2017/model3d" xmlns:o="urn:schemas-microsoft-com:office:office" xmlns:oel="http://schemas.microsoft.com/office/2019/extlst" xmlns:r="http://schemas.openxmlformats.org/officeDocument/2006/relationships" xmlns:m="http://schemas.openxmlformats.org/officeDocument/2006/math" xmlns:v="urn:schemas-microsoft-com:vml" xmlns:wp14="http://schemas.microsoft.com/office/word/2010/wordprocessingDrawing" xmlns:wp="http://schemas.openxmlformats.org/drawingml/2006/wordprocessingDrawing" xmlns:w10="urn:schemas-microsoft-com:office:word" xmlns:w="http://schemas.openxmlformats.org/wordprocessingml/2006/main" xmlns:w14="http://schemas.microsoft.com/office/word/2010/wordml" xmlns:w15="http://schemas.microsoft.com/office/word/2012/wordml" xmlns:w16cex="http://schemas.microsoft.com/office/word/2018/wordml/cex" xmlns:w16cid="http://schemas.microsoft.com/office/word/2016/wordml/cid" xmlns:w16="http://schemas.microsoft.com/office/word/2018/wordml" xmlns:w16du="http://schemas.microsoft.com/office/word/2023/wordml/word16du" xmlns:w16sdtdh="http://schemas.microsoft.com/office/word/2020/wordml/sdtdatahash" xmlns:w16sdtfl="http://schemas.microsoft.com/office/word/2024/wordml/sdtformatlock" xmlns:w16se="http://schemas.microsoft.com/office/word/2015/wordml/symex" xmlns:wpg="http://schemas.microsoft.com/office/word/2010/wordprocessingGroup" xmlns:wpi="http://schemas.microsoft.com/office/word/2010/wordprocessingInk" xmlns:wne="http://schemas.microsoft.com/office/word/2006/wordml" xmlns:wps="http://schemas.microsoft.com/office/word/2010/wordprocessingShape" mc:Ignorable="w14 w15 w16se w16cid w16 w16cex w16sdtdh w16sdtfl w16du wp14">
+<w:comments xmlns:wpc="http://schemas.microsoft.com/office/word/2010/wordprocessingCanvas" xmlns:cx="http://schemas.microsoft.com/office/drawing/2014/chartex" xmlns:cx1="http://schemas.microsoft.com/office/drawing/2015/9/8/chartex" xmlns:cx2="http://schemas.microsoft.com/office/drawing/2015/10/21/chartex" xmlns:cx3="http://schemas.microsoft.com/office/drawing/2016/5/9/chartex" xmlns:cx4="http://schemas.microsoft.com/office/drawing/2016/5/10/chartex" xmlns:cx5="http://schemas.microsoft.com/office/drawing/2016/5/11/chartex" xmlns:cx6="http://schemas.microsoft.com/office/drawing/2016/5/12/chartex" xmlns:cx7="http://schemas.microsoft.com/office/drawing/2016/5/13/chartex" xmlns:cx8="http://schemas.microsoft.com/office/drawing/2016/5/14/chartex" xmlns:mc="http://schemas.openxmlformats.org/markup-compatibility/2006" xmlns:aink="http://schemas.microsoft.com/office/drawing/2016/ink" xmlns:am3d="http://schemas.microsoft.com/office/drawing/2017/model3d" xmlns:o="urn:schemas-microsoft-com:office:office" xmlns:r="http://schemas.openxmlformats.org/officeDocument/2006/relationships" xmlns:m="http://schemas.openxmlformats.org/officeDocument/2006/math" xmlns:v="urn:schemas-microsoft-com:vml" xmlns:wp14="http://schemas.microsoft.com/office/word/2010/wordprocessingDrawing" xmlns:wp="http://schemas.openxmlformats.org/drawingml/2006/wordprocessingDrawing" xmlns:w10="urn:schemas-microsoft-com:office:word" xmlns:w="http://schemas.openxmlformats.org/wordprocessingml/2006/main" xmlns:w14="http://schemas.microsoft.com/office/word/2010/wordml" xmlns:w15="http://schemas.microsoft.com/office/word/2012/wordml" xmlns:w16cex="http://schemas.microsoft.com/office/word/2018/wordml/cex" xmlns:w16cid="http://schemas.microsoft.com/office/word/2016/wordml/cid" xmlns:w16="http://schemas.microsoft.com/office/word/2018/wordml" xmlns:w16sdtdh="http://schemas.microsoft.com/office/word/2020/wordml/sdtdatahash" xmlns:w16se="http://schemas.microsoft.com/office/word/2015/wordml/symex" xmlns:wpg="http://schemas.microsoft.com/office/word/2010/wordprocessingGroup" xmlns:wpi="http://schemas.microsoft.com/office/word/2010/wordprocessingInk" xmlns:wne="http://schemas.microsoft.com/office/word/2006/wordml" xmlns:wps="http://schemas.microsoft.com/office/word/2010/wordprocessingShape" mc:Ignorable="w14 w15 w16se w16cid w16 w16cex w16sdtdh wp14">
   <w:comment w:id="2" w:author="Javier Antonio Amaya Nieto" w:date="2025-11-19T20:11:00Z" w:initials="JAAN">
     <w:p>
       <w:pPr>
@@ -1262,7 +1606,7 @@
       </w:pPr>
       <w:r>
         <w:rPr>
-          <w:rStyle w:val="CommentReference"/>
+          <w:rStyle w:val="Refdecomentario"/>
         </w:rPr>
         <w:annotationRef/>
       </w:r>
@@ -1693,11 +2037,80 @@
     </w:p>
     <w:p>
       <w:pPr>
-        <w:pStyle w:val="CommentText"/>
+        <w:pStyle w:val="Textocomentario"/>
       </w:pPr>
     </w:p>
   </w:comment>
-  <w:comment w:id="3" w:author="Javier Antonio Amaya Nieto" w:date="2025-11-19T20:13:00Z" w:initials="JAAN">
+  <w:comment w:id="3" w:author="Javier Antonio Amaya Nieto" w:date="2025-11-24T21:25:00Z" w:initials="JAAN">
+    <w:p>
+      <w:pPr>
+        <w:pStyle w:val="Textocomentario"/>
+      </w:pPr>
+      <w:r>
+        <w:rPr>
+          <w:rStyle w:val="Refdecomentario"/>
+        </w:rPr>
+        <w:annotationRef/>
+      </w:r>
+      <w:r>
+        <w:t xml:space="preserve">@Cami creo que hay que revisar con cuidado los ítems propuestos porque por ejemplo no veo nada de las covariables que pensamos agregar al EDA como la edad, el sexo, la escolaridad…. </w:t>
+      </w:r>
+      <w:proofErr w:type="spellStart"/>
+      <w:r>
+        <w:t>etc</w:t>
+      </w:r>
+      <w:proofErr w:type="spellEnd"/>
+    </w:p>
+  </w:comment>
+  <w:comment w:id="4" w:author="Javier Antonio Amaya Nieto" w:date="2025-11-24T21:18:00Z" w:initials="JAAN">
+    <w:p>
+      <w:pPr>
+        <w:pStyle w:val="Textocomentario"/>
+      </w:pPr>
+      <w:r>
+        <w:rPr>
+          <w:rStyle w:val="Refdecomentario"/>
+        </w:rPr>
+        <w:annotationRef/>
+      </w:r>
+      <w:r>
+        <w:t xml:space="preserve">@Camila por fa revisa la redacción de esto porque no me suena muy coherente. </w:t>
+      </w:r>
+    </w:p>
+  </w:comment>
+  <w:comment w:id="5" w:author="Javier Antonio Amaya Nieto" w:date="2025-11-24T21:20:00Z" w:initials="JAAN">
+    <w:p>
+      <w:pPr>
+        <w:pStyle w:val="Textocomentario"/>
+      </w:pPr>
+      <w:r>
+        <w:rPr>
+          <w:rStyle w:val="Refdecomentario"/>
+        </w:rPr>
+        <w:annotationRef/>
+      </w:r>
+      <w:r>
+        <w:t xml:space="preserve">Creo que a este párrafo le falta referencias. </w:t>
+      </w:r>
+    </w:p>
+  </w:comment>
+  <w:comment w:id="6" w:author="Javier Antonio Amaya Nieto" w:date="2025-11-24T21:21:00Z" w:initials="JAAN">
+    <w:p>
+      <w:pPr>
+        <w:pStyle w:val="Textocomentario"/>
+      </w:pPr>
+      <w:r>
+        <w:rPr>
+          <w:rStyle w:val="Refdecomentario"/>
+        </w:rPr>
+        <w:annotationRef/>
+      </w:r>
+      <w:r>
+        <w:t xml:space="preserve">Yo creo que aquí más que estimaciones propias, se puede buscar algo de información publicada en estudios o entes reguladores. </w:t>
+      </w:r>
+    </w:p>
+  </w:comment>
+  <w:comment w:id="7" w:author="Javier Antonio Amaya Nieto" w:date="2025-11-19T20:13:00Z" w:initials="JAAN">
     <w:p>
       <w:pPr>
         <w:pStyle w:val="Default"/>
@@ -1708,7 +2121,7 @@
       </w:pPr>
       <w:r>
         <w:rPr>
-          <w:rStyle w:val="CommentReference"/>
+          <w:rStyle w:val="Refdecomentario"/>
         </w:rPr>
         <w:annotationRef/>
       </w:r>
@@ -1722,7 +2135,7 @@
     </w:p>
     <w:p>
       <w:pPr>
-        <w:pStyle w:val="CommentText"/>
+        <w:pStyle w:val="Textocomentario"/>
       </w:pPr>
       <w:r>
         <w:rPr>
@@ -1733,7 +2146,7 @@
       </w:r>
     </w:p>
   </w:comment>
-  <w:comment w:id="4" w:author="Javier Antonio Amaya Nieto" w:date="2025-11-19T20:14:00Z" w:initials="JAAN">
+  <w:comment w:id="8" w:author="Javier Antonio Amaya Nieto" w:date="2025-11-19T20:14:00Z" w:initials="JAAN">
     <w:p>
       <w:pPr>
         <w:pStyle w:val="Default"/>
@@ -1744,7 +2157,7 @@
       </w:pPr>
       <w:r>
         <w:rPr>
-          <w:rStyle w:val="CommentReference"/>
+          <w:rStyle w:val="Refdecomentario"/>
         </w:rPr>
         <w:annotationRef/>
       </w:r>
@@ -1946,7 +2359,23 @@
           <w:sz w:val="22"/>
           <w:szCs w:val="22"/>
         </w:rPr>
-        <w:t xml:space="preserve">Recodificaciones necesarias, como reagrupar categorías raras, crear bandas, construir conteos de carencias o generar proxies. </w:t>
+        <w:t xml:space="preserve">Recodificaciones necesarias, como reagrupar categorías raras, crear bandas, construir conteos de carencias o generar </w:t>
+      </w:r>
+      <w:proofErr w:type="spellStart"/>
+      <w:r>
+        <w:rPr>
+          <w:sz w:val="22"/>
+          <w:szCs w:val="22"/>
+        </w:rPr>
+        <w:t>proxies</w:t>
+      </w:r>
+      <w:proofErr w:type="spellEnd"/>
+      <w:r>
+        <w:rPr>
+          <w:sz w:val="22"/>
+          <w:szCs w:val="22"/>
+        </w:rPr>
+        <w:t xml:space="preserve">. </w:t>
       </w:r>
     </w:p>
     <w:p>
@@ -1960,7 +2389,7 @@
     </w:p>
     <w:p>
       <w:pPr>
-        <w:pStyle w:val="CommentText"/>
+        <w:pStyle w:val="Textocomentario"/>
       </w:pPr>
       <w:r>
         <w:rPr>
@@ -1971,7 +2400,7 @@
       </w:r>
     </w:p>
   </w:comment>
-  <w:comment w:id="5" w:author="Javier Antonio Amaya Nieto" w:date="2025-11-19T20:14:00Z" w:initials="JAAN">
+  <w:comment w:id="9" w:author="Javier Antonio Amaya Nieto" w:date="2025-11-19T20:14:00Z" w:initials="JAAN">
     <w:p>
       <w:pPr>
         <w:pStyle w:val="Default"/>
@@ -1982,7 +2411,7 @@
       </w:pPr>
       <w:r>
         <w:rPr>
-          <w:rStyle w:val="CommentReference"/>
+          <w:rStyle w:val="Refdecomentario"/>
         </w:rPr>
         <w:annotationRef/>
       </w:r>
@@ -2048,7 +2477,39 @@
           <w:sz w:val="22"/>
           <w:szCs w:val="22"/>
         </w:rPr>
-        <w:t xml:space="preserve">Uno o dos gráficos univariados pertinentes como histogramas, gráficos de barras, boxplots simples, diagramas de densidad. </w:t>
+        <w:t xml:space="preserve">Uno o dos gráficos </w:t>
+      </w:r>
+      <w:proofErr w:type="spellStart"/>
+      <w:r>
+        <w:rPr>
+          <w:sz w:val="22"/>
+          <w:szCs w:val="22"/>
+        </w:rPr>
+        <w:t>univariados</w:t>
+      </w:r>
+      <w:proofErr w:type="spellEnd"/>
+      <w:r>
+        <w:rPr>
+          <w:sz w:val="22"/>
+          <w:szCs w:val="22"/>
+        </w:rPr>
+        <w:t xml:space="preserve"> pertinentes como histogramas, gráficos de barras, </w:t>
+      </w:r>
+      <w:proofErr w:type="spellStart"/>
+      <w:r>
+        <w:rPr>
+          <w:sz w:val="22"/>
+          <w:szCs w:val="22"/>
+        </w:rPr>
+        <w:t>boxplots</w:t>
+      </w:r>
+      <w:proofErr w:type="spellEnd"/>
+      <w:r>
+        <w:rPr>
+          <w:sz w:val="22"/>
+          <w:szCs w:val="22"/>
+        </w:rPr>
+        <w:t xml:space="preserve"> simples, diagramas de densidad. </w:t>
       </w:r>
     </w:p>
     <w:p>
@@ -2062,7 +2523,7 @@
     </w:p>
     <w:p>
       <w:pPr>
-        <w:pStyle w:val="CommentText"/>
+        <w:pStyle w:val="Textocomentario"/>
       </w:pPr>
       <w:r>
         <w:rPr>
@@ -2073,14 +2534,14 @@
       </w:r>
     </w:p>
   </w:comment>
-  <w:comment w:id="6" w:author="Javier Antonio Amaya Nieto" w:date="2025-11-19T20:14:00Z" w:initials="JAAN">
-    <w:p>
-      <w:pPr>
-        <w:pStyle w:val="CommentText"/>
-      </w:pPr>
-      <w:r>
-        <w:rPr>
-          <w:rStyle w:val="CommentReference"/>
+  <w:comment w:id="10" w:author="Javier Antonio Amaya Nieto" w:date="2025-11-19T20:14:00Z" w:initials="JAAN">
+    <w:p>
+      <w:pPr>
+        <w:pStyle w:val="Textocomentario"/>
+      </w:pPr>
+      <w:r>
+        <w:rPr>
+          <w:rStyle w:val="Refdecomentario"/>
         </w:rPr>
         <w:annotationRef/>
       </w:r>
@@ -2109,7 +2570,7 @@
       </w:r>
     </w:p>
   </w:comment>
-  <w:comment w:id="7" w:author="Javier Antonio Amaya Nieto" w:date="2025-11-19T20:14:00Z" w:initials="JAAN">
+  <w:comment w:id="11" w:author="Javier Antonio Amaya Nieto" w:date="2025-11-19T20:14:00Z" w:initials="JAAN">
     <w:p>
       <w:pPr>
         <w:pStyle w:val="Default"/>
@@ -2120,7 +2581,7 @@
       </w:pPr>
       <w:r>
         <w:rPr>
-          <w:rStyle w:val="CommentReference"/>
+          <w:rStyle w:val="Refdecomentario"/>
         </w:rPr>
         <w:annotationRef/>
       </w:r>
@@ -2145,7 +2606,23 @@
           <w:sz w:val="22"/>
           <w:szCs w:val="22"/>
         </w:rPr>
-        <w:t>. Realizar un EDA es un avance en el modelamiento de los datos, ya que desde el código puede construir las tablas de hechos y las tablas de dimensiones y alistarlas para la generación del modelo en Power BI (o cualquier software de visualización)</w:t>
+        <w:t xml:space="preserve">. Realizar un EDA es un avance en el modelamiento de los datos, ya que desde el código puede construir las tablas de hechos y las tablas de dimensiones y alistarlas para la generación del modelo en </w:t>
+      </w:r>
+      <w:proofErr w:type="spellStart"/>
+      <w:r>
+        <w:rPr>
+          <w:sz w:val="22"/>
+          <w:szCs w:val="22"/>
+        </w:rPr>
+        <w:t>Power</w:t>
+      </w:r>
+      <w:proofErr w:type="spellEnd"/>
+      <w:r>
+        <w:rPr>
+          <w:sz w:val="22"/>
+          <w:szCs w:val="22"/>
+        </w:rPr>
+        <w:t xml:space="preserve"> BI (o cualquier software de visualización)</w:t>
       </w:r>
       <w:r>
         <w:rPr>
@@ -2201,7 +2678,39 @@
           <w:sz w:val="22"/>
           <w:szCs w:val="22"/>
         </w:rPr>
-        <w:t xml:space="preserve">Preparar en Power Query o en código las transformaciones necesarias: </w:t>
+        <w:t xml:space="preserve">Preparar en </w:t>
+      </w:r>
+      <w:proofErr w:type="spellStart"/>
+      <w:r>
+        <w:rPr>
+          <w:sz w:val="22"/>
+          <w:szCs w:val="22"/>
+        </w:rPr>
+        <w:t>Power</w:t>
+      </w:r>
+      <w:proofErr w:type="spellEnd"/>
+      <w:r>
+        <w:rPr>
+          <w:sz w:val="22"/>
+          <w:szCs w:val="22"/>
+        </w:rPr>
+        <w:t xml:space="preserve"> </w:t>
+      </w:r>
+      <w:proofErr w:type="spellStart"/>
+      <w:r>
+        <w:rPr>
+          <w:sz w:val="22"/>
+          <w:szCs w:val="22"/>
+        </w:rPr>
+        <w:t>Query</w:t>
+      </w:r>
+      <w:proofErr w:type="spellEnd"/>
+      <w:r>
+        <w:rPr>
+          <w:sz w:val="22"/>
+          <w:szCs w:val="22"/>
+        </w:rPr>
+        <w:t xml:space="preserve"> o en código las transformaciones necesarias: </w:t>
       </w:r>
     </w:p>
     <w:p>
@@ -2284,7 +2793,23 @@
           <w:sz w:val="22"/>
           <w:szCs w:val="22"/>
         </w:rPr>
-        <w:t xml:space="preserve">Asignación de llaves: En el caso Power BI es necesario que haya una llave única en una sola variable para poder conectar las tablas entre sí. </w:t>
+        <w:t xml:space="preserve">Asignación de llaves: En el caso </w:t>
+      </w:r>
+      <w:proofErr w:type="spellStart"/>
+      <w:r>
+        <w:rPr>
+          <w:sz w:val="22"/>
+          <w:szCs w:val="22"/>
+        </w:rPr>
+        <w:t>Power</w:t>
+      </w:r>
+      <w:proofErr w:type="spellEnd"/>
+      <w:r>
+        <w:rPr>
+          <w:sz w:val="22"/>
+          <w:szCs w:val="22"/>
+        </w:rPr>
+        <w:t xml:space="preserve"> BI es necesario que haya una llave única en una sola variable para poder conectar las tablas entre sí. </w:t>
       </w:r>
     </w:p>
     <w:p>
@@ -2298,7 +2823,7 @@
     </w:p>
     <w:p>
       <w:pPr>
-        <w:pStyle w:val="CommentText"/>
+        <w:pStyle w:val="Textocomentario"/>
       </w:pPr>
       <w:r>
         <w:rPr>
@@ -2309,14 +2834,14 @@
       </w:r>
     </w:p>
   </w:comment>
-  <w:comment w:id="8" w:author="Javier Antonio Amaya Nieto" w:date="2025-11-19T20:15:00Z" w:initials="JAAN">
-    <w:p>
-      <w:pPr>
-        <w:pStyle w:val="CommentText"/>
-      </w:pPr>
-      <w:r>
-        <w:rPr>
-          <w:rStyle w:val="CommentReference"/>
+  <w:comment w:id="12" w:author="Javier Antonio Amaya Nieto" w:date="2025-11-19T20:15:00Z" w:initials="JAAN">
+    <w:p>
+      <w:pPr>
+        <w:pStyle w:val="Textocomentario"/>
+      </w:pPr>
+      <w:r>
+        <w:rPr>
+          <w:rStyle w:val="Refdecomentario"/>
         </w:rPr>
         <w:annotationRef/>
       </w:r>
@@ -2329,18 +2854,18 @@
       </w:r>
     </w:p>
   </w:comment>
-  <w:comment w:id="9" w:author="Javier Antonio Amaya Nieto" w:date="2025-11-19T20:15:00Z" w:initials="JAAN">
-    <w:p>
-      <w:pPr>
-        <w:pStyle w:val="CommentText"/>
-        <w:rPr>
-          <w:sz w:val="22"/>
-          <w:szCs w:val="22"/>
-        </w:rPr>
-      </w:pPr>
-      <w:r>
-        <w:rPr>
-          <w:rStyle w:val="CommentReference"/>
+  <w:comment w:id="13" w:author="Javier Antonio Amaya Nieto" w:date="2025-11-19T20:15:00Z" w:initials="JAAN">
+    <w:p>
+      <w:pPr>
+        <w:pStyle w:val="Textocomentario"/>
+        <w:rPr>
+          <w:sz w:val="22"/>
+          <w:szCs w:val="22"/>
+        </w:rPr>
+      </w:pPr>
+      <w:r>
+        <w:rPr>
+          <w:rStyle w:val="Refdecomentario"/>
         </w:rPr>
         <w:annotationRef/>
       </w:r>
@@ -2485,12 +3010,21 @@
           <w:szCs w:val="22"/>
         </w:rPr>
       </w:pPr>
-      <w:r>
-        <w:rPr>
-          <w:sz w:val="22"/>
-          <w:szCs w:val="22"/>
-        </w:rPr>
-        <w:t xml:space="preserve">Boxplots (comparación de distribuciones) </w:t>
+      <w:proofErr w:type="spellStart"/>
+      <w:r>
+        <w:rPr>
+          <w:sz w:val="22"/>
+          <w:szCs w:val="22"/>
+        </w:rPr>
+        <w:t>Boxplots</w:t>
+      </w:r>
+      <w:proofErr w:type="spellEnd"/>
+      <w:r>
+        <w:rPr>
+          <w:sz w:val="22"/>
+          <w:szCs w:val="22"/>
+        </w:rPr>
+        <w:t xml:space="preserve"> (comparación de distribuciones) </w:t>
       </w:r>
     </w:p>
     <w:p>
@@ -2536,11 +3070,11 @@
     </w:p>
     <w:p>
       <w:pPr>
-        <w:pStyle w:val="CommentText"/>
+        <w:pStyle w:val="Textocomentario"/>
       </w:pPr>
     </w:p>
   </w:comment>
-  <w:comment w:id="10" w:author="Javier Antonio Amaya Nieto" w:date="2025-11-19T20:15:00Z" w:initials="JAAN">
+  <w:comment w:id="14" w:author="Javier Antonio Amaya Nieto" w:date="2025-11-19T20:15:00Z" w:initials="JAAN">
     <w:p>
       <w:pPr>
         <w:pStyle w:val="Default"/>
@@ -2551,7 +3085,7 @@
       </w:pPr>
       <w:r>
         <w:rPr>
-          <w:rStyle w:val="CommentReference"/>
+          <w:rStyle w:val="Refdecomentario"/>
         </w:rPr>
         <w:annotationRef/>
       </w:r>
@@ -2631,7 +3165,7 @@
     </w:p>
     <w:p>
       <w:pPr>
-        <w:pStyle w:val="CommentText"/>
+        <w:pStyle w:val="Textocomentario"/>
       </w:pPr>
       <w:r>
         <w:rPr>
@@ -2642,7 +3176,7 @@
       </w:r>
     </w:p>
   </w:comment>
-  <w:comment w:id="11" w:author="Javier Antonio Amaya Nieto" w:date="2025-11-19T20:15:00Z" w:initials="JAAN">
+  <w:comment w:id="15" w:author="Javier Antonio Amaya Nieto" w:date="2025-11-19T20:15:00Z" w:initials="JAAN">
     <w:p>
       <w:pPr>
         <w:pStyle w:val="Default"/>
@@ -2653,7 +3187,7 @@
       </w:pPr>
       <w:r>
         <w:rPr>
-          <w:rStyle w:val="CommentReference"/>
+          <w:rStyle w:val="Refdecomentario"/>
         </w:rPr>
         <w:annotationRef/>
       </w:r>
@@ -2722,7 +3256,7 @@
     </w:p>
     <w:p>
       <w:pPr>
-        <w:pStyle w:val="CommentText"/>
+        <w:pStyle w:val="Textocomentario"/>
       </w:pPr>
       <w:r>
         <w:rPr>
@@ -2733,7 +3267,7 @@
       </w:r>
     </w:p>
   </w:comment>
-  <w:comment w:id="12" w:author="Javier Antonio Amaya Nieto" w:date="2025-11-19T20:16:00Z" w:initials="JAAN">
+  <w:comment w:id="16" w:author="Javier Antonio Amaya Nieto" w:date="2025-11-19T20:16:00Z" w:initials="JAAN">
     <w:p>
       <w:pPr>
         <w:pStyle w:val="Default"/>
@@ -2744,7 +3278,7 @@
       </w:pPr>
       <w:r>
         <w:rPr>
-          <w:rStyle w:val="CommentReference"/>
+          <w:rStyle w:val="Refdecomentario"/>
         </w:rPr>
         <w:annotationRef/>
       </w:r>
@@ -2829,7 +3363,7 @@
     </w:p>
     <w:p>
       <w:pPr>
-        <w:pStyle w:val="CommentText"/>
+        <w:pStyle w:val="Textocomentario"/>
       </w:pPr>
       <w:r>
         <w:rPr>
@@ -2844,8 +3378,12 @@
 </file>
 
 <file path=word/commentsExtended.xml><?xml version="1.0" encoding="utf-8"?>
-<w15:commentsEx xmlns:wpc="http://schemas.microsoft.com/office/word/2010/wordprocessingCanvas" xmlns:cx="http://schemas.microsoft.com/office/drawing/2014/chartex" xmlns:cx1="http://schemas.microsoft.com/office/drawing/2015/9/8/chartex" xmlns:cx2="http://schemas.microsoft.com/office/drawing/2015/10/21/chartex" xmlns:cx3="http://schemas.microsoft.com/office/drawing/2016/5/9/chartex" xmlns:cx4="http://schemas.microsoft.com/office/drawing/2016/5/10/chartex" xmlns:cx5="http://schemas.microsoft.com/office/drawing/2016/5/11/chartex" xmlns:cx6="http://schemas.microsoft.com/office/drawing/2016/5/12/chartex" xmlns:cx7="http://schemas.microsoft.com/office/drawing/2016/5/13/chartex" xmlns:cx8="http://schemas.microsoft.com/office/drawing/2016/5/14/chartex" xmlns:mc="http://schemas.openxmlformats.org/markup-compatibility/2006" xmlns:aink="http://schemas.microsoft.com/office/drawing/2016/ink" xmlns:am3d="http://schemas.microsoft.com/office/drawing/2017/model3d" xmlns:o="urn:schemas-microsoft-com:office:office" xmlns:oel="http://schemas.microsoft.com/office/2019/extlst" xmlns:r="http://schemas.openxmlformats.org/officeDocument/2006/relationships" xmlns:m="http://schemas.openxmlformats.org/officeDocument/2006/math" xmlns:v="urn:schemas-microsoft-com:vml" xmlns:wp14="http://schemas.microsoft.com/office/word/2010/wordprocessingDrawing" xmlns:wp="http://schemas.openxmlformats.org/drawingml/2006/wordprocessingDrawing" xmlns:w10="urn:schemas-microsoft-com:office:word" xmlns:w="http://schemas.openxmlformats.org/wordprocessingml/2006/main" xmlns:w14="http://schemas.microsoft.com/office/word/2010/wordml" xmlns:w15="http://schemas.microsoft.com/office/word/2012/wordml" xmlns:w16cex="http://schemas.microsoft.com/office/word/2018/wordml/cex" xmlns:w16cid="http://schemas.microsoft.com/office/word/2016/wordml/cid" xmlns:w16="http://schemas.microsoft.com/office/word/2018/wordml" xmlns:w16du="http://schemas.microsoft.com/office/word/2023/wordml/word16du" xmlns:w16sdtdh="http://schemas.microsoft.com/office/word/2020/wordml/sdtdatahash" xmlns:w16sdtfl="http://schemas.microsoft.com/office/word/2024/wordml/sdtformatlock" xmlns:w16se="http://schemas.microsoft.com/office/word/2015/wordml/symex" xmlns:wpg="http://schemas.microsoft.com/office/word/2010/wordprocessingGroup" xmlns:wpi="http://schemas.microsoft.com/office/word/2010/wordprocessingInk" xmlns:wne="http://schemas.microsoft.com/office/word/2006/wordml" xmlns:wps="http://schemas.microsoft.com/office/word/2010/wordprocessingShape" mc:Ignorable="w14 w15 w16se w16cid w16 w16cex w16sdtdh w16sdtfl w16du wp14">
+<w15:commentsEx xmlns:wpc="http://schemas.microsoft.com/office/word/2010/wordprocessingCanvas" xmlns:cx="http://schemas.microsoft.com/office/drawing/2014/chartex" xmlns:cx1="http://schemas.microsoft.com/office/drawing/2015/9/8/chartex" xmlns:cx2="http://schemas.microsoft.com/office/drawing/2015/10/21/chartex" xmlns:cx3="http://schemas.microsoft.com/office/drawing/2016/5/9/chartex" xmlns:cx4="http://schemas.microsoft.com/office/drawing/2016/5/10/chartex" xmlns:cx5="http://schemas.microsoft.com/office/drawing/2016/5/11/chartex" xmlns:cx6="http://schemas.microsoft.com/office/drawing/2016/5/12/chartex" xmlns:cx7="http://schemas.microsoft.com/office/drawing/2016/5/13/chartex" xmlns:cx8="http://schemas.microsoft.com/office/drawing/2016/5/14/chartex" xmlns:mc="http://schemas.openxmlformats.org/markup-compatibility/2006" xmlns:aink="http://schemas.microsoft.com/office/drawing/2016/ink" xmlns:am3d="http://schemas.microsoft.com/office/drawing/2017/model3d" xmlns:o="urn:schemas-microsoft-com:office:office" xmlns:r="http://schemas.openxmlformats.org/officeDocument/2006/relationships" xmlns:m="http://schemas.openxmlformats.org/officeDocument/2006/math" xmlns:v="urn:schemas-microsoft-com:vml" xmlns:wp14="http://schemas.microsoft.com/office/word/2010/wordprocessingDrawing" xmlns:wp="http://schemas.openxmlformats.org/drawingml/2006/wordprocessingDrawing" xmlns:w10="urn:schemas-microsoft-com:office:word" xmlns:w="http://schemas.openxmlformats.org/wordprocessingml/2006/main" xmlns:w14="http://schemas.microsoft.com/office/word/2010/wordml" xmlns:w15="http://schemas.microsoft.com/office/word/2012/wordml" xmlns:w16cex="http://schemas.microsoft.com/office/word/2018/wordml/cex" xmlns:w16cid="http://schemas.microsoft.com/office/word/2016/wordml/cid" xmlns:w16="http://schemas.microsoft.com/office/word/2018/wordml" xmlns:w16sdtdh="http://schemas.microsoft.com/office/word/2020/wordml/sdtdatahash" xmlns:w16se="http://schemas.microsoft.com/office/word/2015/wordml/symex" xmlns:wpg="http://schemas.microsoft.com/office/word/2010/wordprocessingGroup" xmlns:wpi="http://schemas.microsoft.com/office/word/2010/wordprocessingInk" xmlns:wne="http://schemas.microsoft.com/office/word/2006/wordml" xmlns:wps="http://schemas.microsoft.com/office/word/2010/wordprocessingShape" mc:Ignorable="w14 w15 w16se w16cid w16 w16cex w16sdtdh wp14">
   <w15:commentEx w15:paraId="61B037F9" w15:done="0"/>
+  <w15:commentEx w15:paraId="467FE615" w15:done="0"/>
+  <w15:commentEx w15:paraId="619CCD27" w15:done="0"/>
+  <w15:commentEx w15:paraId="22F58E62" w15:done="0"/>
+  <w15:commentEx w15:paraId="17AC255B" w15:done="0"/>
   <w15:commentEx w15:paraId="19025DAF" w15:done="0"/>
   <w15:commentEx w15:paraId="196CEFDC" w15:done="0"/>
   <w15:commentEx w15:paraId="2CF1B718" w15:done="0"/>
@@ -2860,10 +3398,10 @@
 </file>
 
 <file path=word/commentsExtensible.xml><?xml version="1.0" encoding="utf-8"?>
-<w16cex:commentsExtensible xmlns:wpc="http://schemas.microsoft.com/office/word/2010/wordprocessingCanvas" xmlns:cx="http://schemas.microsoft.com/office/drawing/2014/chartex" xmlns:cx1="http://schemas.microsoft.com/office/drawing/2015/9/8/chartex" xmlns:cx2="http://schemas.microsoft.com/office/drawing/2015/10/21/chartex" xmlns:cx3="http://schemas.microsoft.com/office/drawing/2016/5/9/chartex" xmlns:cx4="http://schemas.microsoft.com/office/drawing/2016/5/10/chartex" xmlns:cx5="http://schemas.microsoft.com/office/drawing/2016/5/11/chartex" xmlns:cx6="http://schemas.microsoft.com/office/drawing/2016/5/12/chartex" xmlns:cx7="http://schemas.microsoft.com/office/drawing/2016/5/13/chartex" xmlns:cx8="http://schemas.microsoft.com/office/drawing/2016/5/14/chartex" xmlns:cr="http://schemas.microsoft.com/office/comments/2020/reactions" xmlns:mc="http://schemas.openxmlformats.org/markup-compatibility/2006" xmlns:aink="http://schemas.microsoft.com/office/drawing/2016/ink" xmlns:am3d="http://schemas.microsoft.com/office/drawing/2017/model3d" xmlns:o="urn:schemas-microsoft-com:office:office" xmlns:oel="http://schemas.microsoft.com/office/2019/extlst" xmlns:r="http://schemas.openxmlformats.org/officeDocument/2006/relationships" xmlns:m="http://schemas.openxmlformats.org/officeDocument/2006/math" xmlns:v="urn:schemas-microsoft-com:vml" xmlns:wp14="http://schemas.microsoft.com/office/word/2010/wordprocessingDrawing" xmlns:wp="http://schemas.openxmlformats.org/drawingml/2006/wordprocessingDrawing" xmlns:w10="urn:schemas-microsoft-com:office:word" xmlns:w="http://schemas.openxmlformats.org/wordprocessingml/2006/main" xmlns:w14="http://schemas.microsoft.com/office/word/2010/wordml" xmlns:w15="http://schemas.microsoft.com/office/word/2012/wordml" xmlns:w16cex="http://schemas.microsoft.com/office/word/2018/wordml/cex" xmlns:w16cid="http://schemas.microsoft.com/office/word/2016/wordml/cid" xmlns:w16="http://schemas.microsoft.com/office/word/2018/wordml" xmlns:w16du="http://schemas.microsoft.com/office/word/2023/wordml/word16du" xmlns:w16sdtdh="http://schemas.microsoft.com/office/word/2020/wordml/sdtdatahash" xmlns:w16sdtfl="http://schemas.microsoft.com/office/word/2024/wordml/sdtformatlock" xmlns:w16se="http://schemas.microsoft.com/office/word/2015/wordml/symex" xmlns:wpg="http://schemas.microsoft.com/office/word/2010/wordprocessingGroup" xmlns:wpi="http://schemas.microsoft.com/office/word/2010/wordprocessingInk" xmlns:wne="http://schemas.microsoft.com/office/word/2006/wordml" xmlns:wps="http://schemas.microsoft.com/office/word/2010/wordprocessingShape" mc:Ignorable="w14 w15 w16se w16cid w16 w16cex w16sdtdh w16sdtfl cr w16du wp14">
+<w16cex:commentsExtensible xmlns:wpc="http://schemas.microsoft.com/office/word/2010/wordprocessingCanvas" xmlns:cx="http://schemas.microsoft.com/office/drawing/2014/chartex" xmlns:cx1="http://schemas.microsoft.com/office/drawing/2015/9/8/chartex" xmlns:cx2="http://schemas.microsoft.com/office/drawing/2015/10/21/chartex" xmlns:cx3="http://schemas.microsoft.com/office/drawing/2016/5/9/chartex" xmlns:cx4="http://schemas.microsoft.com/office/drawing/2016/5/10/chartex" xmlns:cx5="http://schemas.microsoft.com/office/drawing/2016/5/11/chartex" xmlns:cx6="http://schemas.microsoft.com/office/drawing/2016/5/12/chartex" xmlns:cx7="http://schemas.microsoft.com/office/drawing/2016/5/13/chartex" xmlns:cx8="http://schemas.microsoft.com/office/drawing/2016/5/14/chartex" xmlns:mc="http://schemas.openxmlformats.org/markup-compatibility/2006" xmlns:aink="http://schemas.microsoft.com/office/drawing/2016/ink" xmlns:am3d="http://schemas.microsoft.com/office/drawing/2017/model3d" xmlns:o="urn:schemas-microsoft-com:office:office" xmlns:r="http://schemas.openxmlformats.org/officeDocument/2006/relationships" xmlns:m="http://schemas.openxmlformats.org/officeDocument/2006/math" xmlns:v="urn:schemas-microsoft-com:vml" xmlns:wp14="http://schemas.microsoft.com/office/word/2010/wordprocessingDrawing" xmlns:wp="http://schemas.openxmlformats.org/drawingml/2006/wordprocessingDrawing" xmlns:w10="urn:schemas-microsoft-com:office:word" xmlns:w="http://schemas.openxmlformats.org/wordprocessingml/2006/main" xmlns:w14="http://schemas.microsoft.com/office/word/2010/wordml" xmlns:w15="http://schemas.microsoft.com/office/word/2012/wordml" xmlns:w16cex="http://schemas.microsoft.com/office/word/2018/wordml/cex" xmlns:w16cid="http://schemas.microsoft.com/office/word/2016/wordml/cid" xmlns:w16="http://schemas.microsoft.com/office/word/2018/wordml" xmlns:w16sdtdh="http://schemas.microsoft.com/office/word/2020/wordml/sdtdatahash" xmlns:w16se="http://schemas.microsoft.com/office/word/2015/wordml/symex" xmlns:wpg="http://schemas.microsoft.com/office/word/2010/wordprocessingGroup" xmlns:wpi="http://schemas.microsoft.com/office/word/2010/wordprocessingInk" xmlns:wne="http://schemas.microsoft.com/office/word/2006/wordml" xmlns:wps="http://schemas.microsoft.com/office/word/2010/wordprocessingShape" mc:Ignorable="w14 w15 w16se w16cid w16 w16cex w16sdtdh wp14">
   <w16cex:commentExtensible w16cex:durableId="2CC8A2FB" w16cex:dateUtc="2025-11-20T01:11:00Z">
     <w16cex:extLst>
-      <w16:ext w16:uri="{CE6994B0-6A32-4C9F-8C6B-6E91EDA988CE}">
+      <w16:ext xmlns:w16sdtfl="http://schemas.microsoft.com/office/word/2024/wordml/sdtformatlock" xmlns:w16du="http://schemas.microsoft.com/office/word/2023/wordml/word16du" xmlns:oel="http://schemas.microsoft.com/office/2019/extlst" xmlns:cr="http://schemas.microsoft.com/office/comments/2020/reactions" xmlns="" w16:uri="{CE6994B0-6A32-4C9F-8C6B-6E91EDA988CE}">
         <cr:reactions xmlns:cr="http://schemas.microsoft.com/office/comments/2020/reactions">
           <cr:reaction reactionType="1">
             <cr:reactionInfo dateUtc="2025-11-21T16:43:55Z">
@@ -2874,6 +3412,10 @@
       </w16:ext>
     </w16cex:extLst>
   </w16cex:commentExtensible>
+  <w16cex:commentExtensible w16cex:durableId="2CCF4BB1" w16cex:dateUtc="2025-11-25T02:25:00Z"/>
+  <w16cex:commentExtensible w16cex:durableId="2CCF4A15" w16cex:dateUtc="2025-11-25T02:18:00Z"/>
+  <w16cex:commentExtensible w16cex:durableId="2CCF4A8D" w16cex:dateUtc="2025-11-25T02:20:00Z"/>
+  <w16cex:commentExtensible w16cex:durableId="2CCF4AEC" w16cex:dateUtc="2025-11-25T02:21:00Z"/>
   <w16cex:commentExtensible w16cex:durableId="2CC8A367" w16cex:dateUtc="2025-11-20T01:13:00Z"/>
   <w16cex:commentExtensible w16cex:durableId="2CC8A38E" w16cex:dateUtc="2025-11-20T01:14:00Z"/>
   <w16cex:commentExtensible w16cex:durableId="2CC8A3A0" w16cex:dateUtc="2025-11-20T01:14:00Z"/>
@@ -2888,8 +3430,12 @@
 </file>
 
 <file path=word/commentsIds.xml><?xml version="1.0" encoding="utf-8"?>
-<w16cid:commentsIds xmlns:wpc="http://schemas.microsoft.com/office/word/2010/wordprocessingCanvas" xmlns:cx="http://schemas.microsoft.com/office/drawing/2014/chartex" xmlns:cx1="http://schemas.microsoft.com/office/drawing/2015/9/8/chartex" xmlns:cx2="http://schemas.microsoft.com/office/drawing/2015/10/21/chartex" xmlns:cx3="http://schemas.microsoft.com/office/drawing/2016/5/9/chartex" xmlns:cx4="http://schemas.microsoft.com/office/drawing/2016/5/10/chartex" xmlns:cx5="http://schemas.microsoft.com/office/drawing/2016/5/11/chartex" xmlns:cx6="http://schemas.microsoft.com/office/drawing/2016/5/12/chartex" xmlns:cx7="http://schemas.microsoft.com/office/drawing/2016/5/13/chartex" xmlns:cx8="http://schemas.microsoft.com/office/drawing/2016/5/14/chartex" xmlns:mc="http://schemas.openxmlformats.org/markup-compatibility/2006" xmlns:aink="http://schemas.microsoft.com/office/drawing/2016/ink" xmlns:am3d="http://schemas.microsoft.com/office/drawing/2017/model3d" xmlns:o="urn:schemas-microsoft-com:office:office" xmlns:oel="http://schemas.microsoft.com/office/2019/extlst" xmlns:r="http://schemas.openxmlformats.org/officeDocument/2006/relationships" xmlns:m="http://schemas.openxmlformats.org/officeDocument/2006/math" xmlns:v="urn:schemas-microsoft-com:vml" xmlns:wp14="http://schemas.microsoft.com/office/word/2010/wordprocessingDrawing" xmlns:wp="http://schemas.openxmlformats.org/drawingml/2006/wordprocessingDrawing" xmlns:w10="urn:schemas-microsoft-com:office:word" xmlns:w="http://schemas.openxmlformats.org/wordprocessingml/2006/main" xmlns:w14="http://schemas.microsoft.com/office/word/2010/wordml" xmlns:w15="http://schemas.microsoft.com/office/word/2012/wordml" xmlns:w16cex="http://schemas.microsoft.com/office/word/2018/wordml/cex" xmlns:w16cid="http://schemas.microsoft.com/office/word/2016/wordml/cid" xmlns:w16="http://schemas.microsoft.com/office/word/2018/wordml" xmlns:w16du="http://schemas.microsoft.com/office/word/2023/wordml/word16du" xmlns:w16sdtdh="http://schemas.microsoft.com/office/word/2020/wordml/sdtdatahash" xmlns:w16sdtfl="http://schemas.microsoft.com/office/word/2024/wordml/sdtformatlock" xmlns:w16se="http://schemas.microsoft.com/office/word/2015/wordml/symex" xmlns:wpg="http://schemas.microsoft.com/office/word/2010/wordprocessingGroup" xmlns:wpi="http://schemas.microsoft.com/office/word/2010/wordprocessingInk" xmlns:wne="http://schemas.microsoft.com/office/word/2006/wordml" xmlns:wps="http://schemas.microsoft.com/office/word/2010/wordprocessingShape" mc:Ignorable="w14 w15 w16se w16cid w16 w16cex w16sdtdh w16sdtfl w16du wp14">
+<w16cid:commentsIds xmlns:wpc="http://schemas.microsoft.com/office/word/2010/wordprocessingCanvas" xmlns:cx="http://schemas.microsoft.com/office/drawing/2014/chartex" xmlns:cx1="http://schemas.microsoft.com/office/drawing/2015/9/8/chartex" xmlns:cx2="http://schemas.microsoft.com/office/drawing/2015/10/21/chartex" xmlns:cx3="http://schemas.microsoft.com/office/drawing/2016/5/9/chartex" xmlns:cx4="http://schemas.microsoft.com/office/drawing/2016/5/10/chartex" xmlns:cx5="http://schemas.microsoft.com/office/drawing/2016/5/11/chartex" xmlns:cx6="http://schemas.microsoft.com/office/drawing/2016/5/12/chartex" xmlns:cx7="http://schemas.microsoft.com/office/drawing/2016/5/13/chartex" xmlns:cx8="http://schemas.microsoft.com/office/drawing/2016/5/14/chartex" xmlns:mc="http://schemas.openxmlformats.org/markup-compatibility/2006" xmlns:aink="http://schemas.microsoft.com/office/drawing/2016/ink" xmlns:am3d="http://schemas.microsoft.com/office/drawing/2017/model3d" xmlns:o="urn:schemas-microsoft-com:office:office" xmlns:r="http://schemas.openxmlformats.org/officeDocument/2006/relationships" xmlns:m="http://schemas.openxmlformats.org/officeDocument/2006/math" xmlns:v="urn:schemas-microsoft-com:vml" xmlns:wp14="http://schemas.microsoft.com/office/word/2010/wordprocessingDrawing" xmlns:wp="http://schemas.openxmlformats.org/drawingml/2006/wordprocessingDrawing" xmlns:w10="urn:schemas-microsoft-com:office:word" xmlns:w="http://schemas.openxmlformats.org/wordprocessingml/2006/main" xmlns:w14="http://schemas.microsoft.com/office/word/2010/wordml" xmlns:w15="http://schemas.microsoft.com/office/word/2012/wordml" xmlns:w16cex="http://schemas.microsoft.com/office/word/2018/wordml/cex" xmlns:w16cid="http://schemas.microsoft.com/office/word/2016/wordml/cid" xmlns:w16="http://schemas.microsoft.com/office/word/2018/wordml" xmlns:w16sdtdh="http://schemas.microsoft.com/office/word/2020/wordml/sdtdatahash" xmlns:w16se="http://schemas.microsoft.com/office/word/2015/wordml/symex" xmlns:wpg="http://schemas.microsoft.com/office/word/2010/wordprocessingGroup" xmlns:wpi="http://schemas.microsoft.com/office/word/2010/wordprocessingInk" xmlns:wne="http://schemas.microsoft.com/office/word/2006/wordml" xmlns:wps="http://schemas.microsoft.com/office/word/2010/wordprocessingShape" mc:Ignorable="w14 w15 w16se w16cid w16 w16cex w16sdtdh wp14">
   <w16cid:commentId w16cid:paraId="61B037F9" w16cid:durableId="2CC8A2FB"/>
+  <w16cid:commentId w16cid:paraId="467FE615" w16cid:durableId="2CCF4BB1"/>
+  <w16cid:commentId w16cid:paraId="619CCD27" w16cid:durableId="2CCF4A15"/>
+  <w16cid:commentId w16cid:paraId="22F58E62" w16cid:durableId="2CCF4A8D"/>
+  <w16cid:commentId w16cid:paraId="17AC255B" w16cid:durableId="2CCF4AEC"/>
   <w16cid:commentId w16cid:paraId="19025DAF" w16cid:durableId="2CC8A367"/>
   <w16cid:commentId w16cid:paraId="196CEFDC" w16cid:durableId="2CC8A38E"/>
   <w16cid:commentId w16cid:paraId="2CF1B718" w16cid:durableId="2CC8A3A0"/>
@@ -2904,7 +3450,7 @@
 </file>
 
 <file path=word/endnotes.xml><?xml version="1.0" encoding="utf-8"?>
-<w:endnotes xmlns:wpc="http://schemas.microsoft.com/office/word/2010/wordprocessingCanvas" xmlns:cx="http://schemas.microsoft.com/office/drawing/2014/chartex" xmlns:cx1="http://schemas.microsoft.com/office/drawing/2015/9/8/chartex" xmlns:cx2="http://schemas.microsoft.com/office/drawing/2015/10/21/chartex" xmlns:cx3="http://schemas.microsoft.com/office/drawing/2016/5/9/chartex" xmlns:cx4="http://schemas.microsoft.com/office/drawing/2016/5/10/chartex" xmlns:cx5="http://schemas.microsoft.com/office/drawing/2016/5/11/chartex" xmlns:cx6="http://schemas.microsoft.com/office/drawing/2016/5/12/chartex" xmlns:cx7="http://schemas.microsoft.com/office/drawing/2016/5/13/chartex" xmlns:cx8="http://schemas.microsoft.com/office/drawing/2016/5/14/chartex" xmlns:mc="http://schemas.openxmlformats.org/markup-compatibility/2006" xmlns:aink="http://schemas.microsoft.com/office/drawing/2016/ink" xmlns:am3d="http://schemas.microsoft.com/office/drawing/2017/model3d" xmlns:o="urn:schemas-microsoft-com:office:office" xmlns:oel="http://schemas.microsoft.com/office/2019/extlst" xmlns:r="http://schemas.openxmlformats.org/officeDocument/2006/relationships" xmlns:m="http://schemas.openxmlformats.org/officeDocument/2006/math" xmlns:v="urn:schemas-microsoft-com:vml" xmlns:wp14="http://schemas.microsoft.com/office/word/2010/wordprocessingDrawing" xmlns:wp="http://schemas.openxmlformats.org/drawingml/2006/wordprocessingDrawing" xmlns:w10="urn:schemas-microsoft-com:office:word" xmlns:w="http://schemas.openxmlformats.org/wordprocessingml/2006/main" xmlns:w14="http://schemas.microsoft.com/office/word/2010/wordml" xmlns:w15="http://schemas.microsoft.com/office/word/2012/wordml" xmlns:w16cex="http://schemas.microsoft.com/office/word/2018/wordml/cex" xmlns:w16cid="http://schemas.microsoft.com/office/word/2016/wordml/cid" xmlns:w16="http://schemas.microsoft.com/office/word/2018/wordml" xmlns:w16du="http://schemas.microsoft.com/office/word/2023/wordml/word16du" xmlns:w16sdtdh="http://schemas.microsoft.com/office/word/2020/wordml/sdtdatahash" xmlns:w16sdtfl="http://schemas.microsoft.com/office/word/2024/wordml/sdtformatlock" xmlns:w16se="http://schemas.microsoft.com/office/word/2015/wordml/symex" xmlns:wpg="http://schemas.microsoft.com/office/word/2010/wordprocessingGroup" xmlns:wpi="http://schemas.microsoft.com/office/word/2010/wordprocessingInk" xmlns:wne="http://schemas.microsoft.com/office/word/2006/wordml" xmlns:wps="http://schemas.microsoft.com/office/word/2010/wordprocessingShape" mc:Ignorable="w14 w15 w16se w16cid w16 w16cex w16sdtdh w16sdtfl w16du wp14">
+<w:endnotes xmlns:wpc="http://schemas.microsoft.com/office/word/2010/wordprocessingCanvas" xmlns:cx="http://schemas.microsoft.com/office/drawing/2014/chartex" xmlns:cx1="http://schemas.microsoft.com/office/drawing/2015/9/8/chartex" xmlns:cx2="http://schemas.microsoft.com/office/drawing/2015/10/21/chartex" xmlns:cx3="http://schemas.microsoft.com/office/drawing/2016/5/9/chartex" xmlns:cx4="http://schemas.microsoft.com/office/drawing/2016/5/10/chartex" xmlns:cx5="http://schemas.microsoft.com/office/drawing/2016/5/11/chartex" xmlns:cx6="http://schemas.microsoft.com/office/drawing/2016/5/12/chartex" xmlns:cx7="http://schemas.microsoft.com/office/drawing/2016/5/13/chartex" xmlns:cx8="http://schemas.microsoft.com/office/drawing/2016/5/14/chartex" xmlns:mc="http://schemas.openxmlformats.org/markup-compatibility/2006" xmlns:aink="http://schemas.microsoft.com/office/drawing/2016/ink" xmlns:am3d="http://schemas.microsoft.com/office/drawing/2017/model3d" xmlns:o="urn:schemas-microsoft-com:office:office" xmlns:r="http://schemas.openxmlformats.org/officeDocument/2006/relationships" xmlns:m="http://schemas.openxmlformats.org/officeDocument/2006/math" xmlns:v="urn:schemas-microsoft-com:vml" xmlns:wp14="http://schemas.microsoft.com/office/word/2010/wordprocessingDrawing" xmlns:wp="http://schemas.openxmlformats.org/drawingml/2006/wordprocessingDrawing" xmlns:w10="urn:schemas-microsoft-com:office:word" xmlns:w="http://schemas.openxmlformats.org/wordprocessingml/2006/main" xmlns:w14="http://schemas.microsoft.com/office/word/2010/wordml" xmlns:w15="http://schemas.microsoft.com/office/word/2012/wordml" xmlns:w16cex="http://schemas.microsoft.com/office/word/2018/wordml/cex" xmlns:w16cid="http://schemas.microsoft.com/office/word/2016/wordml/cid" xmlns:w16="http://schemas.microsoft.com/office/word/2018/wordml" xmlns:w16sdtdh="http://schemas.microsoft.com/office/word/2020/wordml/sdtdatahash" xmlns:w16se="http://schemas.microsoft.com/office/word/2015/wordml/symex" xmlns:wpg="http://schemas.microsoft.com/office/word/2010/wordprocessingGroup" xmlns:wpi="http://schemas.microsoft.com/office/word/2010/wordprocessingInk" xmlns:wne="http://schemas.microsoft.com/office/word/2006/wordml" xmlns:wps="http://schemas.microsoft.com/office/word/2010/wordprocessingShape" mc:Ignorable="w14 w15 w16se w16cid w16 w16cex w16sdtdh wp14">
   <w:endnote w:type="separator" w:id="-1">
     <w:p>
       <w:r>
@@ -2923,7 +3469,7 @@
 </file>
 
 <file path=word/footnotes.xml><?xml version="1.0" encoding="utf-8"?>
-<w:footnotes xmlns:wpc="http://schemas.microsoft.com/office/word/2010/wordprocessingCanvas" xmlns:cx="http://schemas.microsoft.com/office/drawing/2014/chartex" xmlns:cx1="http://schemas.microsoft.com/office/drawing/2015/9/8/chartex" xmlns:cx2="http://schemas.microsoft.com/office/drawing/2015/10/21/chartex" xmlns:cx3="http://schemas.microsoft.com/office/drawing/2016/5/9/chartex" xmlns:cx4="http://schemas.microsoft.com/office/drawing/2016/5/10/chartex" xmlns:cx5="http://schemas.microsoft.com/office/drawing/2016/5/11/chartex" xmlns:cx6="http://schemas.microsoft.com/office/drawing/2016/5/12/chartex" xmlns:cx7="http://schemas.microsoft.com/office/drawing/2016/5/13/chartex" xmlns:cx8="http://schemas.microsoft.com/office/drawing/2016/5/14/chartex" xmlns:mc="http://schemas.openxmlformats.org/markup-compatibility/2006" xmlns:aink="http://schemas.microsoft.com/office/drawing/2016/ink" xmlns:am3d="http://schemas.microsoft.com/office/drawing/2017/model3d" xmlns:o="urn:schemas-microsoft-com:office:office" xmlns:oel="http://schemas.microsoft.com/office/2019/extlst" xmlns:r="http://schemas.openxmlformats.org/officeDocument/2006/relationships" xmlns:m="http://schemas.openxmlformats.org/officeDocument/2006/math" xmlns:v="urn:schemas-microsoft-com:vml" xmlns:wp14="http://schemas.microsoft.com/office/word/2010/wordprocessingDrawing" xmlns:wp="http://schemas.openxmlformats.org/drawingml/2006/wordprocessingDrawing" xmlns:w10="urn:schemas-microsoft-com:office:word" xmlns:w="http://schemas.openxmlformats.org/wordprocessingml/2006/main" xmlns:w14="http://schemas.microsoft.com/office/word/2010/wordml" xmlns:w15="http://schemas.microsoft.com/office/word/2012/wordml" xmlns:w16cex="http://schemas.microsoft.com/office/word/2018/wordml/cex" xmlns:w16cid="http://schemas.microsoft.com/office/word/2016/wordml/cid" xmlns:w16="http://schemas.microsoft.com/office/word/2018/wordml" xmlns:w16du="http://schemas.microsoft.com/office/word/2023/wordml/word16du" xmlns:w16sdtdh="http://schemas.microsoft.com/office/word/2020/wordml/sdtdatahash" xmlns:w16sdtfl="http://schemas.microsoft.com/office/word/2024/wordml/sdtformatlock" xmlns:w16se="http://schemas.microsoft.com/office/word/2015/wordml/symex" xmlns:wpg="http://schemas.microsoft.com/office/word/2010/wordprocessingGroup" xmlns:wpi="http://schemas.microsoft.com/office/word/2010/wordprocessingInk" xmlns:wne="http://schemas.microsoft.com/office/word/2006/wordml" xmlns:wps="http://schemas.microsoft.com/office/word/2010/wordprocessingShape" mc:Ignorable="w14 w15 w16se w16cid w16 w16cex w16sdtdh w16sdtfl w16du wp14">
+<w:footnotes xmlns:wpc="http://schemas.microsoft.com/office/word/2010/wordprocessingCanvas" xmlns:cx="http://schemas.microsoft.com/office/drawing/2014/chartex" xmlns:cx1="http://schemas.microsoft.com/office/drawing/2015/9/8/chartex" xmlns:cx2="http://schemas.microsoft.com/office/drawing/2015/10/21/chartex" xmlns:cx3="http://schemas.microsoft.com/office/drawing/2016/5/9/chartex" xmlns:cx4="http://schemas.microsoft.com/office/drawing/2016/5/10/chartex" xmlns:cx5="http://schemas.microsoft.com/office/drawing/2016/5/11/chartex" xmlns:cx6="http://schemas.microsoft.com/office/drawing/2016/5/12/chartex" xmlns:cx7="http://schemas.microsoft.com/office/drawing/2016/5/13/chartex" xmlns:cx8="http://schemas.microsoft.com/office/drawing/2016/5/14/chartex" xmlns:mc="http://schemas.openxmlformats.org/markup-compatibility/2006" xmlns:aink="http://schemas.microsoft.com/office/drawing/2016/ink" xmlns:am3d="http://schemas.microsoft.com/office/drawing/2017/model3d" xmlns:o="urn:schemas-microsoft-com:office:office" xmlns:r="http://schemas.openxmlformats.org/officeDocument/2006/relationships" xmlns:m="http://schemas.openxmlformats.org/officeDocument/2006/math" xmlns:v="urn:schemas-microsoft-com:vml" xmlns:wp14="http://schemas.microsoft.com/office/word/2010/wordprocessingDrawing" xmlns:wp="http://schemas.openxmlformats.org/drawingml/2006/wordprocessingDrawing" xmlns:w10="urn:schemas-microsoft-com:office:word" xmlns:w="http://schemas.openxmlformats.org/wordprocessingml/2006/main" xmlns:w14="http://schemas.microsoft.com/office/word/2010/wordml" xmlns:w15="http://schemas.microsoft.com/office/word/2012/wordml" xmlns:w16cex="http://schemas.microsoft.com/office/word/2018/wordml/cex" xmlns:w16cid="http://schemas.microsoft.com/office/word/2016/wordml/cid" xmlns:w16="http://schemas.microsoft.com/office/word/2018/wordml" xmlns:w16sdtdh="http://schemas.microsoft.com/office/word/2020/wordml/sdtdatahash" xmlns:w16se="http://schemas.microsoft.com/office/word/2015/wordml/symex" xmlns:wpg="http://schemas.microsoft.com/office/word/2010/wordprocessingGroup" xmlns:wpi="http://schemas.microsoft.com/office/word/2010/wordprocessingInk" xmlns:wne="http://schemas.microsoft.com/office/word/2006/wordml" xmlns:wps="http://schemas.microsoft.com/office/word/2010/wordprocessingShape" mc:Ignorable="w14 w15 w16se w16cid w16 w16cex w16sdtdh wp14">
   <w:footnote w:type="separator" w:id="-1">
     <w:p>
       <w:r>
@@ -2941,11 +3487,11 @@
   <w:footnote w:id="1">
     <w:p>
       <w:pPr>
-        <w:pStyle w:val="FootnoteText"/>
-      </w:pPr>
-      <w:r>
-        <w:rPr>
-          <w:rStyle w:val="FootnoteReference"/>
+        <w:pStyle w:val="Textonotapie"/>
+      </w:pPr>
+      <w:r>
+        <w:rPr>
+          <w:rStyle w:val="Refdenotaalpie"/>
         </w:rPr>
         <w:footnoteRef/>
       </w:r>
@@ -2965,10 +3511,10 @@
 </file>
 
 <file path=word/header1.xml><?xml version="1.0" encoding="utf-8"?>
-<w:hdr xmlns:wpc="http://schemas.microsoft.com/office/word/2010/wordprocessingCanvas" xmlns:cx="http://schemas.microsoft.com/office/drawing/2014/chartex" xmlns:cx1="http://schemas.microsoft.com/office/drawing/2015/9/8/chartex" xmlns:cx2="http://schemas.microsoft.com/office/drawing/2015/10/21/chartex" xmlns:cx3="http://schemas.microsoft.com/office/drawing/2016/5/9/chartex" xmlns:cx4="http://schemas.microsoft.com/office/drawing/2016/5/10/chartex" xmlns:cx5="http://schemas.microsoft.com/office/drawing/2016/5/11/chartex" xmlns:cx6="http://schemas.microsoft.com/office/drawing/2016/5/12/chartex" xmlns:cx7="http://schemas.microsoft.com/office/drawing/2016/5/13/chartex" xmlns:cx8="http://schemas.microsoft.com/office/drawing/2016/5/14/chartex" xmlns:mc="http://schemas.openxmlformats.org/markup-compatibility/2006" xmlns:aink="http://schemas.microsoft.com/office/drawing/2016/ink" xmlns:am3d="http://schemas.microsoft.com/office/drawing/2017/model3d" xmlns:o="urn:schemas-microsoft-com:office:office" xmlns:oel="http://schemas.microsoft.com/office/2019/extlst" xmlns:r="http://schemas.openxmlformats.org/officeDocument/2006/relationships" xmlns:m="http://schemas.openxmlformats.org/officeDocument/2006/math" xmlns:v="urn:schemas-microsoft-com:vml" xmlns:wp14="http://schemas.microsoft.com/office/word/2010/wordprocessingDrawing" xmlns:wp="http://schemas.openxmlformats.org/drawingml/2006/wordprocessingDrawing" xmlns:w10="urn:schemas-microsoft-com:office:word" xmlns:w="http://schemas.openxmlformats.org/wordprocessingml/2006/main" xmlns:w14="http://schemas.microsoft.com/office/word/2010/wordml" xmlns:w15="http://schemas.microsoft.com/office/word/2012/wordml" xmlns:w16cex="http://schemas.microsoft.com/office/word/2018/wordml/cex" xmlns:w16cid="http://schemas.microsoft.com/office/word/2016/wordml/cid" xmlns:w16="http://schemas.microsoft.com/office/word/2018/wordml" xmlns:w16du="http://schemas.microsoft.com/office/word/2023/wordml/word16du" xmlns:w16sdtdh="http://schemas.microsoft.com/office/word/2020/wordml/sdtdatahash" xmlns:w16sdtfl="http://schemas.microsoft.com/office/word/2024/wordml/sdtformatlock" xmlns:w16se="http://schemas.microsoft.com/office/word/2015/wordml/symex" xmlns:wpg="http://schemas.microsoft.com/office/word/2010/wordprocessingGroup" xmlns:wpi="http://schemas.microsoft.com/office/word/2010/wordprocessingInk" xmlns:wne="http://schemas.microsoft.com/office/word/2006/wordml" xmlns:wps="http://schemas.microsoft.com/office/word/2010/wordprocessingShape" mc:Ignorable="w14 w15 w16se w16cid w16 w16cex w16sdtdh w16sdtfl w16du wp14">
+<w:hdr xmlns:wpc="http://schemas.microsoft.com/office/word/2010/wordprocessingCanvas" xmlns:cx="http://schemas.microsoft.com/office/drawing/2014/chartex" xmlns:cx1="http://schemas.microsoft.com/office/drawing/2015/9/8/chartex" xmlns:cx2="http://schemas.microsoft.com/office/drawing/2015/10/21/chartex" xmlns:cx3="http://schemas.microsoft.com/office/drawing/2016/5/9/chartex" xmlns:cx4="http://schemas.microsoft.com/office/drawing/2016/5/10/chartex" xmlns:cx5="http://schemas.microsoft.com/office/drawing/2016/5/11/chartex" xmlns:cx6="http://schemas.microsoft.com/office/drawing/2016/5/12/chartex" xmlns:cx7="http://schemas.microsoft.com/office/drawing/2016/5/13/chartex" xmlns:cx8="http://schemas.microsoft.com/office/drawing/2016/5/14/chartex" xmlns:mc="http://schemas.openxmlformats.org/markup-compatibility/2006" xmlns:aink="http://schemas.microsoft.com/office/drawing/2016/ink" xmlns:am3d="http://schemas.microsoft.com/office/drawing/2017/model3d" xmlns:o="urn:schemas-microsoft-com:office:office" xmlns:r="http://schemas.openxmlformats.org/officeDocument/2006/relationships" xmlns:m="http://schemas.openxmlformats.org/officeDocument/2006/math" xmlns:v="urn:schemas-microsoft-com:vml" xmlns:wp14="http://schemas.microsoft.com/office/word/2010/wordprocessingDrawing" xmlns:wp="http://schemas.openxmlformats.org/drawingml/2006/wordprocessingDrawing" xmlns:w10="urn:schemas-microsoft-com:office:word" xmlns:w="http://schemas.openxmlformats.org/wordprocessingml/2006/main" xmlns:w14="http://schemas.microsoft.com/office/word/2010/wordml" xmlns:w15="http://schemas.microsoft.com/office/word/2012/wordml" xmlns:w16cex="http://schemas.microsoft.com/office/word/2018/wordml/cex" xmlns:w16cid="http://schemas.microsoft.com/office/word/2016/wordml/cid" xmlns:w16="http://schemas.microsoft.com/office/word/2018/wordml" xmlns:w16sdtdh="http://schemas.microsoft.com/office/word/2020/wordml/sdtdatahash" xmlns:w16se="http://schemas.microsoft.com/office/word/2015/wordml/symex" xmlns:wpg="http://schemas.microsoft.com/office/word/2010/wordprocessingGroup" xmlns:wpi="http://schemas.microsoft.com/office/word/2010/wordprocessingInk" xmlns:wne="http://schemas.microsoft.com/office/word/2006/wordml" xmlns:wps="http://schemas.microsoft.com/office/word/2010/wordprocessingShape" mc:Ignorable="w14 w15 w16se w16cid w16 w16cex w16sdtdh wp14">
   <w:p>
     <w:pPr>
-      <w:pStyle w:val="Header"/>
+      <w:pStyle w:val="Encabezado"/>
       <w:rPr>
         <w:noProof/>
       </w:rPr>
@@ -3037,12 +3583,12 @@
   </w:p>
   <w:p>
     <w:pPr>
-      <w:pStyle w:val="Header"/>
+      <w:pStyle w:val="Encabezado"/>
     </w:pPr>
   </w:p>
   <w:p>
     <w:pPr>
-      <w:pStyle w:val="Header"/>
+      <w:pStyle w:val="Encabezado"/>
     </w:pPr>
     <w:r>
       <w:t xml:space="preserve">                                                                                                                                                    </w:t>
@@ -3052,7 +3598,7 @@
 </file>
 
 <file path=word/numbering.xml><?xml version="1.0" encoding="utf-8"?>
-<w:numbering xmlns:wpc="http://schemas.microsoft.com/office/word/2010/wordprocessingCanvas" xmlns:cx="http://schemas.microsoft.com/office/drawing/2014/chartex" xmlns:cx1="http://schemas.microsoft.com/office/drawing/2015/9/8/chartex" xmlns:cx2="http://schemas.microsoft.com/office/drawing/2015/10/21/chartex" xmlns:cx3="http://schemas.microsoft.com/office/drawing/2016/5/9/chartex" xmlns:cx4="http://schemas.microsoft.com/office/drawing/2016/5/10/chartex" xmlns:cx5="http://schemas.microsoft.com/office/drawing/2016/5/11/chartex" xmlns:cx6="http://schemas.microsoft.com/office/drawing/2016/5/12/chartex" xmlns:cx7="http://schemas.microsoft.com/office/drawing/2016/5/13/chartex" xmlns:cx8="http://schemas.microsoft.com/office/drawing/2016/5/14/chartex" xmlns:mc="http://schemas.openxmlformats.org/markup-compatibility/2006" xmlns:aink="http://schemas.microsoft.com/office/drawing/2016/ink" xmlns:am3d="http://schemas.microsoft.com/office/drawing/2017/model3d" xmlns:o="urn:schemas-microsoft-com:office:office" xmlns:oel="http://schemas.microsoft.com/office/2019/extlst" xmlns:r="http://schemas.openxmlformats.org/officeDocument/2006/relationships" xmlns:m="http://schemas.openxmlformats.org/officeDocument/2006/math" xmlns:v="urn:schemas-microsoft-com:vml" xmlns:wp14="http://schemas.microsoft.com/office/word/2010/wordprocessingDrawing" xmlns:wp="http://schemas.openxmlformats.org/drawingml/2006/wordprocessingDrawing" xmlns:w10="urn:schemas-microsoft-com:office:word" xmlns:w="http://schemas.openxmlformats.org/wordprocessingml/2006/main" xmlns:w14="http://schemas.microsoft.com/office/word/2010/wordml" xmlns:w15="http://schemas.microsoft.com/office/word/2012/wordml" xmlns:w16cex="http://schemas.microsoft.com/office/word/2018/wordml/cex" xmlns:w16cid="http://schemas.microsoft.com/office/word/2016/wordml/cid" xmlns:w16="http://schemas.microsoft.com/office/word/2018/wordml" xmlns:w16du="http://schemas.microsoft.com/office/word/2023/wordml/word16du" xmlns:w16sdtdh="http://schemas.microsoft.com/office/word/2020/wordml/sdtdatahash" xmlns:w16sdtfl="http://schemas.microsoft.com/office/word/2024/wordml/sdtformatlock" xmlns:w16se="http://schemas.microsoft.com/office/word/2015/wordml/symex" xmlns:wpg="http://schemas.microsoft.com/office/word/2010/wordprocessingGroup" xmlns:wpi="http://schemas.microsoft.com/office/word/2010/wordprocessingInk" xmlns:wne="http://schemas.microsoft.com/office/word/2006/wordml" xmlns:wps="http://schemas.microsoft.com/office/word/2010/wordprocessingShape" mc:Ignorable="w14 w15 w16se w16cid w16 w16cex w16sdtdh w16sdtfl w16du wp14">
+<w:numbering xmlns:wpc="http://schemas.microsoft.com/office/word/2010/wordprocessingCanvas" xmlns:cx="http://schemas.microsoft.com/office/drawing/2014/chartex" xmlns:cx1="http://schemas.microsoft.com/office/drawing/2015/9/8/chartex" xmlns:cx2="http://schemas.microsoft.com/office/drawing/2015/10/21/chartex" xmlns:cx3="http://schemas.microsoft.com/office/drawing/2016/5/9/chartex" xmlns:cx4="http://schemas.microsoft.com/office/drawing/2016/5/10/chartex" xmlns:cx5="http://schemas.microsoft.com/office/drawing/2016/5/11/chartex" xmlns:cx6="http://schemas.microsoft.com/office/drawing/2016/5/12/chartex" xmlns:cx7="http://schemas.microsoft.com/office/drawing/2016/5/13/chartex" xmlns:cx8="http://schemas.microsoft.com/office/drawing/2016/5/14/chartex" xmlns:mc="http://schemas.openxmlformats.org/markup-compatibility/2006" xmlns:aink="http://schemas.microsoft.com/office/drawing/2016/ink" xmlns:am3d="http://schemas.microsoft.com/office/drawing/2017/model3d" xmlns:o="urn:schemas-microsoft-com:office:office" xmlns:r="http://schemas.openxmlformats.org/officeDocument/2006/relationships" xmlns:m="http://schemas.openxmlformats.org/officeDocument/2006/math" xmlns:v="urn:schemas-microsoft-com:vml" xmlns:wp14="http://schemas.microsoft.com/office/word/2010/wordprocessingDrawing" xmlns:wp="http://schemas.openxmlformats.org/drawingml/2006/wordprocessingDrawing" xmlns:w10="urn:schemas-microsoft-com:office:word" xmlns:w="http://schemas.openxmlformats.org/wordprocessingml/2006/main" xmlns:w14="http://schemas.microsoft.com/office/word/2010/wordml" xmlns:w15="http://schemas.microsoft.com/office/word/2012/wordml" xmlns:w16cex="http://schemas.microsoft.com/office/word/2018/wordml/cex" xmlns:w16cid="http://schemas.microsoft.com/office/word/2016/wordml/cid" xmlns:w16="http://schemas.microsoft.com/office/word/2018/wordml" xmlns:w16sdtdh="http://schemas.microsoft.com/office/word/2020/wordml/sdtdatahash" xmlns:w16se="http://schemas.microsoft.com/office/word/2015/wordml/symex" xmlns:wpg="http://schemas.microsoft.com/office/word/2010/wordprocessingGroup" xmlns:wpi="http://schemas.microsoft.com/office/word/2010/wordprocessingInk" xmlns:wne="http://schemas.microsoft.com/office/word/2006/wordml" xmlns:wps="http://schemas.microsoft.com/office/word/2010/wordprocessingShape" mc:Ignorable="w14 w15 w16se w16cid w16 w16cex w16sdtdh wp14">
   <w:abstractNum w:abstractNumId="0" w15:restartNumberingAfterBreak="0">
     <w:nsid w:val="9B1AE345"/>
     <w:multiLevelType w:val="hybridMultilevel"/>
@@ -4618,7 +5164,7 @@
     <w:lvl w:ilvl="0">
       <w:start w:val="1"/>
       <w:numFmt w:val="decimal"/>
-      <w:pStyle w:val="Heading1"/>
+      <w:pStyle w:val="Ttulo1"/>
       <w:lvlText w:val="%1"/>
       <w:lvlJc w:val="left"/>
       <w:pPr>
@@ -4628,7 +5174,7 @@
     <w:lvl w:ilvl="1">
       <w:start w:val="1"/>
       <w:numFmt w:val="decimal"/>
-      <w:pStyle w:val="Heading2"/>
+      <w:pStyle w:val="Ttulo2"/>
       <w:lvlText w:val="%1.%2"/>
       <w:lvlJc w:val="left"/>
       <w:pPr>
@@ -4638,7 +5184,7 @@
     <w:lvl w:ilvl="2">
       <w:start w:val="1"/>
       <w:numFmt w:val="decimal"/>
-      <w:pStyle w:val="Heading3"/>
+      <w:pStyle w:val="Ttulo3"/>
       <w:lvlText w:val="%1.%2.%3"/>
       <w:lvlJc w:val="left"/>
       <w:pPr>
@@ -4648,7 +5194,7 @@
     <w:lvl w:ilvl="3">
       <w:start w:val="1"/>
       <w:numFmt w:val="decimal"/>
-      <w:pStyle w:val="Heading4"/>
+      <w:pStyle w:val="Ttulo4"/>
       <w:lvlText w:val="%1.%2.%3.%4"/>
       <w:lvlJc w:val="left"/>
       <w:pPr>
@@ -4658,7 +5204,7 @@
     <w:lvl w:ilvl="4">
       <w:start w:val="1"/>
       <w:numFmt w:val="decimal"/>
-      <w:pStyle w:val="Heading5"/>
+      <w:pStyle w:val="Ttulo5"/>
       <w:lvlText w:val="%1.%2.%3.%4.%5"/>
       <w:lvlJc w:val="left"/>
       <w:pPr>
@@ -4668,7 +5214,7 @@
     <w:lvl w:ilvl="5">
       <w:start w:val="1"/>
       <w:numFmt w:val="decimal"/>
-      <w:pStyle w:val="Heading6"/>
+      <w:pStyle w:val="Ttulo6"/>
       <w:lvlText w:val="%1.%2.%3.%4.%5.%6"/>
       <w:lvlJc w:val="left"/>
       <w:pPr>
@@ -4678,7 +5224,7 @@
     <w:lvl w:ilvl="6">
       <w:start w:val="1"/>
       <w:numFmt w:val="decimal"/>
-      <w:pStyle w:val="Heading7"/>
+      <w:pStyle w:val="Ttulo7"/>
       <w:lvlText w:val="%1.%2.%3.%4.%5.%6.%7"/>
       <w:lvlJc w:val="left"/>
       <w:pPr>
@@ -4688,7 +5234,7 @@
     <w:lvl w:ilvl="7">
       <w:start w:val="1"/>
       <w:numFmt w:val="decimal"/>
-      <w:pStyle w:val="Heading8"/>
+      <w:pStyle w:val="Ttulo8"/>
       <w:lvlText w:val="%1.%2.%3.%4.%5.%6.%7.%8"/>
       <w:lvlJc w:val="left"/>
       <w:pPr>
@@ -4698,7 +5244,7 @@
     <w:lvl w:ilvl="8">
       <w:start w:val="1"/>
       <w:numFmt w:val="decimal"/>
-      <w:pStyle w:val="Heading9"/>
+      <w:pStyle w:val="Ttulo9"/>
       <w:lvlText w:val="%1.%2.%3.%4.%5.%6.%7.%8.%9"/>
       <w:lvlJc w:val="left"/>
       <w:pPr>
@@ -5698,28 +6244,28 @@
       </w:rPr>
     </w:lvl>
   </w:abstractNum>
-  <w:num w:numId="1" w16cid:durableId="2043942992">
+  <w:num w:numId="1">
     <w:abstractNumId w:val="18"/>
   </w:num>
-  <w:num w:numId="2" w16cid:durableId="833758867">
+  <w:num w:numId="2">
     <w:abstractNumId w:val="19"/>
   </w:num>
-  <w:num w:numId="3" w16cid:durableId="547106506">
+  <w:num w:numId="3">
     <w:abstractNumId w:val="10"/>
   </w:num>
-  <w:num w:numId="4" w16cid:durableId="1739130200">
+  <w:num w:numId="4">
     <w:abstractNumId w:val="22"/>
   </w:num>
-  <w:num w:numId="5" w16cid:durableId="189993457">
+  <w:num w:numId="5">
     <w:abstractNumId w:val="25"/>
   </w:num>
-  <w:num w:numId="6" w16cid:durableId="1516267424">
+  <w:num w:numId="6">
     <w:abstractNumId w:val="23"/>
   </w:num>
-  <w:num w:numId="7" w16cid:durableId="979968012">
+  <w:num w:numId="7">
     <w:abstractNumId w:val="13"/>
   </w:num>
-  <w:num w:numId="8" w16cid:durableId="198974898">
+  <w:num w:numId="8">
     <w:abstractNumId w:val="18"/>
     <w:lvlOverride w:ilvl="0">
       <w:startOverride w:val="1"/>
@@ -5728,70 +6274,70 @@
       <w:startOverride w:val="2"/>
     </w:lvlOverride>
   </w:num>
-  <w:num w:numId="9" w16cid:durableId="1198472650">
+  <w:num w:numId="9">
     <w:abstractNumId w:val="27"/>
   </w:num>
-  <w:num w:numId="10" w16cid:durableId="1525944007">
+  <w:num w:numId="10">
     <w:abstractNumId w:val="20"/>
   </w:num>
-  <w:num w:numId="11" w16cid:durableId="2114012261">
+  <w:num w:numId="11">
     <w:abstractNumId w:val="15"/>
   </w:num>
-  <w:num w:numId="12" w16cid:durableId="1510867943">
+  <w:num w:numId="12">
     <w:abstractNumId w:val="17"/>
   </w:num>
-  <w:num w:numId="13" w16cid:durableId="1088424847">
+  <w:num w:numId="13">
     <w:abstractNumId w:val="9"/>
   </w:num>
-  <w:num w:numId="14" w16cid:durableId="590891943">
+  <w:num w:numId="14">
     <w:abstractNumId w:val="26"/>
   </w:num>
-  <w:num w:numId="15" w16cid:durableId="1030374799">
+  <w:num w:numId="15">
     <w:abstractNumId w:val="18"/>
   </w:num>
-  <w:num w:numId="16" w16cid:durableId="1208101761">
+  <w:num w:numId="16">
     <w:abstractNumId w:val="7"/>
   </w:num>
-  <w:num w:numId="17" w16cid:durableId="2134054339">
+  <w:num w:numId="17">
     <w:abstractNumId w:val="8"/>
   </w:num>
-  <w:num w:numId="18" w16cid:durableId="1319649571">
+  <w:num w:numId="18">
     <w:abstractNumId w:val="3"/>
   </w:num>
-  <w:num w:numId="19" w16cid:durableId="1494645840">
+  <w:num w:numId="19">
     <w:abstractNumId w:val="14"/>
   </w:num>
-  <w:num w:numId="20" w16cid:durableId="2037146550">
+  <w:num w:numId="20">
     <w:abstractNumId w:val="16"/>
   </w:num>
-  <w:num w:numId="21" w16cid:durableId="1968656516">
+  <w:num w:numId="21">
     <w:abstractNumId w:val="11"/>
   </w:num>
-  <w:num w:numId="22" w16cid:durableId="469136394">
+  <w:num w:numId="22">
     <w:abstractNumId w:val="2"/>
   </w:num>
-  <w:num w:numId="23" w16cid:durableId="1143736423">
+  <w:num w:numId="23">
     <w:abstractNumId w:val="1"/>
   </w:num>
-  <w:num w:numId="24" w16cid:durableId="1085763067">
+  <w:num w:numId="24">
     <w:abstractNumId w:val="6"/>
   </w:num>
-  <w:num w:numId="25" w16cid:durableId="1858228566">
+  <w:num w:numId="25">
     <w:abstractNumId w:val="0"/>
   </w:num>
-  <w:num w:numId="26" w16cid:durableId="1532263368">
+  <w:num w:numId="26">
     <w:abstractNumId w:val="12"/>
   </w:num>
-  <w:num w:numId="27" w16cid:durableId="734857385">
+  <w:num w:numId="27">
     <w:abstractNumId w:val="4"/>
   </w:num>
-  <w:num w:numId="28" w16cid:durableId="1342976215">
+  <w:num w:numId="28">
     <w:abstractNumId w:val="5"/>
   </w:num>
-  <w:num w:numId="29" w16cid:durableId="936792305">
+  <w:num w:numId="29">
     <w:abstractNumId w:val="24"/>
   </w:num>
-  <w:num w:numId="30" w16cid:durableId="117334549">
+  <w:num w:numId="30">
     <w:abstractNumId w:val="21"/>
   </w:num>
   <w:numIdMacAtCleanup w:val="6"/>
@@ -5799,7 +6345,7 @@
 </file>
 
 <file path=word/people.xml><?xml version="1.0" encoding="utf-8"?>
-<w15:people xmlns:wpc="http://schemas.microsoft.com/office/word/2010/wordprocessingCanvas" xmlns:cx="http://schemas.microsoft.com/office/drawing/2014/chartex" xmlns:cx1="http://schemas.microsoft.com/office/drawing/2015/9/8/chartex" xmlns:cx2="http://schemas.microsoft.com/office/drawing/2015/10/21/chartex" xmlns:cx3="http://schemas.microsoft.com/office/drawing/2016/5/9/chartex" xmlns:cx4="http://schemas.microsoft.com/office/drawing/2016/5/10/chartex" xmlns:cx5="http://schemas.microsoft.com/office/drawing/2016/5/11/chartex" xmlns:cx6="http://schemas.microsoft.com/office/drawing/2016/5/12/chartex" xmlns:cx7="http://schemas.microsoft.com/office/drawing/2016/5/13/chartex" xmlns:cx8="http://schemas.microsoft.com/office/drawing/2016/5/14/chartex" xmlns:mc="http://schemas.openxmlformats.org/markup-compatibility/2006" xmlns:aink="http://schemas.microsoft.com/office/drawing/2016/ink" xmlns:am3d="http://schemas.microsoft.com/office/drawing/2017/model3d" xmlns:o="urn:schemas-microsoft-com:office:office" xmlns:oel="http://schemas.microsoft.com/office/2019/extlst" xmlns:r="http://schemas.openxmlformats.org/officeDocument/2006/relationships" xmlns:m="http://schemas.openxmlformats.org/officeDocument/2006/math" xmlns:v="urn:schemas-microsoft-com:vml" xmlns:wp14="http://schemas.microsoft.com/office/word/2010/wordprocessingDrawing" xmlns:wp="http://schemas.openxmlformats.org/drawingml/2006/wordprocessingDrawing" xmlns:w10="urn:schemas-microsoft-com:office:word" xmlns:w="http://schemas.openxmlformats.org/wordprocessingml/2006/main" xmlns:w14="http://schemas.microsoft.com/office/word/2010/wordml" xmlns:w15="http://schemas.microsoft.com/office/word/2012/wordml" xmlns:w16cex="http://schemas.microsoft.com/office/word/2018/wordml/cex" xmlns:w16cid="http://schemas.microsoft.com/office/word/2016/wordml/cid" xmlns:w16="http://schemas.microsoft.com/office/word/2018/wordml" xmlns:w16du="http://schemas.microsoft.com/office/word/2023/wordml/word16du" xmlns:w16sdtdh="http://schemas.microsoft.com/office/word/2020/wordml/sdtdatahash" xmlns:w16sdtfl="http://schemas.microsoft.com/office/word/2024/wordml/sdtformatlock" xmlns:w16se="http://schemas.microsoft.com/office/word/2015/wordml/symex" xmlns:wpg="http://schemas.microsoft.com/office/word/2010/wordprocessingGroup" xmlns:wpi="http://schemas.microsoft.com/office/word/2010/wordprocessingInk" xmlns:wne="http://schemas.microsoft.com/office/word/2006/wordml" xmlns:wps="http://schemas.microsoft.com/office/word/2010/wordprocessingShape" mc:Ignorable="w14 w15 w16se w16cid w16 w16cex w16sdtdh w16sdtfl w16du wp14">
+<w15:people xmlns:wpc="http://schemas.microsoft.com/office/word/2010/wordprocessingCanvas" xmlns:cx="http://schemas.microsoft.com/office/drawing/2014/chartex" xmlns:cx1="http://schemas.microsoft.com/office/drawing/2015/9/8/chartex" xmlns:cx2="http://schemas.microsoft.com/office/drawing/2015/10/21/chartex" xmlns:cx3="http://schemas.microsoft.com/office/drawing/2016/5/9/chartex" xmlns:cx4="http://schemas.microsoft.com/office/drawing/2016/5/10/chartex" xmlns:cx5="http://schemas.microsoft.com/office/drawing/2016/5/11/chartex" xmlns:cx6="http://schemas.microsoft.com/office/drawing/2016/5/12/chartex" xmlns:cx7="http://schemas.microsoft.com/office/drawing/2016/5/13/chartex" xmlns:cx8="http://schemas.microsoft.com/office/drawing/2016/5/14/chartex" xmlns:mc="http://schemas.openxmlformats.org/markup-compatibility/2006" xmlns:aink="http://schemas.microsoft.com/office/drawing/2016/ink" xmlns:am3d="http://schemas.microsoft.com/office/drawing/2017/model3d" xmlns:o="urn:schemas-microsoft-com:office:office" xmlns:r="http://schemas.openxmlformats.org/officeDocument/2006/relationships" xmlns:m="http://schemas.openxmlformats.org/officeDocument/2006/math" xmlns:v="urn:schemas-microsoft-com:vml" xmlns:wp14="http://schemas.microsoft.com/office/word/2010/wordprocessingDrawing" xmlns:wp="http://schemas.openxmlformats.org/drawingml/2006/wordprocessingDrawing" xmlns:w10="urn:schemas-microsoft-com:office:word" xmlns:w="http://schemas.openxmlformats.org/wordprocessingml/2006/main" xmlns:w14="http://schemas.microsoft.com/office/word/2010/wordml" xmlns:w15="http://schemas.microsoft.com/office/word/2012/wordml" xmlns:w16cex="http://schemas.microsoft.com/office/word/2018/wordml/cex" xmlns:w16cid="http://schemas.microsoft.com/office/word/2016/wordml/cid" xmlns:w16="http://schemas.microsoft.com/office/word/2018/wordml" xmlns:w16sdtdh="http://schemas.microsoft.com/office/word/2020/wordml/sdtdatahash" xmlns:w16se="http://schemas.microsoft.com/office/word/2015/wordml/symex" xmlns:wpg="http://schemas.microsoft.com/office/word/2010/wordprocessingGroup" xmlns:wpi="http://schemas.microsoft.com/office/word/2010/wordprocessingInk" xmlns:wne="http://schemas.microsoft.com/office/word/2006/wordml" xmlns:wps="http://schemas.microsoft.com/office/word/2010/wordprocessingShape" mc:Ignorable="w14 w15 w16se w16cid w16 w16cex w16sdtdh wp14">
   <w15:person w15:author="Javier Antonio Amaya Nieto">
     <w15:presenceInfo w15:providerId="AD" w15:userId="S::javamaya@lacardio.org::fcf27114-01c2-4a14-abcb-683470c77539"/>
   </w15:person>
@@ -5807,7 +6353,7 @@
 </file>
 
 <file path=word/styles.xml><?xml version="1.0" encoding="utf-8"?>
-<w:styles xmlns:mc="http://schemas.openxmlformats.org/markup-compatibility/2006" xmlns:r="http://schemas.openxmlformats.org/officeDocument/2006/relationships" xmlns:w="http://schemas.openxmlformats.org/wordprocessingml/2006/main" xmlns:w14="http://schemas.microsoft.com/office/word/2010/wordml" xmlns:w15="http://schemas.microsoft.com/office/word/2012/wordml" xmlns:w16cex="http://schemas.microsoft.com/office/word/2018/wordml/cex" xmlns:w16cid="http://schemas.microsoft.com/office/word/2016/wordml/cid" xmlns:w16="http://schemas.microsoft.com/office/word/2018/wordml" xmlns:w16du="http://schemas.microsoft.com/office/word/2023/wordml/word16du" xmlns:w16sdtdh="http://schemas.microsoft.com/office/word/2020/wordml/sdtdatahash" xmlns:w16sdtfl="http://schemas.microsoft.com/office/word/2024/wordml/sdtformatlock" xmlns:w16se="http://schemas.microsoft.com/office/word/2015/wordml/symex" mc:Ignorable="w14 w15 w16se w16cid w16 w16cex w16sdtdh w16sdtfl w16du">
+<w:styles xmlns:mc="http://schemas.openxmlformats.org/markup-compatibility/2006" xmlns:r="http://schemas.openxmlformats.org/officeDocument/2006/relationships" xmlns:w="http://schemas.openxmlformats.org/wordprocessingml/2006/main" xmlns:w14="http://schemas.microsoft.com/office/word/2010/wordml" xmlns:w15="http://schemas.microsoft.com/office/word/2012/wordml" xmlns:w16cex="http://schemas.microsoft.com/office/word/2018/wordml/cex" xmlns:w16cid="http://schemas.microsoft.com/office/word/2016/wordml/cid" xmlns:w16="http://schemas.microsoft.com/office/word/2018/wordml" xmlns:w16sdtdh="http://schemas.microsoft.com/office/word/2020/wordml/sdtdatahash" xmlns:w16se="http://schemas.microsoft.com/office/word/2015/wordml/symex" mc:Ignorable="w14 w15 w16se w16cid w16 w16cex w16sdtdh">
   <w:docDefaults>
     <w:rPrDefault>
       <w:rPr>
@@ -6216,11 +6762,11 @@
       <w:lang w:eastAsia="es-CO"/>
     </w:rPr>
   </w:style>
-  <w:style w:type="paragraph" w:styleId="Heading1">
+  <w:style w:type="paragraph" w:styleId="Ttulo1">
     <w:name w:val="heading 1"/>
     <w:basedOn w:val="Normal"/>
     <w:next w:val="Normal"/>
-    <w:link w:val="Heading1Char"/>
+    <w:link w:val="Ttulo1Car"/>
     <w:uiPriority w:val="9"/>
     <w:qFormat/>
     <w:rsid w:val="00F80CE0"/>
@@ -6237,11 +6783,11 @@
       <w:bCs/>
     </w:rPr>
   </w:style>
-  <w:style w:type="paragraph" w:styleId="Heading2">
+  <w:style w:type="paragraph" w:styleId="Ttulo2">
     <w:name w:val="heading 2"/>
     <w:basedOn w:val="Normal"/>
     <w:next w:val="Normal"/>
-    <w:link w:val="Heading2Char"/>
+    <w:link w:val="Ttulo2Car"/>
     <w:uiPriority w:val="9"/>
     <w:unhideWhenUsed/>
     <w:qFormat/>
@@ -6259,11 +6805,11 @@
       <w:bCs/>
     </w:rPr>
   </w:style>
-  <w:style w:type="paragraph" w:styleId="Heading3">
+  <w:style w:type="paragraph" w:styleId="Ttulo3">
     <w:name w:val="heading 3"/>
     <w:basedOn w:val="Normal"/>
     <w:next w:val="Normal"/>
-    <w:link w:val="Heading3Char"/>
+    <w:link w:val="Ttulo3Car"/>
     <w:uiPriority w:val="9"/>
     <w:unhideWhenUsed/>
     <w:qFormat/>
@@ -6282,11 +6828,11 @@
       <w:rFonts w:eastAsiaTheme="majorEastAsia" w:cstheme="majorBidi"/>
     </w:rPr>
   </w:style>
-  <w:style w:type="paragraph" w:styleId="Heading4">
+  <w:style w:type="paragraph" w:styleId="Ttulo4">
     <w:name w:val="heading 4"/>
     <w:basedOn w:val="Normal"/>
     <w:next w:val="Normal"/>
-    <w:link w:val="Heading4Char"/>
+    <w:link w:val="Ttulo4Car"/>
     <w:uiPriority w:val="9"/>
     <w:semiHidden/>
     <w:unhideWhenUsed/>
@@ -6309,11 +6855,11 @@
       <w:color w:val="2F5496" w:themeColor="accent1" w:themeShade="BF"/>
     </w:rPr>
   </w:style>
-  <w:style w:type="paragraph" w:styleId="Heading5">
+  <w:style w:type="paragraph" w:styleId="Ttulo5">
     <w:name w:val="heading 5"/>
     <w:basedOn w:val="Normal"/>
     <w:next w:val="Normal"/>
-    <w:link w:val="Heading5Char"/>
+    <w:link w:val="Ttulo5Car"/>
     <w:uiPriority w:val="9"/>
     <w:semiHidden/>
     <w:unhideWhenUsed/>
@@ -6334,11 +6880,11 @@
       <w:color w:val="2F5496" w:themeColor="accent1" w:themeShade="BF"/>
     </w:rPr>
   </w:style>
-  <w:style w:type="paragraph" w:styleId="Heading6">
+  <w:style w:type="paragraph" w:styleId="Ttulo6">
     <w:name w:val="heading 6"/>
     <w:basedOn w:val="Normal"/>
     <w:next w:val="Normal"/>
-    <w:link w:val="Heading6Char"/>
+    <w:link w:val="Ttulo6Car"/>
     <w:uiPriority w:val="9"/>
     <w:semiHidden/>
     <w:unhideWhenUsed/>
@@ -6361,11 +6907,11 @@
       <w:color w:val="595959" w:themeColor="text1" w:themeTint="A6"/>
     </w:rPr>
   </w:style>
-  <w:style w:type="paragraph" w:styleId="Heading7">
+  <w:style w:type="paragraph" w:styleId="Ttulo7">
     <w:name w:val="heading 7"/>
     <w:basedOn w:val="Normal"/>
     <w:next w:val="Normal"/>
-    <w:link w:val="Heading7Char"/>
+    <w:link w:val="Ttulo7Car"/>
     <w:uiPriority w:val="9"/>
     <w:semiHidden/>
     <w:unhideWhenUsed/>
@@ -6386,11 +6932,11 @@
       <w:color w:val="595959" w:themeColor="text1" w:themeTint="A6"/>
     </w:rPr>
   </w:style>
-  <w:style w:type="paragraph" w:styleId="Heading8">
+  <w:style w:type="paragraph" w:styleId="Ttulo8">
     <w:name w:val="heading 8"/>
     <w:basedOn w:val="Normal"/>
     <w:next w:val="Normal"/>
-    <w:link w:val="Heading8Char"/>
+    <w:link w:val="Ttulo8Car"/>
     <w:uiPriority w:val="9"/>
     <w:semiHidden/>
     <w:unhideWhenUsed/>
@@ -6413,11 +6959,11 @@
       <w:color w:val="272727" w:themeColor="text1" w:themeTint="D8"/>
     </w:rPr>
   </w:style>
-  <w:style w:type="paragraph" w:styleId="Heading9">
+  <w:style w:type="paragraph" w:styleId="Ttulo9">
     <w:name w:val="heading 9"/>
     <w:basedOn w:val="Normal"/>
     <w:next w:val="Normal"/>
-    <w:link w:val="Heading9Char"/>
+    <w:link w:val="Ttulo9Car"/>
     <w:uiPriority w:val="9"/>
     <w:semiHidden/>
     <w:unhideWhenUsed/>
@@ -6438,12 +6984,13 @@
       <w:color w:val="272727" w:themeColor="text1" w:themeTint="D8"/>
     </w:rPr>
   </w:style>
-  <w:style w:type="character" w:default="1" w:styleId="DefaultParagraphFont">
+  <w:style w:type="character" w:default="1" w:styleId="Fuentedeprrafopredeter">
     <w:name w:val="Default Paragraph Font"/>
     <w:uiPriority w:val="1"/>
+    <w:semiHidden/>
     <w:unhideWhenUsed/>
   </w:style>
-  <w:style w:type="table" w:default="1" w:styleId="TableNormal">
+  <w:style w:type="table" w:default="1" w:styleId="Tablanormal">
     <w:name w:val="Normal Table"/>
     <w:uiPriority w:val="99"/>
     <w:semiHidden/>
@@ -6458,16 +7005,16 @@
       </w:tblCellMar>
     </w:tblPr>
   </w:style>
-  <w:style w:type="numbering" w:default="1" w:styleId="NoList">
+  <w:style w:type="numbering" w:default="1" w:styleId="Sinlista">
     <w:name w:val="No List"/>
     <w:uiPriority w:val="99"/>
     <w:semiHidden/>
     <w:unhideWhenUsed/>
   </w:style>
-  <w:style w:type="character" w:customStyle="1" w:styleId="Heading1Char">
-    <w:name w:val="Heading 1 Char"/>
-    <w:basedOn w:val="DefaultParagraphFont"/>
-    <w:link w:val="Heading1"/>
+  <w:style w:type="character" w:customStyle="1" w:styleId="Ttulo1Car">
+    <w:name w:val="Título 1 Car"/>
+    <w:basedOn w:val="Fuentedeprrafopredeter"/>
+    <w:link w:val="Ttulo1"/>
     <w:uiPriority w:val="9"/>
     <w:rsid w:val="00F80CE0"/>
     <w:rPr>
@@ -6479,10 +7026,10 @@
       <w:lang w:eastAsia="es-CO"/>
     </w:rPr>
   </w:style>
-  <w:style w:type="character" w:customStyle="1" w:styleId="Heading2Char">
-    <w:name w:val="Heading 2 Char"/>
-    <w:basedOn w:val="DefaultParagraphFont"/>
-    <w:link w:val="Heading2"/>
+  <w:style w:type="character" w:customStyle="1" w:styleId="Ttulo2Car">
+    <w:name w:val="Título 2 Car"/>
+    <w:basedOn w:val="Fuentedeprrafopredeter"/>
+    <w:link w:val="Ttulo2"/>
     <w:uiPriority w:val="9"/>
     <w:rsid w:val="00D36981"/>
     <w:rPr>
@@ -6494,10 +7041,10 @@
       <w:lang w:eastAsia="es-CO"/>
     </w:rPr>
   </w:style>
-  <w:style w:type="character" w:customStyle="1" w:styleId="Heading3Char">
-    <w:name w:val="Heading 3 Char"/>
-    <w:basedOn w:val="DefaultParagraphFont"/>
-    <w:link w:val="Heading3"/>
+  <w:style w:type="character" w:customStyle="1" w:styleId="Ttulo3Car">
+    <w:name w:val="Título 3 Car"/>
+    <w:basedOn w:val="Fuentedeprrafopredeter"/>
+    <w:link w:val="Ttulo3"/>
     <w:uiPriority w:val="9"/>
     <w:rsid w:val="00D95F50"/>
     <w:rPr>
@@ -6507,10 +7054,10 @@
       <w:lang w:eastAsia="es-CO"/>
     </w:rPr>
   </w:style>
-  <w:style w:type="character" w:customStyle="1" w:styleId="Heading4Char">
-    <w:name w:val="Heading 4 Char"/>
-    <w:basedOn w:val="DefaultParagraphFont"/>
-    <w:link w:val="Heading4"/>
+  <w:style w:type="character" w:customStyle="1" w:styleId="Ttulo4Car">
+    <w:name w:val="Título 4 Car"/>
+    <w:basedOn w:val="Fuentedeprrafopredeter"/>
+    <w:link w:val="Ttulo4"/>
     <w:uiPriority w:val="9"/>
     <w:semiHidden/>
     <w:rsid w:val="000C1FED"/>
@@ -6524,10 +7071,10 @@
       <w:lang w:eastAsia="es-CO"/>
     </w:rPr>
   </w:style>
-  <w:style w:type="character" w:customStyle="1" w:styleId="Heading5Char">
-    <w:name w:val="Heading 5 Char"/>
-    <w:basedOn w:val="DefaultParagraphFont"/>
-    <w:link w:val="Heading5"/>
+  <w:style w:type="character" w:customStyle="1" w:styleId="Ttulo5Car">
+    <w:name w:val="Título 5 Car"/>
+    <w:basedOn w:val="Fuentedeprrafopredeter"/>
+    <w:link w:val="Ttulo5"/>
     <w:uiPriority w:val="9"/>
     <w:semiHidden/>
     <w:rsid w:val="000C1FED"/>
@@ -6539,10 +7086,10 @@
       <w:lang w:eastAsia="es-CO"/>
     </w:rPr>
   </w:style>
-  <w:style w:type="character" w:customStyle="1" w:styleId="Heading6Char">
-    <w:name w:val="Heading 6 Char"/>
-    <w:basedOn w:val="DefaultParagraphFont"/>
-    <w:link w:val="Heading6"/>
+  <w:style w:type="character" w:customStyle="1" w:styleId="Ttulo6Car">
+    <w:name w:val="Título 6 Car"/>
+    <w:basedOn w:val="Fuentedeprrafopredeter"/>
+    <w:link w:val="Ttulo6"/>
     <w:uiPriority w:val="9"/>
     <w:semiHidden/>
     <w:rsid w:val="000C1FED"/>
@@ -6556,10 +7103,10 @@
       <w:lang w:eastAsia="es-CO"/>
     </w:rPr>
   </w:style>
-  <w:style w:type="character" w:customStyle="1" w:styleId="Heading7Char">
-    <w:name w:val="Heading 7 Char"/>
-    <w:basedOn w:val="DefaultParagraphFont"/>
-    <w:link w:val="Heading7"/>
+  <w:style w:type="character" w:customStyle="1" w:styleId="Ttulo7Car">
+    <w:name w:val="Título 7 Car"/>
+    <w:basedOn w:val="Fuentedeprrafopredeter"/>
+    <w:link w:val="Ttulo7"/>
     <w:uiPriority w:val="9"/>
     <w:semiHidden/>
     <w:rsid w:val="000C1FED"/>
@@ -6571,10 +7118,10 @@
       <w:lang w:eastAsia="es-CO"/>
     </w:rPr>
   </w:style>
-  <w:style w:type="character" w:customStyle="1" w:styleId="Heading8Char">
-    <w:name w:val="Heading 8 Char"/>
-    <w:basedOn w:val="DefaultParagraphFont"/>
-    <w:link w:val="Heading8"/>
+  <w:style w:type="character" w:customStyle="1" w:styleId="Ttulo8Car">
+    <w:name w:val="Título 8 Car"/>
+    <w:basedOn w:val="Fuentedeprrafopredeter"/>
+    <w:link w:val="Ttulo8"/>
     <w:uiPriority w:val="9"/>
     <w:semiHidden/>
     <w:rsid w:val="000C1FED"/>
@@ -6588,10 +7135,10 @@
       <w:lang w:eastAsia="es-CO"/>
     </w:rPr>
   </w:style>
-  <w:style w:type="character" w:customStyle="1" w:styleId="Heading9Char">
-    <w:name w:val="Heading 9 Char"/>
-    <w:basedOn w:val="DefaultParagraphFont"/>
-    <w:link w:val="Heading9"/>
+  <w:style w:type="character" w:customStyle="1" w:styleId="Ttulo9Car">
+    <w:name w:val="Título 9 Car"/>
+    <w:basedOn w:val="Fuentedeprrafopredeter"/>
+    <w:link w:val="Ttulo9"/>
     <w:uiPriority w:val="9"/>
     <w:semiHidden/>
     <w:rsid w:val="000C1FED"/>
@@ -6603,11 +7150,11 @@
       <w:lang w:eastAsia="es-CO"/>
     </w:rPr>
   </w:style>
-  <w:style w:type="paragraph" w:styleId="Title">
+  <w:style w:type="paragraph" w:styleId="Ttulo">
     <w:name w:val="Title"/>
     <w:basedOn w:val="Normal"/>
     <w:next w:val="Normal"/>
-    <w:link w:val="TitleChar"/>
+    <w:link w:val="TtuloCar"/>
     <w:uiPriority w:val="10"/>
     <w:qFormat/>
     <w:rsid w:val="000C1FED"/>
@@ -6623,10 +7170,10 @@
       <w:szCs w:val="56"/>
     </w:rPr>
   </w:style>
-  <w:style w:type="character" w:customStyle="1" w:styleId="TitleChar">
-    <w:name w:val="Title Char"/>
-    <w:basedOn w:val="DefaultParagraphFont"/>
-    <w:link w:val="Title"/>
+  <w:style w:type="character" w:customStyle="1" w:styleId="TtuloCar">
+    <w:name w:val="Título Car"/>
+    <w:basedOn w:val="Fuentedeprrafopredeter"/>
+    <w:link w:val="Ttulo"/>
     <w:uiPriority w:val="10"/>
     <w:rsid w:val="000C1FED"/>
     <w:rPr>
@@ -6637,11 +7184,11 @@
       <w:szCs w:val="56"/>
     </w:rPr>
   </w:style>
-  <w:style w:type="paragraph" w:styleId="Subtitle">
+  <w:style w:type="paragraph" w:styleId="Subttulo">
     <w:name w:val="Subtitle"/>
     <w:basedOn w:val="Normal"/>
     <w:next w:val="Normal"/>
-    <w:link w:val="SubtitleChar"/>
+    <w:link w:val="SubttuloCar"/>
     <w:uiPriority w:val="11"/>
     <w:qFormat/>
     <w:rsid w:val="000C1FED"/>
@@ -6658,10 +7205,10 @@
       <w:szCs w:val="28"/>
     </w:rPr>
   </w:style>
-  <w:style w:type="character" w:customStyle="1" w:styleId="SubtitleChar">
-    <w:name w:val="Subtitle Char"/>
-    <w:basedOn w:val="DefaultParagraphFont"/>
-    <w:link w:val="Subtitle"/>
+  <w:style w:type="character" w:customStyle="1" w:styleId="SubttuloCar">
+    <w:name w:val="Subtítulo Car"/>
+    <w:basedOn w:val="Fuentedeprrafopredeter"/>
+    <w:link w:val="Subttulo"/>
     <w:uiPriority w:val="11"/>
     <w:rsid w:val="000C1FED"/>
     <w:rPr>
@@ -6672,11 +7219,11 @@
       <w:szCs w:val="28"/>
     </w:rPr>
   </w:style>
-  <w:style w:type="paragraph" w:styleId="Quote">
+  <w:style w:type="paragraph" w:styleId="Cita">
     <w:name w:val="Quote"/>
     <w:basedOn w:val="Normal"/>
     <w:next w:val="Normal"/>
-    <w:link w:val="QuoteChar"/>
+    <w:link w:val="CitaCar"/>
     <w:uiPriority w:val="29"/>
     <w:qFormat/>
     <w:rsid w:val="000C1FED"/>
@@ -6690,10 +7237,10 @@
       <w:color w:val="404040" w:themeColor="text1" w:themeTint="BF"/>
     </w:rPr>
   </w:style>
-  <w:style w:type="character" w:customStyle="1" w:styleId="QuoteChar">
-    <w:name w:val="Quote Char"/>
-    <w:basedOn w:val="DefaultParagraphFont"/>
-    <w:link w:val="Quote"/>
+  <w:style w:type="character" w:customStyle="1" w:styleId="CitaCar">
+    <w:name w:val="Cita Car"/>
+    <w:basedOn w:val="Fuentedeprrafopredeter"/>
+    <w:link w:val="Cita"/>
     <w:uiPriority w:val="29"/>
     <w:rsid w:val="000C1FED"/>
     <w:rPr>
@@ -6702,7 +7249,7 @@
       <w:color w:val="404040" w:themeColor="text1" w:themeTint="BF"/>
     </w:rPr>
   </w:style>
-  <w:style w:type="paragraph" w:styleId="ListParagraph">
+  <w:style w:type="paragraph" w:styleId="Prrafodelista">
     <w:name w:val="List Paragraph"/>
     <w:basedOn w:val="Normal"/>
     <w:uiPriority w:val="34"/>
@@ -6713,7 +7260,7 @@
       <w:contextualSpacing/>
     </w:pPr>
   </w:style>
-  <w:style w:type="character" w:styleId="IntenseEmphasis">
+  <w:style w:type="character" w:styleId="nfasisintenso">
     <w:name w:val="Intense Emphasis"/>
     <w:uiPriority w:val="21"/>
     <w:qFormat/>
@@ -6726,11 +7273,11 @@
       <w:szCs w:val="32"/>
     </w:rPr>
   </w:style>
-  <w:style w:type="paragraph" w:styleId="IntenseQuote">
+  <w:style w:type="paragraph" w:styleId="Citadestacada">
     <w:name w:val="Intense Quote"/>
     <w:basedOn w:val="Normal"/>
     <w:next w:val="Normal"/>
-    <w:link w:val="IntenseQuoteChar"/>
+    <w:link w:val="CitadestacadaCar"/>
     <w:uiPriority w:val="30"/>
     <w:qFormat/>
     <w:rsid w:val="000C1FED"/>
@@ -6749,10 +7296,10 @@
       <w:color w:val="2F5496" w:themeColor="accent1" w:themeShade="BF"/>
     </w:rPr>
   </w:style>
-  <w:style w:type="character" w:customStyle="1" w:styleId="IntenseQuoteChar">
-    <w:name w:val="Intense Quote Char"/>
-    <w:basedOn w:val="DefaultParagraphFont"/>
-    <w:link w:val="IntenseQuote"/>
+  <w:style w:type="character" w:customStyle="1" w:styleId="CitadestacadaCar">
+    <w:name w:val="Cita destacada Car"/>
+    <w:basedOn w:val="Fuentedeprrafopredeter"/>
+    <w:link w:val="Citadestacada"/>
     <w:uiPriority w:val="30"/>
     <w:rsid w:val="000C1FED"/>
     <w:rPr>
@@ -6761,9 +7308,9 @@
       <w:color w:val="2F5496" w:themeColor="accent1" w:themeShade="BF"/>
     </w:rPr>
   </w:style>
-  <w:style w:type="character" w:styleId="IntenseReference">
+  <w:style w:type="character" w:styleId="Referenciaintensa">
     <w:name w:val="Intense Reference"/>
-    <w:basedOn w:val="DefaultParagraphFont"/>
+    <w:basedOn w:val="Fuentedeprrafopredeter"/>
     <w:uiPriority w:val="32"/>
     <w:qFormat/>
     <w:rsid w:val="000C1FED"/>
@@ -6775,9 +7322,9 @@
       <w:spacing w:val="5"/>
     </w:rPr>
   </w:style>
-  <w:style w:type="table" w:styleId="TableGrid">
+  <w:style w:type="table" w:styleId="Tablaconcuadrcula">
     <w:name w:val="Table Grid"/>
-    <w:basedOn w:val="TableNormal"/>
+    <w:basedOn w:val="Tablanormal"/>
     <w:uiPriority w:val="39"/>
     <w:rsid w:val="000C1FED"/>
     <w:pPr>
@@ -6794,9 +7341,9 @@
       </w:tblBorders>
     </w:tblPr>
   </w:style>
-  <w:style w:type="character" w:styleId="Hyperlink">
+  <w:style w:type="character" w:styleId="Hipervnculo">
     <w:name w:val="Hyperlink"/>
-    <w:basedOn w:val="DefaultParagraphFont"/>
+    <w:basedOn w:val="Fuentedeprrafopredeter"/>
     <w:uiPriority w:val="99"/>
     <w:unhideWhenUsed/>
     <w:rsid w:val="000C1FED"/>
@@ -6805,9 +7352,9 @@
       <w:u w:val="single"/>
     </w:rPr>
   </w:style>
-  <w:style w:type="character" w:styleId="UnresolvedMention">
+  <w:style w:type="character" w:styleId="Mencinsinresolver">
     <w:name w:val="Unresolved Mention"/>
-    <w:basedOn w:val="DefaultParagraphFont"/>
+    <w:basedOn w:val="Fuentedeprrafopredeter"/>
     <w:uiPriority w:val="99"/>
     <w:semiHidden/>
     <w:unhideWhenUsed/>
@@ -6817,10 +7364,10 @@
       <w:shd w:val="clear" w:color="auto" w:fill="E1DFDD"/>
     </w:rPr>
   </w:style>
-  <w:style w:type="paragraph" w:styleId="FootnoteText">
+  <w:style w:type="paragraph" w:styleId="Textonotapie">
     <w:name w:val="footnote text"/>
     <w:basedOn w:val="Normal"/>
-    <w:link w:val="FootnoteTextChar"/>
+    <w:link w:val="TextonotapieCar"/>
     <w:uiPriority w:val="99"/>
     <w:unhideWhenUsed/>
     <w:rsid w:val="00A4306E"/>
@@ -6833,10 +7380,10 @@
       <w:lang w:eastAsia="es-MX"/>
     </w:rPr>
   </w:style>
-  <w:style w:type="character" w:customStyle="1" w:styleId="FootnoteTextChar">
-    <w:name w:val="Footnote Text Char"/>
-    <w:basedOn w:val="DefaultParagraphFont"/>
-    <w:link w:val="FootnoteText"/>
+  <w:style w:type="character" w:customStyle="1" w:styleId="TextonotapieCar">
+    <w:name w:val="Texto nota pie Car"/>
+    <w:basedOn w:val="Fuentedeprrafopredeter"/>
+    <w:link w:val="Textonotapie"/>
     <w:uiPriority w:val="99"/>
     <w:rsid w:val="00A4306E"/>
     <w:rPr>
@@ -6846,9 +7393,9 @@
       <w:lang w:eastAsia="es-MX"/>
     </w:rPr>
   </w:style>
-  <w:style w:type="character" w:styleId="FootnoteReference">
+  <w:style w:type="character" w:styleId="Refdenotaalpie">
     <w:name w:val="footnote reference"/>
-    <w:basedOn w:val="DefaultParagraphFont"/>
+    <w:basedOn w:val="Fuentedeprrafopredeter"/>
     <w:uiPriority w:val="99"/>
     <w:semiHidden/>
     <w:unhideWhenUsed/>
@@ -6857,10 +7404,10 @@
       <w:vertAlign w:val="superscript"/>
     </w:rPr>
   </w:style>
-  <w:style w:type="paragraph" w:styleId="Header">
+  <w:style w:type="paragraph" w:styleId="Encabezado">
     <w:name w:val="header"/>
     <w:basedOn w:val="Normal"/>
-    <w:link w:val="HeaderChar"/>
+    <w:link w:val="EncabezadoCar"/>
     <w:uiPriority w:val="99"/>
     <w:unhideWhenUsed/>
     <w:rsid w:val="007D3FE7"/>
@@ -6872,17 +7419,17 @@
       <w:spacing w:after="0"/>
     </w:pPr>
   </w:style>
-  <w:style w:type="character" w:customStyle="1" w:styleId="HeaderChar">
-    <w:name w:val="Header Char"/>
-    <w:basedOn w:val="DefaultParagraphFont"/>
-    <w:link w:val="Header"/>
+  <w:style w:type="character" w:customStyle="1" w:styleId="EncabezadoCar">
+    <w:name w:val="Encabezado Car"/>
+    <w:basedOn w:val="Fuentedeprrafopredeter"/>
+    <w:link w:val="Encabezado"/>
     <w:uiPriority w:val="99"/>
     <w:rsid w:val="007D3FE7"/>
   </w:style>
-  <w:style w:type="paragraph" w:styleId="Footer">
+  <w:style w:type="paragraph" w:styleId="Piedepgina">
     <w:name w:val="footer"/>
     <w:basedOn w:val="Normal"/>
-    <w:link w:val="FooterChar"/>
+    <w:link w:val="PiedepginaCar"/>
     <w:uiPriority w:val="99"/>
     <w:unhideWhenUsed/>
     <w:rsid w:val="007D3FE7"/>
@@ -6894,16 +7441,16 @@
       <w:spacing w:after="0"/>
     </w:pPr>
   </w:style>
-  <w:style w:type="character" w:customStyle="1" w:styleId="FooterChar">
-    <w:name w:val="Footer Char"/>
-    <w:basedOn w:val="DefaultParagraphFont"/>
-    <w:link w:val="Footer"/>
+  <w:style w:type="character" w:customStyle="1" w:styleId="PiedepginaCar">
+    <w:name w:val="Pie de página Car"/>
+    <w:basedOn w:val="Fuentedeprrafopredeter"/>
+    <w:link w:val="Piedepgina"/>
     <w:uiPriority w:val="99"/>
     <w:rsid w:val="007D3FE7"/>
   </w:style>
-  <w:style w:type="character" w:styleId="Strong">
+  <w:style w:type="character" w:styleId="Textoennegrita">
     <w:name w:val="Strong"/>
-    <w:basedOn w:val="DefaultParagraphFont"/>
+    <w:basedOn w:val="Fuentedeprrafopredeter"/>
     <w:uiPriority w:val="22"/>
     <w:qFormat/>
     <w:rsid w:val="004B3DB3"/>
@@ -6922,7 +7469,7 @@
       <w:lang w:val="en-US"/>
     </w:rPr>
   </w:style>
-  <w:style w:type="character" w:styleId="Emphasis">
+  <w:style w:type="character" w:styleId="nfasis">
     <w:name w:val="Emphasis"/>
     <w:uiPriority w:val="20"/>
     <w:qFormat/>
@@ -6935,7 +7482,7 @@
       <w:szCs w:val="32"/>
     </w:rPr>
   </w:style>
-  <w:style w:type="paragraph" w:styleId="Caption">
+  <w:style w:type="paragraph" w:styleId="Descripcin">
     <w:name w:val="caption"/>
     <w:basedOn w:val="Normal"/>
     <w:next w:val="Normal"/>
@@ -6954,7 +7501,7 @@
       <w:szCs w:val="18"/>
     </w:rPr>
   </w:style>
-  <w:style w:type="paragraph" w:styleId="Bibliography">
+  <w:style w:type="paragraph" w:styleId="Bibliografa">
     <w:name w:val="Bibliography"/>
     <w:basedOn w:val="Normal"/>
     <w:next w:val="Normal"/>
@@ -6964,12 +7511,12 @@
   </w:style>
   <w:style w:type="character" w:customStyle="1" w:styleId="normaltextrun">
     <w:name w:val="normaltextrun"/>
-    <w:basedOn w:val="DefaultParagraphFont"/>
+    <w:basedOn w:val="Fuentedeprrafopredeter"/>
     <w:rsid w:val="00D7501A"/>
   </w:style>
   <w:style w:type="character" w:customStyle="1" w:styleId="eop">
     <w:name w:val="eop"/>
-    <w:basedOn w:val="DefaultParagraphFont"/>
+    <w:basedOn w:val="Fuentedeprrafopredeter"/>
     <w:rsid w:val="00D7501A"/>
   </w:style>
   <w:style w:type="paragraph" w:customStyle="1" w:styleId="paragraph">
@@ -6977,9 +7524,9 @@
     <w:basedOn w:val="Normal"/>
     <w:rsid w:val="00D7501A"/>
   </w:style>
-  <w:style w:type="character" w:styleId="CommentReference">
+  <w:style w:type="character" w:styleId="Refdecomentario">
     <w:name w:val="annotation reference"/>
-    <w:basedOn w:val="DefaultParagraphFont"/>
+    <w:basedOn w:val="Fuentedeprrafopredeter"/>
     <w:uiPriority w:val="99"/>
     <w:semiHidden/>
     <w:unhideWhenUsed/>
@@ -6989,10 +7536,10 @@
       <w:szCs w:val="16"/>
     </w:rPr>
   </w:style>
-  <w:style w:type="paragraph" w:styleId="CommentText">
+  <w:style w:type="paragraph" w:styleId="Textocomentario">
     <w:name w:val="annotation text"/>
     <w:basedOn w:val="Normal"/>
-    <w:link w:val="CommentTextChar"/>
+    <w:link w:val="TextocomentarioCar"/>
     <w:uiPriority w:val="99"/>
     <w:unhideWhenUsed/>
     <w:rsid w:val="007D20D5"/>
@@ -7001,10 +7548,10 @@
       <w:szCs w:val="20"/>
     </w:rPr>
   </w:style>
-  <w:style w:type="character" w:customStyle="1" w:styleId="CommentTextChar">
-    <w:name w:val="Comment Text Char"/>
-    <w:basedOn w:val="DefaultParagraphFont"/>
-    <w:link w:val="CommentText"/>
+  <w:style w:type="character" w:customStyle="1" w:styleId="TextocomentarioCar">
+    <w:name w:val="Texto comentario Car"/>
+    <w:basedOn w:val="Fuentedeprrafopredeter"/>
+    <w:link w:val="Textocomentario"/>
     <w:uiPriority w:val="99"/>
     <w:rsid w:val="007D20D5"/>
     <w:rPr>
@@ -7012,11 +7559,11 @@
       <w:szCs w:val="20"/>
     </w:rPr>
   </w:style>
-  <w:style w:type="paragraph" w:styleId="CommentSubject">
+  <w:style w:type="paragraph" w:styleId="Asuntodelcomentario">
     <w:name w:val="annotation subject"/>
-    <w:basedOn w:val="CommentText"/>
-    <w:next w:val="CommentText"/>
-    <w:link w:val="CommentSubjectChar"/>
+    <w:basedOn w:val="Textocomentario"/>
+    <w:next w:val="Textocomentario"/>
+    <w:link w:val="AsuntodelcomentarioCar"/>
     <w:uiPriority w:val="99"/>
     <w:semiHidden/>
     <w:unhideWhenUsed/>
@@ -7026,10 +7573,10 @@
       <w:bCs/>
     </w:rPr>
   </w:style>
-  <w:style w:type="character" w:customStyle="1" w:styleId="CommentSubjectChar">
-    <w:name w:val="Comment Subject Char"/>
-    <w:basedOn w:val="CommentTextChar"/>
-    <w:link w:val="CommentSubject"/>
+  <w:style w:type="character" w:customStyle="1" w:styleId="AsuntodelcomentarioCar">
+    <w:name w:val="Asunto del comentario Car"/>
+    <w:basedOn w:val="TextocomentarioCar"/>
+    <w:link w:val="Asuntodelcomentario"/>
     <w:uiPriority w:val="99"/>
     <w:semiHidden/>
     <w:rsid w:val="007D20D5"/>
@@ -7040,9 +7587,9 @@
       <w:szCs w:val="20"/>
     </w:rPr>
   </w:style>
-  <w:style w:type="character" w:styleId="FollowedHyperlink">
+  <w:style w:type="character" w:styleId="Hipervnculovisitado">
     <w:name w:val="FollowedHyperlink"/>
-    <w:basedOn w:val="DefaultParagraphFont"/>
+    <w:basedOn w:val="Fuentedeprrafopredeter"/>
     <w:uiPriority w:val="99"/>
     <w:semiHidden/>
     <w:unhideWhenUsed/>
@@ -7052,9 +7599,9 @@
       <w:u w:val="single"/>
     </w:rPr>
   </w:style>
-  <w:style w:type="character" w:styleId="PlaceholderText">
+  <w:style w:type="character" w:styleId="Textodelmarcadordeposicin">
     <w:name w:val="Placeholder Text"/>
-    <w:basedOn w:val="DefaultParagraphFont"/>
+    <w:basedOn w:val="Fuentedeprrafopredeter"/>
     <w:uiPriority w:val="99"/>
     <w:semiHidden/>
     <w:rsid w:val="00D076C2"/>
@@ -7064,30 +7611,30 @@
   </w:style>
   <w:style w:type="character" w:customStyle="1" w:styleId="katex-mathml">
     <w:name w:val="katex-mathml"/>
-    <w:basedOn w:val="DefaultParagraphFont"/>
+    <w:basedOn w:val="Fuentedeprrafopredeter"/>
     <w:rsid w:val="00674F89"/>
   </w:style>
   <w:style w:type="character" w:customStyle="1" w:styleId="mord">
     <w:name w:val="mord"/>
-    <w:basedOn w:val="DefaultParagraphFont"/>
+    <w:basedOn w:val="Fuentedeprrafopredeter"/>
     <w:rsid w:val="00674F89"/>
   </w:style>
   <w:style w:type="character" w:customStyle="1" w:styleId="vlist-s">
     <w:name w:val="vlist-s"/>
-    <w:basedOn w:val="DefaultParagraphFont"/>
+    <w:basedOn w:val="Fuentedeprrafopredeter"/>
     <w:rsid w:val="00674F89"/>
   </w:style>
   <w:style w:type="character" w:customStyle="1" w:styleId="mrel">
     <w:name w:val="mrel"/>
-    <w:basedOn w:val="DefaultParagraphFont"/>
+    <w:basedOn w:val="Fuentedeprrafopredeter"/>
     <w:rsid w:val="00674F89"/>
   </w:style>
   <w:style w:type="character" w:customStyle="1" w:styleId="mbin">
     <w:name w:val="mbin"/>
-    <w:basedOn w:val="DefaultParagraphFont"/>
+    <w:basedOn w:val="Fuentedeprrafopredeter"/>
     <w:rsid w:val="00674F89"/>
   </w:style>
-  <w:style w:type="paragraph" w:styleId="NoSpacing">
+  <w:style w:type="paragraph" w:styleId="Sinespaciado">
     <w:name w:val="No Spacing"/>
     <w:uiPriority w:val="1"/>
     <w:qFormat/>
@@ -7119,7 +7666,7 @@
       <w:szCs w:val="24"/>
     </w:rPr>
   </w:style>
-  <w:style w:type="paragraph" w:styleId="Revision">
+  <w:style w:type="paragraph" w:styleId="Revisin">
     <w:name w:val="Revision"/>
     <w:hidden/>
     <w:uiPriority w:val="99"/>
@@ -7135,9 +7682,9 @@
       <w:lang w:eastAsia="es-CO"/>
     </w:rPr>
   </w:style>
-  <w:style w:type="character" w:styleId="Mention">
+  <w:style w:type="character" w:styleId="Mencionar">
     <w:name w:val="Mention"/>
-    <w:basedOn w:val="DefaultParagraphFont"/>
+    <w:basedOn w:val="Fuentedeprrafopredeter"/>
     <w:uiPriority w:val="99"/>
     <w:unhideWhenUsed/>
     <w:rsid w:val="00617004"/>
@@ -7148,12 +7695,12 @@
   </w:style>
   <w:style w:type="character" w:customStyle="1" w:styleId="math-inline">
     <w:name w:val="math-inline"/>
-    <w:basedOn w:val="DefaultParagraphFont"/>
+    <w:basedOn w:val="Fuentedeprrafopredeter"/>
     <w:rsid w:val="00496E08"/>
   </w:style>
-  <w:style w:type="character" w:styleId="HTMLCode">
+  <w:style w:type="character" w:styleId="CdigoHTML">
     <w:name w:val="HTML Code"/>
-    <w:basedOn w:val="DefaultParagraphFont"/>
+    <w:basedOn w:val="Fuentedeprrafopredeter"/>
     <w:uiPriority w:val="99"/>
     <w:semiHidden/>
     <w:unhideWhenUsed/>
@@ -7549,276 +8096,6 @@
 </file>
 
 <file path=customXml/item1.xml><?xml version="1.0" encoding="utf-8"?>
-<p:properties xmlns:p="http://schemas.microsoft.com/office/2006/metadata/properties" xmlns:xsi="http://www.w3.org/2001/XMLSchema-instance" xmlns:pc="http://schemas.microsoft.com/office/infopath/2007/PartnerControls">
-  <documentManagement>
-    <_activity xmlns="953ea1b5-9f77-44aa-be72-9ba04966663c" xsi:nil="true"/>
-  </documentManagement>
-</p:properties>
-</file>
-
-<file path=customXml/item2.xml><?xml version="1.0" encoding="utf-8"?>
-<?mso-contentType ?>
-<FormTemplates xmlns="http://schemas.microsoft.com/sharepoint/v3/contenttype/forms">
-  <Display>DocumentLibraryForm</Display>
-  <Edit>DocumentLibraryForm</Edit>
-  <New>DocumentLibraryForm</New>
-</FormTemplates>
-</file>
-
-<file path=customXml/item3.xml><?xml version="1.0" encoding="utf-8"?>
-<ct:contentTypeSchema xmlns:ct="http://schemas.microsoft.com/office/2006/metadata/contentType" xmlns:ma="http://schemas.microsoft.com/office/2006/metadata/properties/metaAttributes" ct:_="" ma:_="" ma:contentTypeName="Documento" ma:contentTypeID="0x010100FDF0B3912B7D2344BBFABCC17A83C826" ma:contentTypeVersion="18" ma:contentTypeDescription="Crear nuevo documento." ma:contentTypeScope="" ma:versionID="8ebc0b984b0a9f096c8565c0fdb39ef1">
-  <xsd:schema xmlns:xsd="http://www.w3.org/2001/XMLSchema" xmlns:xs="http://www.w3.org/2001/XMLSchema" xmlns:p="http://schemas.microsoft.com/office/2006/metadata/properties" xmlns:ns3="407661db-69f6-48af-8192-3bef683ff284" xmlns:ns4="953ea1b5-9f77-44aa-be72-9ba04966663c" targetNamespace="http://schemas.microsoft.com/office/2006/metadata/properties" ma:root="true" ma:fieldsID="23a9c965938401fb64aeb2606a401683" ns3:_="" ns4:_="">
-    <xsd:import namespace="407661db-69f6-48af-8192-3bef683ff284"/>
-    <xsd:import namespace="953ea1b5-9f77-44aa-be72-9ba04966663c"/>
-    <xsd:element name="properties">
-      <xsd:complexType>
-        <xsd:sequence>
-          <xsd:element name="documentManagement">
-            <xsd:complexType>
-              <xsd:all>
-                <xsd:element ref="ns3:SharedWithUsers" minOccurs="0"/>
-                <xsd:element ref="ns3:SharedWithDetails" minOccurs="0"/>
-                <xsd:element ref="ns3:SharingHintHash" minOccurs="0"/>
-                <xsd:element ref="ns4:MediaServiceMetadata" minOccurs="0"/>
-                <xsd:element ref="ns4:MediaServiceFastMetadata" minOccurs="0"/>
-                <xsd:element ref="ns4:MediaServiceAutoKeyPoints" minOccurs="0"/>
-                <xsd:element ref="ns4:MediaServiceKeyPoints" minOccurs="0"/>
-                <xsd:element ref="ns4:MediaServiceDateTaken" minOccurs="0"/>
-                <xsd:element ref="ns4:MediaServiceObjectDetectorVersions" minOccurs="0"/>
-                <xsd:element ref="ns4:MediaServiceAutoTags" minOccurs="0"/>
-                <xsd:element ref="ns4:MediaLengthInSeconds" minOccurs="0"/>
-                <xsd:element ref="ns4:MediaServiceOCR" minOccurs="0"/>
-                <xsd:element ref="ns4:MediaServiceGenerationTime" minOccurs="0"/>
-                <xsd:element ref="ns4:MediaServiceEventHashCode" minOccurs="0"/>
-                <xsd:element ref="ns4:MediaServiceLocation" minOccurs="0"/>
-                <xsd:element ref="ns4:_activity" minOccurs="0"/>
-                <xsd:element ref="ns4:MediaServiceSearchProperties" minOccurs="0"/>
-                <xsd:element ref="ns4:MediaServiceSystemTags" minOccurs="0"/>
-              </xsd:all>
-            </xsd:complexType>
-          </xsd:element>
-        </xsd:sequence>
-      </xsd:complexType>
-    </xsd:element>
-  </xsd:schema>
-  <xsd:schema xmlns:xsd="http://www.w3.org/2001/XMLSchema" xmlns:xs="http://www.w3.org/2001/XMLSchema" xmlns:dms="http://schemas.microsoft.com/office/2006/documentManagement/types" xmlns:pc="http://schemas.microsoft.com/office/infopath/2007/PartnerControls" targetNamespace="407661db-69f6-48af-8192-3bef683ff284" elementFormDefault="qualified">
-    <xsd:import namespace="http://schemas.microsoft.com/office/2006/documentManagement/types"/>
-    <xsd:import namespace="http://schemas.microsoft.com/office/infopath/2007/PartnerControls"/>
-    <xsd:element name="SharedWithUsers" ma:index="8" nillable="true" ma:displayName="Compartido con" ma:description="" ma:internalName="SharedWithUsers" ma:readOnly="true">
-      <xsd:complexType>
-        <xsd:complexContent>
-          <xsd:extension base="dms:UserMulti">
-            <xsd:sequence>
-              <xsd:element name="UserInfo" minOccurs="0" maxOccurs="unbounded">
-                <xsd:complexType>
-                  <xsd:sequence>
-                    <xsd:element name="DisplayName" type="xsd:string" minOccurs="0"/>
-                    <xsd:element name="AccountId" type="dms:UserId" minOccurs="0" nillable="true"/>
-                    <xsd:element name="AccountType" type="xsd:string" minOccurs="0"/>
-                  </xsd:sequence>
-                </xsd:complexType>
-              </xsd:element>
-            </xsd:sequence>
-          </xsd:extension>
-        </xsd:complexContent>
-      </xsd:complexType>
-    </xsd:element>
-    <xsd:element name="SharedWithDetails" ma:index="9" nillable="true" ma:displayName="Detalles de uso compartido" ma:description="" ma:internalName="SharedWithDetails" ma:readOnly="true">
-      <xsd:simpleType>
-        <xsd:restriction base="dms:Note">
-          <xsd:maxLength value="255"/>
-        </xsd:restriction>
-      </xsd:simpleType>
-    </xsd:element>
-    <xsd:element name="SharingHintHash" ma:index="10" nillable="true" ma:displayName="Hash de la sugerencia para compartir" ma:description="" ma:hidden="true" ma:internalName="SharingHintHash" ma:readOnly="true">
-      <xsd:simpleType>
-        <xsd:restriction base="dms:Text"/>
-      </xsd:simpleType>
-    </xsd:element>
-  </xsd:schema>
-  <xsd:schema xmlns:xsd="http://www.w3.org/2001/XMLSchema" xmlns:xs="http://www.w3.org/2001/XMLSchema" xmlns:dms="http://schemas.microsoft.com/office/2006/documentManagement/types" xmlns:pc="http://schemas.microsoft.com/office/infopath/2007/PartnerControls" targetNamespace="953ea1b5-9f77-44aa-be72-9ba04966663c" elementFormDefault="qualified">
-    <xsd:import namespace="http://schemas.microsoft.com/office/2006/documentManagement/types"/>
-    <xsd:import namespace="http://schemas.microsoft.com/office/infopath/2007/PartnerControls"/>
-    <xsd:element name="MediaServiceMetadata" ma:index="11" nillable="true" ma:displayName="MediaServiceMetadata" ma:description="" ma:hidden="true" ma:internalName="MediaServiceMetadata" ma:readOnly="true">
-      <xsd:simpleType>
-        <xsd:restriction base="dms:Note"/>
-      </xsd:simpleType>
-    </xsd:element>
-    <xsd:element name="MediaServiceFastMetadata" ma:index="12" nillable="true" ma:displayName="MediaServiceFastMetadata" ma:description="" ma:hidden="true" ma:internalName="MediaServiceFastMetadata" ma:readOnly="true">
-      <xsd:simpleType>
-        <xsd:restriction base="dms:Note"/>
-      </xsd:simpleType>
-    </xsd:element>
-    <xsd:element name="MediaServiceAutoKeyPoints" ma:index="13" nillable="true" ma:displayName="MediaServiceAutoKeyPoints" ma:hidden="true" ma:internalName="MediaServiceAutoKeyPoints" ma:readOnly="true">
-      <xsd:simpleType>
-        <xsd:restriction base="dms:Note"/>
-      </xsd:simpleType>
-    </xsd:element>
-    <xsd:element name="MediaServiceKeyPoints" ma:index="14" nillable="true" ma:displayName="KeyPoints" ma:internalName="MediaServiceKeyPoints" ma:readOnly="true">
-      <xsd:simpleType>
-        <xsd:restriction base="dms:Note">
-          <xsd:maxLength value="255"/>
-        </xsd:restriction>
-      </xsd:simpleType>
-    </xsd:element>
-    <xsd:element name="MediaServiceDateTaken" ma:index="15" nillable="true" ma:displayName="MediaServiceDateTaken" ma:hidden="true" ma:indexed="true" ma:internalName="MediaServiceDateTaken" ma:readOnly="true">
-      <xsd:simpleType>
-        <xsd:restriction base="dms:Text"/>
-      </xsd:simpleType>
-    </xsd:element>
-    <xsd:element name="MediaServiceObjectDetectorVersions" ma:index="16" nillable="true" ma:displayName="MediaServiceObjectDetectorVersions" ma:hidden="true" ma:indexed="true" ma:internalName="MediaServiceObjectDetectorVersions" ma:readOnly="true">
-      <xsd:simpleType>
-        <xsd:restriction base="dms:Text"/>
-      </xsd:simpleType>
-    </xsd:element>
-    <xsd:element name="MediaServiceAutoTags" ma:index="17" nillable="true" ma:displayName="Tags" ma:internalName="MediaServiceAutoTags" ma:readOnly="true">
-      <xsd:simpleType>
-        <xsd:restriction base="dms:Text"/>
-      </xsd:simpleType>
-    </xsd:element>
-    <xsd:element name="MediaLengthInSeconds" ma:index="18" nillable="true" ma:displayName="MediaLengthInSeconds" ma:hidden="true" ma:internalName="MediaLengthInSeconds" ma:readOnly="true">
-      <xsd:simpleType>
-        <xsd:restriction base="dms:Unknown"/>
-      </xsd:simpleType>
-    </xsd:element>
-    <xsd:element name="MediaServiceOCR" ma:index="19" nillable="true" ma:displayName="Extracted Text" ma:internalName="MediaServiceOCR" ma:readOnly="true">
-      <xsd:simpleType>
-        <xsd:restriction base="dms:Note">
-          <xsd:maxLength value="255"/>
-        </xsd:restriction>
-      </xsd:simpleType>
-    </xsd:element>
-    <xsd:element name="MediaServiceGenerationTime" ma:index="20" nillable="true" ma:displayName="MediaServiceGenerationTime" ma:hidden="true" ma:internalName="MediaServiceGenerationTime" ma:readOnly="true">
-      <xsd:simpleType>
-        <xsd:restriction base="dms:Text"/>
-      </xsd:simpleType>
-    </xsd:element>
-    <xsd:element name="MediaServiceEventHashCode" ma:index="21" nillable="true" ma:displayName="MediaServiceEventHashCode" ma:hidden="true" ma:internalName="MediaServiceEventHashCode" ma:readOnly="true">
-      <xsd:simpleType>
-        <xsd:restriction base="dms:Text"/>
-      </xsd:simpleType>
-    </xsd:element>
-    <xsd:element name="MediaServiceLocation" ma:index="22" nillable="true" ma:displayName="Location" ma:indexed="true" ma:internalName="MediaServiceLocation" ma:readOnly="true">
-      <xsd:simpleType>
-        <xsd:restriction base="dms:Text"/>
-      </xsd:simpleType>
-    </xsd:element>
-    <xsd:element name="_activity" ma:index="23" nillable="true" ma:displayName="_activity" ma:hidden="true" ma:internalName="_activity">
-      <xsd:simpleType>
-        <xsd:restriction base="dms:Note"/>
-      </xsd:simpleType>
-    </xsd:element>
-    <xsd:element name="MediaServiceSearchProperties" ma:index="24" nillable="true" ma:displayName="MediaServiceSearchProperties" ma:hidden="true" ma:internalName="MediaServiceSearchProperties" ma:readOnly="true">
-      <xsd:simpleType>
-        <xsd:restriction base="dms:Note"/>
-      </xsd:simpleType>
-    </xsd:element>
-    <xsd:element name="MediaServiceSystemTags" ma:index="25" nillable="true" ma:displayName="MediaServiceSystemTags" ma:hidden="true" ma:internalName="MediaServiceSystemTags" ma:readOnly="true">
-      <xsd:simpleType>
-        <xsd:restriction base="dms:Note"/>
-      </xsd:simpleType>
-    </xsd:element>
-  </xsd:schema>
-  <xsd:schema xmlns="http://schemas.openxmlformats.org/package/2006/metadata/core-properties" xmlns:xsd="http://www.w3.org/2001/XMLSchema" xmlns:xsi="http://www.w3.org/2001/XMLSchema-instance" xmlns:dc="http://purl.org/dc/elements/1.1/" xmlns:dcterms="http://purl.org/dc/terms/" xmlns:odoc="http://schemas.microsoft.com/internal/obd" targetNamespace="http://schemas.openxmlformats.org/package/2006/metadata/core-properties" elementFormDefault="qualified" attributeFormDefault="unqualified" blockDefault="#all">
-    <xsd:import namespace="http://purl.org/dc/elements/1.1/" schemaLocation="http://dublincore.org/schemas/xmls/qdc/2003/04/02/dc.xsd"/>
-    <xsd:import namespace="http://purl.org/dc/terms/" schemaLocation="http://dublincore.org/schemas/xmls/qdc/2003/04/02/dcterms.xsd"/>
-    <xsd:element name="coreProperties" type="CT_coreProperties"/>
-    <xsd:complexType name="CT_coreProperties">
-      <xsd:all>
-        <xsd:element ref="dc:creator" minOccurs="0" maxOccurs="1"/>
-        <xsd:element ref="dcterms:created" minOccurs="0" maxOccurs="1"/>
-        <xsd:element ref="dc:identifier" minOccurs="0" maxOccurs="1"/>
-        <xsd:element name="contentType" minOccurs="0" maxOccurs="1" type="xsd:string" ma:index="0" ma:displayName="Tipo de contenido"/>
-        <xsd:element ref="dc:title" minOccurs="0" maxOccurs="1" ma:index="4" ma:displayName="Título"/>
-        <xsd:element ref="dc:subject" minOccurs="0" maxOccurs="1"/>
-        <xsd:element ref="dc:description" minOccurs="0" maxOccurs="1"/>
-        <xsd:element name="keywords" minOccurs="0" maxOccurs="1" type="xsd:string"/>
-        <xsd:element ref="dc:language" minOccurs="0" maxOccurs="1"/>
-        <xsd:element name="category" minOccurs="0" maxOccurs="1" type="xsd:string"/>
-        <xsd:element name="version" minOccurs="0" maxOccurs="1" type="xsd:string"/>
-        <xsd:element name="revision" minOccurs="0" maxOccurs="1" type="xsd:string">
-          <xsd:annotation>
-            <xsd:documentation>
-                        This value indicates the number of saves or revisions. The application is responsible for updating this value after each revision.
-                    </xsd:documentation>
-          </xsd:annotation>
-        </xsd:element>
-        <xsd:element name="lastModifiedBy" minOccurs="0" maxOccurs="1" type="xsd:string"/>
-        <xsd:element ref="dcterms:modified" minOccurs="0" maxOccurs="1"/>
-        <xsd:element name="contentStatus" minOccurs="0" maxOccurs="1" type="xsd:string"/>
-      </xsd:all>
-    </xsd:complexType>
-  </xsd:schema>
-  <xs:schema xmlns:pc="http://schemas.microsoft.com/office/infopath/2007/PartnerControls" xmlns:xs="http://www.w3.org/2001/XMLSchema" targetNamespace="http://schemas.microsoft.com/office/infopath/2007/PartnerControls" elementFormDefault="qualified" attributeFormDefault="unqualified">
-    <xs:element name="Person">
-      <xs:complexType>
-        <xs:sequence>
-          <xs:element ref="pc:DisplayName" minOccurs="0"/>
-          <xs:element ref="pc:AccountId" minOccurs="0"/>
-          <xs:element ref="pc:AccountType" minOccurs="0"/>
-        </xs:sequence>
-      </xs:complexType>
-    </xs:element>
-    <xs:element name="DisplayName" type="xs:string"/>
-    <xs:element name="AccountId" type="xs:string"/>
-    <xs:element name="AccountType" type="xs:string"/>
-    <xs:element name="BDCAssociatedEntity">
-      <xs:complexType>
-        <xs:sequence>
-          <xs:element ref="pc:BDCEntity" minOccurs="0" maxOccurs="unbounded"/>
-        </xs:sequence>
-        <xs:attribute ref="pc:EntityNamespace"/>
-        <xs:attribute ref="pc:EntityName"/>
-        <xs:attribute ref="pc:SystemInstanceName"/>
-        <xs:attribute ref="pc:AssociationName"/>
-      </xs:complexType>
-    </xs:element>
-    <xs:attribute name="EntityNamespace" type="xs:string"/>
-    <xs:attribute name="EntityName" type="xs:string"/>
-    <xs:attribute name="SystemInstanceName" type="xs:string"/>
-    <xs:attribute name="AssociationName" type="xs:string"/>
-    <xs:element name="BDCEntity">
-      <xs:complexType>
-        <xs:sequence>
-          <xs:element ref="pc:EntityDisplayName" minOccurs="0"/>
-          <xs:element ref="pc:EntityInstanceReference" minOccurs="0"/>
-          <xs:element ref="pc:EntityId1" minOccurs="0"/>
-          <xs:element ref="pc:EntityId2" minOccurs="0"/>
-          <xs:element ref="pc:EntityId3" minOccurs="0"/>
-          <xs:element ref="pc:EntityId4" minOccurs="0"/>
-          <xs:element ref="pc:EntityId5" minOccurs="0"/>
-        </xs:sequence>
-      </xs:complexType>
-    </xs:element>
-    <xs:element name="EntityDisplayName" type="xs:string"/>
-    <xs:element name="EntityInstanceReference" type="xs:string"/>
-    <xs:element name="EntityId1" type="xs:string"/>
-    <xs:element name="EntityId2" type="xs:string"/>
-    <xs:element name="EntityId3" type="xs:string"/>
-    <xs:element name="EntityId4" type="xs:string"/>
-    <xs:element name="EntityId5" type="xs:string"/>
-    <xs:element name="Terms">
-      <xs:complexType>
-        <xs:sequence>
-          <xs:element ref="pc:TermInfo" minOccurs="0" maxOccurs="unbounded"/>
-        </xs:sequence>
-      </xs:complexType>
-    </xs:element>
-    <xs:element name="TermInfo">
-      <xs:complexType>
-        <xs:sequence>
-          <xs:element ref="pc:TermName" minOccurs="0"/>
-          <xs:element ref="pc:TermId" minOccurs="0"/>
-        </xs:sequence>
-      </xs:complexType>
-    </xs:element>
-    <xs:element name="TermName" type="xs:string"/>
-    <xs:element name="TermId" type="xs:string"/>
-  </xs:schema>
-</ct:contentTypeSchema>
-</file>
-
-<file path=customXml/item4.xml><?xml version="1.0" encoding="utf-8"?>
 <b:Sources xmlns:b="http://schemas.openxmlformats.org/officeDocument/2006/bibliography" xmlns="http://schemas.openxmlformats.org/officeDocument/2006/bibliography" SelectedStyle="\APASixthEditionOfficeOnline.xsl" StyleName="APA" Version="6">
   <b:Source>
     <b:Tag>Mig23</b:Tag>
@@ -8171,25 +8448,285 @@
 </b:Sources>
 </file>
 
+<file path=customXml/item2.xml><?xml version="1.0" encoding="utf-8"?>
+<ct:contentTypeSchema xmlns:ct="http://schemas.microsoft.com/office/2006/metadata/contentType" xmlns:ma="http://schemas.microsoft.com/office/2006/metadata/properties/metaAttributes" ct:_="" ma:_="" ma:contentTypeName="Documento" ma:contentTypeID="0x010100FDF0B3912B7D2344BBFABCC17A83C826" ma:contentTypeVersion="18" ma:contentTypeDescription="Crear nuevo documento." ma:contentTypeScope="" ma:versionID="8ebc0b984b0a9f096c8565c0fdb39ef1">
+  <xsd:schema xmlns:xsd="http://www.w3.org/2001/XMLSchema" xmlns:xs="http://www.w3.org/2001/XMLSchema" xmlns:p="http://schemas.microsoft.com/office/2006/metadata/properties" xmlns:ns3="407661db-69f6-48af-8192-3bef683ff284" xmlns:ns4="953ea1b5-9f77-44aa-be72-9ba04966663c" targetNamespace="http://schemas.microsoft.com/office/2006/metadata/properties" ma:root="true" ma:fieldsID="23a9c965938401fb64aeb2606a401683" ns3:_="" ns4:_="">
+    <xsd:import namespace="407661db-69f6-48af-8192-3bef683ff284"/>
+    <xsd:import namespace="953ea1b5-9f77-44aa-be72-9ba04966663c"/>
+    <xsd:element name="properties">
+      <xsd:complexType>
+        <xsd:sequence>
+          <xsd:element name="documentManagement">
+            <xsd:complexType>
+              <xsd:all>
+                <xsd:element ref="ns3:SharedWithUsers" minOccurs="0"/>
+                <xsd:element ref="ns3:SharedWithDetails" minOccurs="0"/>
+                <xsd:element ref="ns3:SharingHintHash" minOccurs="0"/>
+                <xsd:element ref="ns4:MediaServiceMetadata" minOccurs="0"/>
+                <xsd:element ref="ns4:MediaServiceFastMetadata" minOccurs="0"/>
+                <xsd:element ref="ns4:MediaServiceAutoKeyPoints" minOccurs="0"/>
+                <xsd:element ref="ns4:MediaServiceKeyPoints" minOccurs="0"/>
+                <xsd:element ref="ns4:MediaServiceDateTaken" minOccurs="0"/>
+                <xsd:element ref="ns4:MediaServiceObjectDetectorVersions" minOccurs="0"/>
+                <xsd:element ref="ns4:MediaServiceAutoTags" minOccurs="0"/>
+                <xsd:element ref="ns4:MediaLengthInSeconds" minOccurs="0"/>
+                <xsd:element ref="ns4:MediaServiceOCR" minOccurs="0"/>
+                <xsd:element ref="ns4:MediaServiceGenerationTime" minOccurs="0"/>
+                <xsd:element ref="ns4:MediaServiceEventHashCode" minOccurs="0"/>
+                <xsd:element ref="ns4:MediaServiceLocation" minOccurs="0"/>
+                <xsd:element ref="ns4:_activity" minOccurs="0"/>
+                <xsd:element ref="ns4:MediaServiceSearchProperties" minOccurs="0"/>
+                <xsd:element ref="ns4:MediaServiceSystemTags" minOccurs="0"/>
+              </xsd:all>
+            </xsd:complexType>
+          </xsd:element>
+        </xsd:sequence>
+      </xsd:complexType>
+    </xsd:element>
+  </xsd:schema>
+  <xsd:schema xmlns:xsd="http://www.w3.org/2001/XMLSchema" xmlns:xs="http://www.w3.org/2001/XMLSchema" xmlns:dms="http://schemas.microsoft.com/office/2006/documentManagement/types" xmlns:pc="http://schemas.microsoft.com/office/infopath/2007/PartnerControls" targetNamespace="407661db-69f6-48af-8192-3bef683ff284" elementFormDefault="qualified">
+    <xsd:import namespace="http://schemas.microsoft.com/office/2006/documentManagement/types"/>
+    <xsd:import namespace="http://schemas.microsoft.com/office/infopath/2007/PartnerControls"/>
+    <xsd:element name="SharedWithUsers" ma:index="8" nillable="true" ma:displayName="Compartido con" ma:description="" ma:internalName="SharedWithUsers" ma:readOnly="true">
+      <xsd:complexType>
+        <xsd:complexContent>
+          <xsd:extension base="dms:UserMulti">
+            <xsd:sequence>
+              <xsd:element name="UserInfo" minOccurs="0" maxOccurs="unbounded">
+                <xsd:complexType>
+                  <xsd:sequence>
+                    <xsd:element name="DisplayName" type="xsd:string" minOccurs="0"/>
+                    <xsd:element name="AccountId" type="dms:UserId" minOccurs="0" nillable="true"/>
+                    <xsd:element name="AccountType" type="xsd:string" minOccurs="0"/>
+                  </xsd:sequence>
+                </xsd:complexType>
+              </xsd:element>
+            </xsd:sequence>
+          </xsd:extension>
+        </xsd:complexContent>
+      </xsd:complexType>
+    </xsd:element>
+    <xsd:element name="SharedWithDetails" ma:index="9" nillable="true" ma:displayName="Detalles de uso compartido" ma:description="" ma:internalName="SharedWithDetails" ma:readOnly="true">
+      <xsd:simpleType>
+        <xsd:restriction base="dms:Note">
+          <xsd:maxLength value="255"/>
+        </xsd:restriction>
+      </xsd:simpleType>
+    </xsd:element>
+    <xsd:element name="SharingHintHash" ma:index="10" nillable="true" ma:displayName="Hash de la sugerencia para compartir" ma:description="" ma:hidden="true" ma:internalName="SharingHintHash" ma:readOnly="true">
+      <xsd:simpleType>
+        <xsd:restriction base="dms:Text"/>
+      </xsd:simpleType>
+    </xsd:element>
+  </xsd:schema>
+  <xsd:schema xmlns:xsd="http://www.w3.org/2001/XMLSchema" xmlns:xs="http://www.w3.org/2001/XMLSchema" xmlns:dms="http://schemas.microsoft.com/office/2006/documentManagement/types" xmlns:pc="http://schemas.microsoft.com/office/infopath/2007/PartnerControls" targetNamespace="953ea1b5-9f77-44aa-be72-9ba04966663c" elementFormDefault="qualified">
+    <xsd:import namespace="http://schemas.microsoft.com/office/2006/documentManagement/types"/>
+    <xsd:import namespace="http://schemas.microsoft.com/office/infopath/2007/PartnerControls"/>
+    <xsd:element name="MediaServiceMetadata" ma:index="11" nillable="true" ma:displayName="MediaServiceMetadata" ma:description="" ma:hidden="true" ma:internalName="MediaServiceMetadata" ma:readOnly="true">
+      <xsd:simpleType>
+        <xsd:restriction base="dms:Note"/>
+      </xsd:simpleType>
+    </xsd:element>
+    <xsd:element name="MediaServiceFastMetadata" ma:index="12" nillable="true" ma:displayName="MediaServiceFastMetadata" ma:description="" ma:hidden="true" ma:internalName="MediaServiceFastMetadata" ma:readOnly="true">
+      <xsd:simpleType>
+        <xsd:restriction base="dms:Note"/>
+      </xsd:simpleType>
+    </xsd:element>
+    <xsd:element name="MediaServiceAutoKeyPoints" ma:index="13" nillable="true" ma:displayName="MediaServiceAutoKeyPoints" ma:hidden="true" ma:internalName="MediaServiceAutoKeyPoints" ma:readOnly="true">
+      <xsd:simpleType>
+        <xsd:restriction base="dms:Note"/>
+      </xsd:simpleType>
+    </xsd:element>
+    <xsd:element name="MediaServiceKeyPoints" ma:index="14" nillable="true" ma:displayName="KeyPoints" ma:internalName="MediaServiceKeyPoints" ma:readOnly="true">
+      <xsd:simpleType>
+        <xsd:restriction base="dms:Note">
+          <xsd:maxLength value="255"/>
+        </xsd:restriction>
+      </xsd:simpleType>
+    </xsd:element>
+    <xsd:element name="MediaServiceDateTaken" ma:index="15" nillable="true" ma:displayName="MediaServiceDateTaken" ma:hidden="true" ma:indexed="true" ma:internalName="MediaServiceDateTaken" ma:readOnly="true">
+      <xsd:simpleType>
+        <xsd:restriction base="dms:Text"/>
+      </xsd:simpleType>
+    </xsd:element>
+    <xsd:element name="MediaServiceObjectDetectorVersions" ma:index="16" nillable="true" ma:displayName="MediaServiceObjectDetectorVersions" ma:hidden="true" ma:indexed="true" ma:internalName="MediaServiceObjectDetectorVersions" ma:readOnly="true">
+      <xsd:simpleType>
+        <xsd:restriction base="dms:Text"/>
+      </xsd:simpleType>
+    </xsd:element>
+    <xsd:element name="MediaServiceAutoTags" ma:index="17" nillable="true" ma:displayName="Tags" ma:internalName="MediaServiceAutoTags" ma:readOnly="true">
+      <xsd:simpleType>
+        <xsd:restriction base="dms:Text"/>
+      </xsd:simpleType>
+    </xsd:element>
+    <xsd:element name="MediaLengthInSeconds" ma:index="18" nillable="true" ma:displayName="MediaLengthInSeconds" ma:hidden="true" ma:internalName="MediaLengthInSeconds" ma:readOnly="true">
+      <xsd:simpleType>
+        <xsd:restriction base="dms:Unknown"/>
+      </xsd:simpleType>
+    </xsd:element>
+    <xsd:element name="MediaServiceOCR" ma:index="19" nillable="true" ma:displayName="Extracted Text" ma:internalName="MediaServiceOCR" ma:readOnly="true">
+      <xsd:simpleType>
+        <xsd:restriction base="dms:Note">
+          <xsd:maxLength value="255"/>
+        </xsd:restriction>
+      </xsd:simpleType>
+    </xsd:element>
+    <xsd:element name="MediaServiceGenerationTime" ma:index="20" nillable="true" ma:displayName="MediaServiceGenerationTime" ma:hidden="true" ma:internalName="MediaServiceGenerationTime" ma:readOnly="true">
+      <xsd:simpleType>
+        <xsd:restriction base="dms:Text"/>
+      </xsd:simpleType>
+    </xsd:element>
+    <xsd:element name="MediaServiceEventHashCode" ma:index="21" nillable="true" ma:displayName="MediaServiceEventHashCode" ma:hidden="true" ma:internalName="MediaServiceEventHashCode" ma:readOnly="true">
+      <xsd:simpleType>
+        <xsd:restriction base="dms:Text"/>
+      </xsd:simpleType>
+    </xsd:element>
+    <xsd:element name="MediaServiceLocation" ma:index="22" nillable="true" ma:displayName="Location" ma:indexed="true" ma:internalName="MediaServiceLocation" ma:readOnly="true">
+      <xsd:simpleType>
+        <xsd:restriction base="dms:Text"/>
+      </xsd:simpleType>
+    </xsd:element>
+    <xsd:element name="_activity" ma:index="23" nillable="true" ma:displayName="_activity" ma:hidden="true" ma:internalName="_activity">
+      <xsd:simpleType>
+        <xsd:restriction base="dms:Note"/>
+      </xsd:simpleType>
+    </xsd:element>
+    <xsd:element name="MediaServiceSearchProperties" ma:index="24" nillable="true" ma:displayName="MediaServiceSearchProperties" ma:hidden="true" ma:internalName="MediaServiceSearchProperties" ma:readOnly="true">
+      <xsd:simpleType>
+        <xsd:restriction base="dms:Note"/>
+      </xsd:simpleType>
+    </xsd:element>
+    <xsd:element name="MediaServiceSystemTags" ma:index="25" nillable="true" ma:displayName="MediaServiceSystemTags" ma:hidden="true" ma:internalName="MediaServiceSystemTags" ma:readOnly="true">
+      <xsd:simpleType>
+        <xsd:restriction base="dms:Note"/>
+      </xsd:simpleType>
+    </xsd:element>
+  </xsd:schema>
+  <xsd:schema xmlns="http://schemas.openxmlformats.org/package/2006/metadata/core-properties" xmlns:xsd="http://www.w3.org/2001/XMLSchema" xmlns:xsi="http://www.w3.org/2001/XMLSchema-instance" xmlns:dc="http://purl.org/dc/elements/1.1/" xmlns:dcterms="http://purl.org/dc/terms/" xmlns:odoc="http://schemas.microsoft.com/internal/obd" targetNamespace="http://schemas.openxmlformats.org/package/2006/metadata/core-properties" elementFormDefault="qualified" attributeFormDefault="unqualified" blockDefault="#all">
+    <xsd:import namespace="http://purl.org/dc/elements/1.1/" schemaLocation="http://dublincore.org/schemas/xmls/qdc/2003/04/02/dc.xsd"/>
+    <xsd:import namespace="http://purl.org/dc/terms/" schemaLocation="http://dublincore.org/schemas/xmls/qdc/2003/04/02/dcterms.xsd"/>
+    <xsd:element name="coreProperties" type="CT_coreProperties"/>
+    <xsd:complexType name="CT_coreProperties">
+      <xsd:all>
+        <xsd:element ref="dc:creator" minOccurs="0" maxOccurs="1"/>
+        <xsd:element ref="dcterms:created" minOccurs="0" maxOccurs="1"/>
+        <xsd:element ref="dc:identifier" minOccurs="0" maxOccurs="1"/>
+        <xsd:element name="contentType" minOccurs="0" maxOccurs="1" type="xsd:string" ma:index="0" ma:displayName="Tipo de contenido"/>
+        <xsd:element ref="dc:title" minOccurs="0" maxOccurs="1" ma:index="4" ma:displayName="Título"/>
+        <xsd:element ref="dc:subject" minOccurs="0" maxOccurs="1"/>
+        <xsd:element ref="dc:description" minOccurs="0" maxOccurs="1"/>
+        <xsd:element name="keywords" minOccurs="0" maxOccurs="1" type="xsd:string"/>
+        <xsd:element ref="dc:language" minOccurs="0" maxOccurs="1"/>
+        <xsd:element name="category" minOccurs="0" maxOccurs="1" type="xsd:string"/>
+        <xsd:element name="version" minOccurs="0" maxOccurs="1" type="xsd:string"/>
+        <xsd:element name="revision" minOccurs="0" maxOccurs="1" type="xsd:string">
+          <xsd:annotation>
+            <xsd:documentation>
+                        This value indicates the number of saves or revisions. The application is responsible for updating this value after each revision.
+                    </xsd:documentation>
+          </xsd:annotation>
+        </xsd:element>
+        <xsd:element name="lastModifiedBy" minOccurs="0" maxOccurs="1" type="xsd:string"/>
+        <xsd:element ref="dcterms:modified" minOccurs="0" maxOccurs="1"/>
+        <xsd:element name="contentStatus" minOccurs="0" maxOccurs="1" type="xsd:string"/>
+      </xsd:all>
+    </xsd:complexType>
+  </xsd:schema>
+  <xs:schema xmlns:pc="http://schemas.microsoft.com/office/infopath/2007/PartnerControls" xmlns:xs="http://www.w3.org/2001/XMLSchema" targetNamespace="http://schemas.microsoft.com/office/infopath/2007/PartnerControls" elementFormDefault="qualified" attributeFormDefault="unqualified">
+    <xs:element name="Person">
+      <xs:complexType>
+        <xs:sequence>
+          <xs:element ref="pc:DisplayName" minOccurs="0"/>
+          <xs:element ref="pc:AccountId" minOccurs="0"/>
+          <xs:element ref="pc:AccountType" minOccurs="0"/>
+        </xs:sequence>
+      </xs:complexType>
+    </xs:element>
+    <xs:element name="DisplayName" type="xs:string"/>
+    <xs:element name="AccountId" type="xs:string"/>
+    <xs:element name="AccountType" type="xs:string"/>
+    <xs:element name="BDCAssociatedEntity">
+      <xs:complexType>
+        <xs:sequence>
+          <xs:element ref="pc:BDCEntity" minOccurs="0" maxOccurs="unbounded"/>
+        </xs:sequence>
+        <xs:attribute ref="pc:EntityNamespace"/>
+        <xs:attribute ref="pc:EntityName"/>
+        <xs:attribute ref="pc:SystemInstanceName"/>
+        <xs:attribute ref="pc:AssociationName"/>
+      </xs:complexType>
+    </xs:element>
+    <xs:attribute name="EntityNamespace" type="xs:string"/>
+    <xs:attribute name="EntityName" type="xs:string"/>
+    <xs:attribute name="SystemInstanceName" type="xs:string"/>
+    <xs:attribute name="AssociationName" type="xs:string"/>
+    <xs:element name="BDCEntity">
+      <xs:complexType>
+        <xs:sequence>
+          <xs:element ref="pc:EntityDisplayName" minOccurs="0"/>
+          <xs:element ref="pc:EntityInstanceReference" minOccurs="0"/>
+          <xs:element ref="pc:EntityId1" minOccurs="0"/>
+          <xs:element ref="pc:EntityId2" minOccurs="0"/>
+          <xs:element ref="pc:EntityId3" minOccurs="0"/>
+          <xs:element ref="pc:EntityId4" minOccurs="0"/>
+          <xs:element ref="pc:EntityId5" minOccurs="0"/>
+        </xs:sequence>
+      </xs:complexType>
+    </xs:element>
+    <xs:element name="EntityDisplayName" type="xs:string"/>
+    <xs:element name="EntityInstanceReference" type="xs:string"/>
+    <xs:element name="EntityId1" type="xs:string"/>
+    <xs:element name="EntityId2" type="xs:string"/>
+    <xs:element name="EntityId3" type="xs:string"/>
+    <xs:element name="EntityId4" type="xs:string"/>
+    <xs:element name="EntityId5" type="xs:string"/>
+    <xs:element name="Terms">
+      <xs:complexType>
+        <xs:sequence>
+          <xs:element ref="pc:TermInfo" minOccurs="0" maxOccurs="unbounded"/>
+        </xs:sequence>
+      </xs:complexType>
+    </xs:element>
+    <xs:element name="TermInfo">
+      <xs:complexType>
+        <xs:sequence>
+          <xs:element ref="pc:TermName" minOccurs="0"/>
+          <xs:element ref="pc:TermId" minOccurs="0"/>
+        </xs:sequence>
+      </xs:complexType>
+    </xs:element>
+    <xs:element name="TermName" type="xs:string"/>
+    <xs:element name="TermId" type="xs:string"/>
+  </xs:schema>
+</ct:contentTypeSchema>
+</file>
+
+<file path=customXml/item3.xml><?xml version="1.0" encoding="utf-8"?>
+<?mso-contentType ?>
+<FormTemplates xmlns="http://schemas.microsoft.com/sharepoint/v3/contenttype/forms">
+  <Display>DocumentLibraryForm</Display>
+  <Edit>DocumentLibraryForm</Edit>
+  <New>DocumentLibraryForm</New>
+</FormTemplates>
+</file>
+
+<file path=customXml/item4.xml><?xml version="1.0" encoding="utf-8"?>
+<p:properties xmlns:p="http://schemas.microsoft.com/office/2006/metadata/properties" xmlns:xsi="http://www.w3.org/2001/XMLSchema-instance" xmlns:pc="http://schemas.microsoft.com/office/infopath/2007/PartnerControls">
+  <documentManagement>
+    <_activity xmlns="953ea1b5-9f77-44aa-be72-9ba04966663c" xsi:nil="true"/>
+  </documentManagement>
+</p:properties>
+</file>
+
 <file path=customXml/itemProps1.xml><?xml version="1.0" encoding="utf-8"?>
-<ds:datastoreItem xmlns:ds="http://schemas.openxmlformats.org/officeDocument/2006/customXml" ds:itemID="{D41B7B61-FEF4-4371-8847-AFD4D3D8ED08}">
+<ds:datastoreItem xmlns:ds="http://schemas.openxmlformats.org/officeDocument/2006/customXml" ds:itemID="{D290662C-F34B-408D-8769-C94A15ADE3EC}">
   <ds:schemaRefs>
-    <ds:schemaRef ds:uri="http://schemas.microsoft.com/office/2006/metadata/properties"/>
-    <ds:schemaRef ds:uri="http://schemas.microsoft.com/office/infopath/2007/PartnerControls"/>
-    <ds:schemaRef ds:uri="953ea1b5-9f77-44aa-be72-9ba04966663c"/>
+    <ds:schemaRef ds:uri="http://schemas.openxmlformats.org/officeDocument/2006/bibliography"/>
   </ds:schemaRefs>
 </ds:datastoreItem>
 </file>
 
 <file path=customXml/itemProps2.xml><?xml version="1.0" encoding="utf-8"?>
-<ds:datastoreItem xmlns:ds="http://schemas.openxmlformats.org/officeDocument/2006/customXml" ds:itemID="{6EC8ACFF-BCAF-4463-908E-F1BF04A93820}">
-  <ds:schemaRefs>
-    <ds:schemaRef ds:uri="http://schemas.microsoft.com/sharepoint/v3/contenttype/forms"/>
-  </ds:schemaRefs>
-</ds:datastoreItem>
-</file>
-
-<file path=customXml/itemProps3.xml><?xml version="1.0" encoding="utf-8"?>
 <ds:datastoreItem xmlns:ds="http://schemas.openxmlformats.org/officeDocument/2006/customXml" ds:itemID="{1C35E1E7-D7D2-434A-BD09-CE3713ECD93D}">
   <ds:schemaRefs>
     <ds:schemaRef ds:uri="http://schemas.microsoft.com/office/2006/metadata/contentType"/>
@@ -8208,10 +8745,20 @@
 </ds:datastoreItem>
 </file>
 
+<file path=customXml/itemProps3.xml><?xml version="1.0" encoding="utf-8"?>
+<ds:datastoreItem xmlns:ds="http://schemas.openxmlformats.org/officeDocument/2006/customXml" ds:itemID="{6EC8ACFF-BCAF-4463-908E-F1BF04A93820}">
+  <ds:schemaRefs>
+    <ds:schemaRef ds:uri="http://schemas.microsoft.com/sharepoint/v3/contenttype/forms"/>
+  </ds:schemaRefs>
+</ds:datastoreItem>
+</file>
+
 <file path=customXml/itemProps4.xml><?xml version="1.0" encoding="utf-8"?>
-<ds:datastoreItem xmlns:ds="http://schemas.openxmlformats.org/officeDocument/2006/customXml" ds:itemID="{D290662C-F34B-408D-8769-C94A15ADE3EC}">
+<ds:datastoreItem xmlns:ds="http://schemas.openxmlformats.org/officeDocument/2006/customXml" ds:itemID="{D41B7B61-FEF4-4371-8847-AFD4D3D8ED08}">
   <ds:schemaRefs>
-    <ds:schemaRef ds:uri="http://schemas.openxmlformats.org/officeDocument/2006/bibliography"/>
+    <ds:schemaRef ds:uri="http://schemas.microsoft.com/office/2006/metadata/properties"/>
+    <ds:schemaRef ds:uri="http://schemas.microsoft.com/office/infopath/2007/PartnerControls"/>
+    <ds:schemaRef ds:uri="953ea1b5-9f77-44aa-be72-9ba04966663c"/>
   </ds:schemaRefs>
 </ds:datastoreItem>
 </file>
</xml_diff>